<commit_message>
Them cac man giao dien vao file 6
</commit_message>
<xml_diff>
--- a/6_ScreenFlow_DB/17_6_ApplicationDevelopment_ScreenFlow_DB_v1.docx
+++ b/6_ScreenFlow_DB/17_6_ApplicationDevelopment_ScreenFlow_DB_v1.docx
@@ -413,13 +413,16 @@
       </w:pPr>
       <w:r>
         <w:rPr>
+          <w:rFonts w:ascii="Times New Roman" w:hAnsi="Times New Roman" w:cs="Times New Roman"/>
           <w:noProof/>
+          <w:sz w:val="26"/>
+          <w:szCs w:val="26"/>
         </w:rPr>
         <w:drawing>
-          <wp:inline distT="0" distB="0" distL="0" distR="0" wp14:anchorId="6D2DCE99" wp14:editId="151D54D6">
-            <wp:extent cx="6511925" cy="2885440"/>
-            <wp:effectExtent l="0" t="0" r="3175" b="0"/>
-            <wp:docPr id="1786046378" name="Picture 1" descr="A diagram of a flowchart&#10;&#10;Description automatically generated"/>
+          <wp:inline distT="0" distB="0" distL="0" distR="0" wp14:anchorId="2D26CB7D" wp14:editId="35939797">
+            <wp:extent cx="6500495" cy="2848610"/>
+            <wp:effectExtent l="0" t="0" r="0" b="8890"/>
+            <wp:docPr id="957889156" name="Picture 1"/>
             <wp:cNvGraphicFramePr>
               <a:graphicFrameLocks xmlns:a="http://schemas.openxmlformats.org/drawingml/2006/main" noChangeAspect="1"/>
             </wp:cNvGraphicFramePr>
@@ -427,23 +430,36 @@
               <a:graphicData uri="http://schemas.openxmlformats.org/drawingml/2006/picture">
                 <pic:pic xmlns:pic="http://schemas.openxmlformats.org/drawingml/2006/picture">
                   <pic:nvPicPr>
-                    <pic:cNvPr id="1786046378" name="Picture 1" descr="A diagram of a flowchart&#10;&#10;Description automatically generated"/>
-                    <pic:cNvPicPr/>
+                    <pic:cNvPr id="0" name="Picture 1"/>
+                    <pic:cNvPicPr>
+                      <a:picLocks noChangeAspect="1" noChangeArrowheads="1"/>
+                    </pic:cNvPicPr>
                   </pic:nvPicPr>
                   <pic:blipFill>
-                    <a:blip r:embed="rId9"/>
+                    <a:blip r:embed="rId9">
+                      <a:extLst>
+                        <a:ext uri="{28A0092B-C50C-407E-A947-70E740481C1C}">
+                          <a14:useLocalDpi xmlns:a14="http://schemas.microsoft.com/office/drawing/2010/main" val="0"/>
+                        </a:ext>
+                      </a:extLst>
+                    </a:blip>
+                    <a:srcRect/>
                     <a:stretch>
                       <a:fillRect/>
                     </a:stretch>
                   </pic:blipFill>
-                  <pic:spPr>
+                  <pic:spPr bwMode="auto">
                     <a:xfrm>
                       <a:off x="0" y="0"/>
-                      <a:ext cx="6511925" cy="2885440"/>
+                      <a:ext cx="6500495" cy="2848610"/>
                     </a:xfrm>
                     <a:prstGeom prst="rect">
                       <a:avLst/>
                     </a:prstGeom>
+                    <a:noFill/>
+                    <a:ln>
+                      <a:noFill/>
+                    </a:ln>
                   </pic:spPr>
                 </pic:pic>
               </a:graphicData>
@@ -547,7 +563,7 @@
           <w:szCs w:val="26"/>
         </w:rPr>
         <w:drawing>
-          <wp:inline distT="0" distB="0" distL="0" distR="0" wp14:anchorId="4D0C17AA" wp14:editId="5AA996EE">
+          <wp:inline distT="0" distB="0" distL="0" distR="0" wp14:anchorId="4D0C17AA" wp14:editId="304B3E01">
             <wp:extent cx="6507480" cy="2865120"/>
             <wp:effectExtent l="0" t="0" r="7620" b="0"/>
             <wp:docPr id="1398114675" name="Picture 2"/>
@@ -6367,21 +6383,56 @@
       </w:pPr>
       <w:r>
         <w:rPr>
-          <w:rFonts w:ascii="Times New Roman" w:hAnsi="Times New Roman" w:cs="Times New Roman"/>
-          <w:b/>
-          <w:sz w:val="26"/>
-          <w:szCs w:val="26"/>
-        </w:rPr>
-        <w:t>3.2.</w:t>
-      </w:r>
-      <w:r>
-        <w:rPr>
-          <w:rFonts w:ascii="Times New Roman" w:hAnsi="Times New Roman" w:cs="Times New Roman"/>
-          <w:b/>
-          <w:sz w:val="26"/>
-          <w:szCs w:val="26"/>
-        </w:rPr>
-        <w:t xml:space="preserve"> Màn hình chính</w:t>
+          <w:noProof/>
+        </w:rPr>
+        <w:drawing>
+          <wp:inline distT="0" distB="0" distL="0" distR="0" wp14:anchorId="62F66A72" wp14:editId="1CA816C1">
+            <wp:extent cx="6511925" cy="3256280"/>
+            <wp:effectExtent l="0" t="0" r="3175" b="1270"/>
+            <wp:docPr id="795981438" name="Picture 1" descr="A screenshot of a computer&#10;&#10;Description automatically generated"/>
+            <wp:cNvGraphicFramePr>
+              <a:graphicFrameLocks xmlns:a="http://schemas.openxmlformats.org/drawingml/2006/main" noChangeAspect="1"/>
+            </wp:cNvGraphicFramePr>
+            <a:graphic xmlns:a="http://schemas.openxmlformats.org/drawingml/2006/main">
+              <a:graphicData uri="http://schemas.openxmlformats.org/drawingml/2006/picture">
+                <pic:pic xmlns:pic="http://schemas.openxmlformats.org/drawingml/2006/picture">
+                  <pic:nvPicPr>
+                    <pic:cNvPr id="795981438" name="Picture 1" descr="A screenshot of a computer&#10;&#10;Description automatically generated"/>
+                    <pic:cNvPicPr>
+                      <a:picLocks noChangeAspect="1" noChangeArrowheads="1"/>
+                    </pic:cNvPicPr>
+                  </pic:nvPicPr>
+                  <pic:blipFill>
+                    <a:blip r:embed="rId11">
+                      <a:extLst>
+                        <a:ext uri="{28A0092B-C50C-407E-A947-70E740481C1C}">
+                          <a14:useLocalDpi xmlns:a14="http://schemas.microsoft.com/office/drawing/2010/main" val="0"/>
+                        </a:ext>
+                      </a:extLst>
+                    </a:blip>
+                    <a:srcRect/>
+                    <a:stretch>
+                      <a:fillRect/>
+                    </a:stretch>
+                  </pic:blipFill>
+                  <pic:spPr bwMode="auto">
+                    <a:xfrm>
+                      <a:off x="0" y="0"/>
+                      <a:ext cx="6511925" cy="3256280"/>
+                    </a:xfrm>
+                    <a:prstGeom prst="rect">
+                      <a:avLst/>
+                    </a:prstGeom>
+                    <a:noFill/>
+                    <a:ln>
+                      <a:noFill/>
+                    </a:ln>
+                  </pic:spPr>
+                </pic:pic>
+              </a:graphicData>
+            </a:graphic>
+          </wp:inline>
+        </w:drawing>
       </w:r>
     </w:p>
     <w:p>
@@ -6402,7 +6453,25 @@
           <w:sz w:val="26"/>
           <w:szCs w:val="26"/>
         </w:rPr>
-        <w:t>3.3.</w:t>
+        <w:t>3.</w:t>
+      </w:r>
+      <w:r>
+        <w:rPr>
+          <w:rFonts w:ascii="Times New Roman" w:hAnsi="Times New Roman" w:cs="Times New Roman"/>
+          <w:b/>
+          <w:sz w:val="26"/>
+          <w:szCs w:val="26"/>
+        </w:rPr>
+        <w:t>2</w:t>
+      </w:r>
+      <w:r>
+        <w:rPr>
+          <w:rFonts w:ascii="Times New Roman" w:hAnsi="Times New Roman" w:cs="Times New Roman"/>
+          <w:b/>
+          <w:sz w:val="26"/>
+          <w:szCs w:val="26"/>
+        </w:rPr>
+        <w:t>.</w:t>
       </w:r>
       <w:r>
         <w:rPr>
@@ -6436,21 +6505,56 @@
       </w:pPr>
       <w:r>
         <w:rPr>
-          <w:rFonts w:ascii="Times New Roman" w:hAnsi="Times New Roman" w:cs="Times New Roman"/>
-          <w:b/>
-          <w:sz w:val="26"/>
-          <w:szCs w:val="26"/>
-        </w:rPr>
-        <w:t>3.4.</w:t>
-      </w:r>
-      <w:r>
-        <w:rPr>
-          <w:rFonts w:ascii="Times New Roman" w:hAnsi="Times New Roman" w:cs="Times New Roman"/>
-          <w:b/>
-          <w:sz w:val="26"/>
-          <w:szCs w:val="26"/>
-        </w:rPr>
-        <w:t xml:space="preserve"> Màn hình quản lý nhân viên</w:t>
+          <w:noProof/>
+        </w:rPr>
+        <w:drawing>
+          <wp:inline distT="0" distB="0" distL="0" distR="0" wp14:anchorId="17061E34" wp14:editId="423BDFB7">
+            <wp:extent cx="6511925" cy="3662680"/>
+            <wp:effectExtent l="0" t="0" r="3175" b="0"/>
+            <wp:docPr id="1296216139" name="Picture 2" descr="A screenshot of a computer&#10;&#10;Description automatically generated"/>
+            <wp:cNvGraphicFramePr>
+              <a:graphicFrameLocks xmlns:a="http://schemas.openxmlformats.org/drawingml/2006/main" noChangeAspect="1"/>
+            </wp:cNvGraphicFramePr>
+            <a:graphic xmlns:a="http://schemas.openxmlformats.org/drawingml/2006/main">
+              <a:graphicData uri="http://schemas.openxmlformats.org/drawingml/2006/picture">
+                <pic:pic xmlns:pic="http://schemas.openxmlformats.org/drawingml/2006/picture">
+                  <pic:nvPicPr>
+                    <pic:cNvPr id="1296216139" name="Picture 2" descr="A screenshot of a computer&#10;&#10;Description automatically generated"/>
+                    <pic:cNvPicPr>
+                      <a:picLocks noChangeAspect="1" noChangeArrowheads="1"/>
+                    </pic:cNvPicPr>
+                  </pic:nvPicPr>
+                  <pic:blipFill>
+                    <a:blip r:embed="rId12" cstate="print">
+                      <a:extLst>
+                        <a:ext uri="{28A0092B-C50C-407E-A947-70E740481C1C}">
+                          <a14:useLocalDpi xmlns:a14="http://schemas.microsoft.com/office/drawing/2010/main" val="0"/>
+                        </a:ext>
+                      </a:extLst>
+                    </a:blip>
+                    <a:srcRect/>
+                    <a:stretch>
+                      <a:fillRect/>
+                    </a:stretch>
+                  </pic:blipFill>
+                  <pic:spPr bwMode="auto">
+                    <a:xfrm>
+                      <a:off x="0" y="0"/>
+                      <a:ext cx="6511925" cy="3662680"/>
+                    </a:xfrm>
+                    <a:prstGeom prst="rect">
+                      <a:avLst/>
+                    </a:prstGeom>
+                    <a:noFill/>
+                    <a:ln>
+                      <a:noFill/>
+                    </a:ln>
+                  </pic:spPr>
+                </pic:pic>
+              </a:graphicData>
+            </a:graphic>
+          </wp:inline>
+        </w:drawing>
       </w:r>
     </w:p>
     <w:p>
@@ -6462,6 +6566,7 @@
           <w:b/>
           <w:sz w:val="26"/>
           <w:szCs w:val="26"/>
+          <w:lang w:val="vi-VN"/>
         </w:rPr>
       </w:pPr>
       <w:r>
@@ -6471,7 +6576,53 @@
           <w:sz w:val="26"/>
           <w:szCs w:val="26"/>
         </w:rPr>
-        <w:t>3.5. Màn hình quản lý phòng</w:t>
+        <w:t>3.</w:t>
+      </w:r>
+      <w:r>
+        <w:rPr>
+          <w:rFonts w:ascii="Times New Roman" w:hAnsi="Times New Roman" w:cs="Times New Roman"/>
+          <w:b/>
+          <w:sz w:val="26"/>
+          <w:szCs w:val="26"/>
+        </w:rPr>
+        <w:t>3</w:t>
+      </w:r>
+      <w:r>
+        <w:rPr>
+          <w:rFonts w:ascii="Times New Roman" w:hAnsi="Times New Roman" w:cs="Times New Roman"/>
+          <w:b/>
+          <w:sz w:val="26"/>
+          <w:szCs w:val="26"/>
+        </w:rPr>
+        <w:t>.</w:t>
+      </w:r>
+      <w:r>
+        <w:rPr>
+          <w:rFonts w:ascii="Times New Roman" w:hAnsi="Times New Roman" w:cs="Times New Roman"/>
+          <w:b/>
+          <w:sz w:val="26"/>
+          <w:szCs w:val="26"/>
+        </w:rPr>
+        <w:t xml:space="preserve"> Màn hình </w:t>
+      </w:r>
+      <w:r>
+        <w:rPr>
+          <w:rFonts w:ascii="Times New Roman" w:hAnsi="Times New Roman" w:cs="Times New Roman"/>
+          <w:b/>
+          <w:sz w:val="26"/>
+          <w:szCs w:val="26"/>
+        </w:rPr>
+        <w:t>quên</w:t>
+      </w:r>
+      <w:r>
+        <w:rPr>
+          <w:rFonts w:ascii="Times New Roman" w:hAnsi="Times New Roman" w:cs="Times New Roman"/>
+          <w:b/>
+          <w:sz w:val="26"/>
+          <w:szCs w:val="26"/>
+          <w:lang w:val="vi-VN"/>
+        </w:rPr>
+        <w:t xml:space="preserve"> mật khẩu</w:t>
       </w:r>
     </w:p>
     <w:p>
@@ -6483,54 +6634,313 @@
           <w:b/>
           <w:sz w:val="26"/>
           <w:szCs w:val="26"/>
-        </w:rPr>
-      </w:pPr>
+          <w:lang w:val="vi-VN"/>
+        </w:rPr>
+      </w:pPr>
+      <w:r>
+        <w:rPr>
+          <w:noProof/>
+        </w:rPr>
+        <w:lastRenderedPageBreak/>
+        <w:drawing>
+          <wp:inline distT="0" distB="0" distL="0" distR="0" wp14:anchorId="1DD06BEE" wp14:editId="5D7DA601">
+            <wp:extent cx="6511925" cy="3256280"/>
+            <wp:effectExtent l="0" t="0" r="3175" b="1270"/>
+            <wp:docPr id="608868234" name="Picture 3" descr="A screenshot of a computer&#10;&#10;Description automatically generated"/>
+            <wp:cNvGraphicFramePr>
+              <a:graphicFrameLocks xmlns:a="http://schemas.openxmlformats.org/drawingml/2006/main" noChangeAspect="1"/>
+            </wp:cNvGraphicFramePr>
+            <a:graphic xmlns:a="http://schemas.openxmlformats.org/drawingml/2006/main">
+              <a:graphicData uri="http://schemas.openxmlformats.org/drawingml/2006/picture">
+                <pic:pic xmlns:pic="http://schemas.openxmlformats.org/drawingml/2006/picture">
+                  <pic:nvPicPr>
+                    <pic:cNvPr id="608868234" name="Picture 3" descr="A screenshot of a computer&#10;&#10;Description automatically generated"/>
+                    <pic:cNvPicPr>
+                      <a:picLocks noChangeAspect="1" noChangeArrowheads="1"/>
+                    </pic:cNvPicPr>
+                  </pic:nvPicPr>
+                  <pic:blipFill>
+                    <a:blip r:embed="rId13">
+                      <a:extLst>
+                        <a:ext uri="{28A0092B-C50C-407E-A947-70E740481C1C}">
+                          <a14:useLocalDpi xmlns:a14="http://schemas.microsoft.com/office/drawing/2010/main" val="0"/>
+                        </a:ext>
+                      </a:extLst>
+                    </a:blip>
+                    <a:srcRect/>
+                    <a:stretch>
+                      <a:fillRect/>
+                    </a:stretch>
+                  </pic:blipFill>
+                  <pic:spPr bwMode="auto">
+                    <a:xfrm>
+                      <a:off x="0" y="0"/>
+                      <a:ext cx="6511925" cy="3256280"/>
+                    </a:xfrm>
+                    <a:prstGeom prst="rect">
+                      <a:avLst/>
+                    </a:prstGeom>
+                    <a:noFill/>
+                    <a:ln>
+                      <a:noFill/>
+                    </a:ln>
+                  </pic:spPr>
+                </pic:pic>
+              </a:graphicData>
+            </a:graphic>
+          </wp:inline>
+        </w:drawing>
+      </w:r>
     </w:p>
     <w:p>
       <w:pPr>
         <w:spacing w:after="120" w:line="240" w:lineRule="auto"/>
-        <w:rPr>
-          <w:rFonts w:ascii="Times New Roman" w:hAnsi="Times New Roman" w:cs="Times New Roman"/>
-          <w:sz w:val="26"/>
-          <w:szCs w:val="26"/>
-        </w:rPr>
-      </w:pPr>
+        <w:ind w:firstLine="720"/>
+        <w:rPr>
+          <w:rFonts w:ascii="Times New Roman" w:hAnsi="Times New Roman" w:cs="Times New Roman"/>
+          <w:b/>
+          <w:sz w:val="26"/>
+          <w:szCs w:val="26"/>
+          <w:lang w:val="vi-VN"/>
+        </w:rPr>
+      </w:pPr>
+      <w:r>
+        <w:rPr>
+          <w:rFonts w:ascii="Times New Roman" w:hAnsi="Times New Roman" w:cs="Times New Roman"/>
+          <w:b/>
+          <w:sz w:val="26"/>
+          <w:szCs w:val="26"/>
+        </w:rPr>
+        <w:t>3.</w:t>
+      </w:r>
+      <w:r>
+        <w:rPr>
+          <w:rFonts w:ascii="Times New Roman" w:hAnsi="Times New Roman" w:cs="Times New Roman"/>
+          <w:b/>
+          <w:sz w:val="26"/>
+          <w:szCs w:val="26"/>
+        </w:rPr>
+        <w:t>4</w:t>
+      </w:r>
+      <w:r>
+        <w:rPr>
+          <w:rFonts w:ascii="Times New Roman" w:hAnsi="Times New Roman" w:cs="Times New Roman"/>
+          <w:b/>
+          <w:sz w:val="26"/>
+          <w:szCs w:val="26"/>
+        </w:rPr>
+        <w:t xml:space="preserve">. Màn hình </w:t>
+      </w:r>
+      <w:r>
+        <w:rPr>
+          <w:rFonts w:ascii="Times New Roman" w:hAnsi="Times New Roman" w:cs="Times New Roman"/>
+          <w:b/>
+          <w:sz w:val="26"/>
+          <w:szCs w:val="26"/>
+        </w:rPr>
+        <w:t>phiếu</w:t>
+      </w:r>
+      <w:r>
+        <w:rPr>
+          <w:rFonts w:ascii="Times New Roman" w:hAnsi="Times New Roman" w:cs="Times New Roman"/>
+          <w:b/>
+          <w:sz w:val="26"/>
+          <w:szCs w:val="26"/>
+          <w:lang w:val="vi-VN"/>
+        </w:rPr>
+        <w:t xml:space="preserve"> tạm tính</w:t>
+      </w:r>
     </w:p>
     <w:p>
       <w:pPr>
         <w:spacing w:after="120" w:line="240" w:lineRule="auto"/>
-        <w:rPr>
-          <w:rFonts w:ascii="Times New Roman" w:hAnsi="Times New Roman" w:cs="Times New Roman"/>
-          <w:sz w:val="26"/>
-          <w:szCs w:val="26"/>
-        </w:rPr>
-      </w:pPr>
+        <w:ind w:firstLine="720"/>
+        <w:rPr>
+          <w:rFonts w:ascii="Times New Roman" w:hAnsi="Times New Roman" w:cs="Times New Roman"/>
+          <w:b/>
+          <w:sz w:val="26"/>
+          <w:szCs w:val="26"/>
+          <w:lang w:val="vi-VN"/>
+        </w:rPr>
+      </w:pPr>
+      <w:r>
+        <w:rPr>
+          <w:noProof/>
+        </w:rPr>
+        <w:drawing>
+          <wp:inline distT="0" distB="0" distL="0" distR="0" wp14:anchorId="53F1EAA4" wp14:editId="6A43B321">
+            <wp:extent cx="6511925" cy="3662680"/>
+            <wp:effectExtent l="0" t="0" r="3175" b="0"/>
+            <wp:docPr id="678022953" name="Picture 4" descr="A screenshot of a computer&#10;&#10;Description automatically generated"/>
+            <wp:cNvGraphicFramePr>
+              <a:graphicFrameLocks xmlns:a="http://schemas.openxmlformats.org/drawingml/2006/main" noChangeAspect="1"/>
+            </wp:cNvGraphicFramePr>
+            <a:graphic xmlns:a="http://schemas.openxmlformats.org/drawingml/2006/main">
+              <a:graphicData uri="http://schemas.openxmlformats.org/drawingml/2006/picture">
+                <pic:pic xmlns:pic="http://schemas.openxmlformats.org/drawingml/2006/picture">
+                  <pic:nvPicPr>
+                    <pic:cNvPr id="678022953" name="Picture 4" descr="A screenshot of a computer&#10;&#10;Description automatically generated"/>
+                    <pic:cNvPicPr>
+                      <a:picLocks noChangeAspect="1" noChangeArrowheads="1"/>
+                    </pic:cNvPicPr>
+                  </pic:nvPicPr>
+                  <pic:blipFill>
+                    <a:blip r:embed="rId14" cstate="print">
+                      <a:extLst>
+                        <a:ext uri="{28A0092B-C50C-407E-A947-70E740481C1C}">
+                          <a14:useLocalDpi xmlns:a14="http://schemas.microsoft.com/office/drawing/2010/main" val="0"/>
+                        </a:ext>
+                      </a:extLst>
+                    </a:blip>
+                    <a:srcRect/>
+                    <a:stretch>
+                      <a:fillRect/>
+                    </a:stretch>
+                  </pic:blipFill>
+                  <pic:spPr bwMode="auto">
+                    <a:xfrm>
+                      <a:off x="0" y="0"/>
+                      <a:ext cx="6511925" cy="3662680"/>
+                    </a:xfrm>
+                    <a:prstGeom prst="rect">
+                      <a:avLst/>
+                    </a:prstGeom>
+                    <a:noFill/>
+                    <a:ln>
+                      <a:noFill/>
+                    </a:ln>
+                  </pic:spPr>
+                </pic:pic>
+              </a:graphicData>
+            </a:graphic>
+          </wp:inline>
+        </w:drawing>
+      </w:r>
     </w:p>
     <w:p>
       <w:pPr>
         <w:spacing w:after="120" w:line="240" w:lineRule="auto"/>
-        <w:rPr>
-          <w:rFonts w:ascii="Times New Roman" w:hAnsi="Times New Roman" w:cs="Times New Roman"/>
-          <w:sz w:val="26"/>
-          <w:szCs w:val="26"/>
-        </w:rPr>
-      </w:pPr>
+        <w:ind w:firstLine="720"/>
+        <w:rPr>
+          <w:rFonts w:ascii="Times New Roman" w:hAnsi="Times New Roman" w:cs="Times New Roman"/>
+          <w:b/>
+          <w:sz w:val="26"/>
+          <w:szCs w:val="26"/>
+          <w:lang w:val="vi-VN"/>
+        </w:rPr>
+      </w:pPr>
+      <w:r>
+        <w:rPr>
+          <w:rFonts w:ascii="Times New Roman" w:hAnsi="Times New Roman" w:cs="Times New Roman"/>
+          <w:b/>
+          <w:sz w:val="26"/>
+          <w:szCs w:val="26"/>
+        </w:rPr>
+        <w:t>3.</w:t>
+      </w:r>
+      <w:r>
+        <w:rPr>
+          <w:rFonts w:ascii="Times New Roman" w:hAnsi="Times New Roman" w:cs="Times New Roman"/>
+          <w:b/>
+          <w:sz w:val="26"/>
+          <w:szCs w:val="26"/>
+        </w:rPr>
+        <w:t>5</w:t>
+      </w:r>
+      <w:r>
+        <w:rPr>
+          <w:rFonts w:ascii="Times New Roman" w:hAnsi="Times New Roman" w:cs="Times New Roman"/>
+          <w:b/>
+          <w:sz w:val="26"/>
+          <w:szCs w:val="26"/>
+        </w:rPr>
+        <w:t>. Màn hình phiếu</w:t>
+      </w:r>
+      <w:r>
+        <w:rPr>
+          <w:rFonts w:ascii="Times New Roman" w:hAnsi="Times New Roman" w:cs="Times New Roman"/>
+          <w:b/>
+          <w:sz w:val="26"/>
+          <w:szCs w:val="26"/>
+          <w:lang w:val="vi-VN"/>
+        </w:rPr>
+        <w:t xml:space="preserve"> tạm tính</w:t>
+      </w:r>
     </w:p>
     <w:p>
       <w:pPr>
         <w:spacing w:after="120" w:line="240" w:lineRule="auto"/>
-        <w:rPr>
-          <w:rFonts w:ascii="Times New Roman" w:hAnsi="Times New Roman" w:cs="Times New Roman"/>
-          <w:sz w:val="26"/>
-          <w:szCs w:val="26"/>
-        </w:rPr>
-      </w:pPr>
+        <w:ind w:firstLine="720"/>
+        <w:rPr>
+          <w:rFonts w:ascii="Times New Roman" w:hAnsi="Times New Roman" w:cs="Times New Roman"/>
+          <w:b/>
+          <w:sz w:val="26"/>
+          <w:szCs w:val="26"/>
+          <w:lang w:val="vi-VN"/>
+        </w:rPr>
+      </w:pPr>
+      <w:r>
+        <w:rPr>
+          <w:noProof/>
+        </w:rPr>
+        <w:lastRenderedPageBreak/>
+        <w:drawing>
+          <wp:inline distT="0" distB="0" distL="0" distR="0" wp14:anchorId="0C14B1B0" wp14:editId="3A264C23">
+            <wp:extent cx="6511925" cy="3662680"/>
+            <wp:effectExtent l="0" t="0" r="3175" b="0"/>
+            <wp:docPr id="1971136961" name="Picture 5" descr="A screenshot of a computer&#10;&#10;Description automatically generated"/>
+            <wp:cNvGraphicFramePr>
+              <a:graphicFrameLocks xmlns:a="http://schemas.openxmlformats.org/drawingml/2006/main" noChangeAspect="1"/>
+            </wp:cNvGraphicFramePr>
+            <a:graphic xmlns:a="http://schemas.openxmlformats.org/drawingml/2006/main">
+              <a:graphicData uri="http://schemas.openxmlformats.org/drawingml/2006/picture">
+                <pic:pic xmlns:pic="http://schemas.openxmlformats.org/drawingml/2006/picture">
+                  <pic:nvPicPr>
+                    <pic:cNvPr id="1971136961" name="Picture 5" descr="A screenshot of a computer&#10;&#10;Description automatically generated"/>
+                    <pic:cNvPicPr>
+                      <a:picLocks noChangeAspect="1" noChangeArrowheads="1"/>
+                    </pic:cNvPicPr>
+                  </pic:nvPicPr>
+                  <pic:blipFill>
+                    <a:blip r:embed="rId15" cstate="print">
+                      <a:extLst>
+                        <a:ext uri="{28A0092B-C50C-407E-A947-70E740481C1C}">
+                          <a14:useLocalDpi xmlns:a14="http://schemas.microsoft.com/office/drawing/2010/main" val="0"/>
+                        </a:ext>
+                      </a:extLst>
+                    </a:blip>
+                    <a:srcRect/>
+                    <a:stretch>
+                      <a:fillRect/>
+                    </a:stretch>
+                  </pic:blipFill>
+                  <pic:spPr bwMode="auto">
+                    <a:xfrm>
+                      <a:off x="0" y="0"/>
+                      <a:ext cx="6511925" cy="3662680"/>
+                    </a:xfrm>
+                    <a:prstGeom prst="rect">
+                      <a:avLst/>
+                    </a:prstGeom>
+                    <a:noFill/>
+                    <a:ln>
+                      <a:noFill/>
+                    </a:ln>
+                  </pic:spPr>
+                </pic:pic>
+              </a:graphicData>
+            </a:graphic>
+          </wp:inline>
+        </w:drawing>
+      </w:r>
     </w:p>
     <w:p>
       <w:pPr>
         <w:spacing w:after="120" w:line="240" w:lineRule="auto"/>
-        <w:rPr>
-          <w:rFonts w:ascii="Times New Roman" w:hAnsi="Times New Roman" w:cs="Times New Roman"/>
+        <w:ind w:firstLine="720"/>
+        <w:rPr>
+          <w:rFonts w:ascii="Times New Roman" w:hAnsi="Times New Roman" w:cs="Times New Roman"/>
+          <w:b/>
           <w:sz w:val="26"/>
           <w:szCs w:val="26"/>
         </w:rPr>
@@ -6546,13 +6956,63 @@
         </w:rPr>
       </w:pPr>
     </w:p>
+    <w:p>
+      <w:pPr>
+        <w:spacing w:after="120" w:line="240" w:lineRule="auto"/>
+        <w:rPr>
+          <w:rFonts w:ascii="Times New Roman" w:hAnsi="Times New Roman" w:cs="Times New Roman"/>
+          <w:sz w:val="26"/>
+          <w:szCs w:val="26"/>
+        </w:rPr>
+      </w:pPr>
+    </w:p>
+    <w:p>
+      <w:pPr>
+        <w:spacing w:after="120" w:line="240" w:lineRule="auto"/>
+        <w:rPr>
+          <w:rFonts w:ascii="Times New Roman" w:hAnsi="Times New Roman" w:cs="Times New Roman"/>
+          <w:sz w:val="26"/>
+          <w:szCs w:val="26"/>
+        </w:rPr>
+      </w:pPr>
+    </w:p>
+    <w:p>
+      <w:pPr>
+        <w:spacing w:after="120" w:line="240" w:lineRule="auto"/>
+        <w:rPr>
+          <w:rFonts w:ascii="Times New Roman" w:hAnsi="Times New Roman" w:cs="Times New Roman"/>
+          <w:sz w:val="26"/>
+          <w:szCs w:val="26"/>
+        </w:rPr>
+      </w:pPr>
+    </w:p>
+    <w:p>
+      <w:pPr>
+        <w:spacing w:after="120" w:line="240" w:lineRule="auto"/>
+        <w:rPr>
+          <w:rFonts w:ascii="Times New Roman" w:hAnsi="Times New Roman" w:cs="Times New Roman"/>
+          <w:sz w:val="26"/>
+          <w:szCs w:val="26"/>
+        </w:rPr>
+      </w:pPr>
+    </w:p>
+    <w:p>
+      <w:pPr>
+        <w:spacing w:after="120" w:line="240" w:lineRule="auto"/>
+        <w:rPr>
+          <w:rFonts w:ascii="Times New Roman" w:hAnsi="Times New Roman" w:cs="Times New Roman"/>
+          <w:sz w:val="26"/>
+          <w:szCs w:val="26"/>
+        </w:rPr>
+      </w:pPr>
+    </w:p>
     <w:sectPr>
-      <w:headerReference w:type="even" r:id="rId11"/>
-      <w:headerReference w:type="default" r:id="rId12"/>
-      <w:footerReference w:type="even" r:id="rId13"/>
-      <w:footerReference w:type="default" r:id="rId14"/>
-      <w:headerReference w:type="first" r:id="rId15"/>
-      <w:footerReference w:type="first" r:id="rId16"/>
+      <w:headerReference w:type="even" r:id="rId16"/>
+      <w:headerReference w:type="default" r:id="rId17"/>
+      <w:footerReference w:type="even" r:id="rId18"/>
+      <w:footerReference w:type="default" r:id="rId19"/>
+      <w:headerReference w:type="first" r:id="rId20"/>
+      <w:footerReference w:type="first" r:id="rId21"/>
       <w:pgSz w:w="12240" w:h="15840" w:code="1"/>
       <w:pgMar w:top="851" w:right="851" w:bottom="851" w:left="1134" w:header="567" w:footer="567" w:gutter="0"/>
       <w:cols w:space="720"/>
@@ -8904,6 +9364,7 @@
   <w:style w:type="paragraph" w:default="1" w:styleId="Normal">
     <w:name w:val="Normal"/>
     <w:qFormat/>
+    <w:rsid w:val="00091771"/>
   </w:style>
   <w:style w:type="character" w:default="1" w:styleId="DefaultParagraphFont">
     <w:name w:val="Default Paragraph Font"/>

</xml_diff>

<commit_message>
Chỉnh sửa tài liệu 6
</commit_message>
<xml_diff>
--- a/6_ScreenFlow_DB/17_6_ApplicationDevelopment_ScreenFlow_DB_v1.docx
+++ b/6_ScreenFlow_DB/17_6_ApplicationDevelopment_ScreenFlow_DB_v1.docx
@@ -601,10 +601,10 @@
           <w:noProof/>
         </w:rPr>
         <w:drawing>
-          <wp:inline distT="0" distB="0" distL="0" distR="0" wp14:anchorId="46F94783" wp14:editId="506C99C1">
-            <wp:extent cx="5915994" cy="8280400"/>
-            <wp:effectExtent l="0" t="0" r="8890" b="6350"/>
-            <wp:docPr id="764768741" name="Picture 1" descr="A diagram of a company&#10;&#10;Description automatically generated"/>
+          <wp:inline distT="0" distB="0" distL="0" distR="0" wp14:anchorId="46F94783" wp14:editId="3966F6D0">
+            <wp:extent cx="5943726" cy="7012527"/>
+            <wp:effectExtent l="0" t="0" r="0" b="0"/>
+            <wp:docPr id="764768741" name="Picture 1"/>
             <wp:cNvGraphicFramePr>
               <a:graphicFrameLocks xmlns:a="http://schemas.openxmlformats.org/drawingml/2006/main" noChangeAspect="1"/>
             </wp:cNvGraphicFramePr>
@@ -612,11 +612,17 @@
               <a:graphicData uri="http://schemas.openxmlformats.org/drawingml/2006/picture">
                 <pic:pic xmlns:pic="http://schemas.openxmlformats.org/drawingml/2006/picture">
                   <pic:nvPicPr>
-                    <pic:cNvPr id="764768741" name="Picture 1" descr="A diagram of a company&#10;&#10;Description automatically generated"/>
+                    <pic:cNvPr id="764768741" name="Picture 1"/>
                     <pic:cNvPicPr/>
                   </pic:nvPicPr>
                   <pic:blipFill>
-                    <a:blip r:embed="rId8"/>
+                    <a:blip r:embed="rId8">
+                      <a:extLst>
+                        <a:ext uri="{28A0092B-C50C-407E-A947-70E740481C1C}">
+                          <a14:useLocalDpi xmlns:a14="http://schemas.microsoft.com/office/drawing/2010/main" val="0"/>
+                        </a:ext>
+                      </a:extLst>
+                    </a:blip>
                     <a:stretch>
                       <a:fillRect/>
                     </a:stretch>
@@ -624,7 +630,7 @@
                   <pic:spPr>
                     <a:xfrm>
                       <a:off x="0" y="0"/>
-                      <a:ext cx="5943726" cy="8319215"/>
+                      <a:ext cx="5943726" cy="7012527"/>
                     </a:xfrm>
                     <a:prstGeom prst="rect">
                       <a:avLst/>
@@ -8298,8 +8304,8 @@
           <w:lang w:val="vi-VN"/>
         </w:rPr>
         <w:drawing>
-          <wp:inline distT="0" distB="0" distL="0" distR="0" wp14:anchorId="7EE77DB4" wp14:editId="28D194E2">
-            <wp:extent cx="6623685" cy="4084922"/>
+          <wp:inline distT="0" distB="0" distL="0" distR="0" wp14:anchorId="7EE77DB4" wp14:editId="155B445F">
+            <wp:extent cx="6623685" cy="4122341"/>
             <wp:effectExtent l="0" t="0" r="5715" b="0"/>
             <wp:docPr id="570542837" name="Picture 2"/>
             <wp:cNvGraphicFramePr>
@@ -8320,13 +8326,13 @@
                         </a:ext>
                       </a:extLst>
                     </a:blip>
-                    <a:srcRect l="-242" r="17173" b="7701"/>
+                    <a:srcRect l="-460" t="-1163" r="17162" b="7907"/>
                     <a:stretch/>
                   </pic:blipFill>
                   <pic:spPr bwMode="auto">
                     <a:xfrm>
                       <a:off x="0" y="0"/>
-                      <a:ext cx="6642945" cy="4096800"/>
+                      <a:ext cx="6644001" cy="4134985"/>
                     </a:xfrm>
                     <a:prstGeom prst="rect">
                       <a:avLst/>
@@ -9635,14 +9641,14 @@
         <v:path o:extrusionok="f" gradientshapeok="t" o:connecttype="rect"/>
         <o:lock v:ext="edit" aspectratio="t"/>
       </v:shapetype>
-      <v:shape id="_x0000_i1032" type="#_x0000_t75" style="width:25.8pt;height:23.75pt;visibility:visible;mso-wrap-style:square" o:bullet="t">
+      <v:shape id="_x0000_i1036" type="#_x0000_t75" style="width:25.5pt;height:24pt;visibility:visible;mso-wrap-style:square" o:bullet="t">
         <v:imagedata r:id="rId1" o:title=""/>
       </v:shape>
     </w:pict>
   </w:numPicBullet>
   <w:numPicBullet w:numPicBulletId="1">
     <w:pict>
-      <v:shape id="_x0000_i1033" type="#_x0000_t75" style="width:525.05pt;height:342.35pt;visibility:visible;mso-wrap-style:square" o:bullet="t">
+      <v:shape id="_x0000_i1037" type="#_x0000_t75" style="width:525pt;height:342.75pt;visibility:visible;mso-wrap-style:square" o:bullet="t">
         <v:imagedata r:id="rId2" o:title=""/>
       </v:shape>
     </w:pict>

</xml_diff>

<commit_message>
Chỉnh sửa file tài liệu 6
</commit_message>
<xml_diff>
--- a/6_ScreenFlow_DB/17_6_ApplicationDevelopment_ScreenFlow_DB_v1.docx
+++ b/6_ScreenFlow_DB/17_6_ApplicationDevelopment_ScreenFlow_DB_v1.docx
@@ -757,9 +757,9 @@
           <w:lang w:val="vi-VN"/>
         </w:rPr>
         <w:drawing>
-          <wp:inline distT="0" distB="0" distL="0" distR="0" wp14:anchorId="4B5E9905" wp14:editId="4E5D0D6F">
-            <wp:extent cx="6511925" cy="2886075"/>
-            <wp:effectExtent l="0" t="0" r="3175" b="9525"/>
+          <wp:inline distT="0" distB="0" distL="0" distR="0" wp14:anchorId="4B5E9905" wp14:editId="7ECC73B6">
+            <wp:extent cx="6501907" cy="2886075"/>
+            <wp:effectExtent l="0" t="0" r="0" b="0"/>
             <wp:docPr id="145674510" name="Picture 1"/>
             <wp:cNvGraphicFramePr>
               <a:graphicFrameLocks xmlns:a="http://schemas.openxmlformats.org/drawingml/2006/main" noChangeAspect="1"/>
@@ -768,11 +768,17 @@
               <a:graphicData uri="http://schemas.openxmlformats.org/drawingml/2006/picture">
                 <pic:pic xmlns:pic="http://schemas.openxmlformats.org/drawingml/2006/picture">
                   <pic:nvPicPr>
-                    <pic:cNvPr id="145674510" name=""/>
+                    <pic:cNvPr id="145674510" name="Picture 1"/>
                     <pic:cNvPicPr/>
                   </pic:nvPicPr>
                   <pic:blipFill>
-                    <a:blip r:embed="rId9"/>
+                    <a:blip r:embed="rId9">
+                      <a:extLst>
+                        <a:ext uri="{28A0092B-C50C-407E-A947-70E740481C1C}">
+                          <a14:useLocalDpi xmlns:a14="http://schemas.microsoft.com/office/drawing/2010/main" val="0"/>
+                        </a:ext>
+                      </a:extLst>
+                    </a:blip>
                     <a:stretch>
                       <a:fillRect/>
                     </a:stretch>
@@ -780,7 +786,7 @@
                   <pic:spPr>
                     <a:xfrm>
                       <a:off x="0" y="0"/>
-                      <a:ext cx="6511925" cy="2886075"/>
+                      <a:ext cx="6501907" cy="2886075"/>
                     </a:xfrm>
                     <a:prstGeom prst="rect">
                       <a:avLst/>
@@ -9641,14 +9647,14 @@
         <v:path o:extrusionok="f" gradientshapeok="t" o:connecttype="rect"/>
         <o:lock v:ext="edit" aspectratio="t"/>
       </v:shapetype>
-      <v:shape id="_x0000_i1036" type="#_x0000_t75" style="width:25.5pt;height:24pt;visibility:visible;mso-wrap-style:square" o:bullet="t">
+      <v:shape id="_x0000_i1032" type="#_x0000_t75" style="width:25.5pt;height:24pt;visibility:visible;mso-wrap-style:square" o:bullet="t">
         <v:imagedata r:id="rId1" o:title=""/>
       </v:shape>
     </w:pict>
   </w:numPicBullet>
   <w:numPicBullet w:numPicBulletId="1">
     <w:pict>
-      <v:shape id="_x0000_i1037" type="#_x0000_t75" style="width:525pt;height:342.75pt;visibility:visible;mso-wrap-style:square" o:bullet="t">
+      <v:shape id="_x0000_i1033" type="#_x0000_t75" style="width:525pt;height:342.75pt;visibility:visible;mso-wrap-style:square" o:bullet="t">
         <v:imagedata r:id="rId2" o:title=""/>
       </v:shape>
     </w:pict>

</xml_diff>

<commit_message>
Cập nhật cho các màn hình
</commit_message>
<xml_diff>
--- a/6_ScreenFlow_DB/17_6_ApplicationDevelopment_ScreenFlow_DB_v1.docx
+++ b/6_ScreenFlow_DB/17_6_ApplicationDevelopment_ScreenFlow_DB_v1.docx
@@ -1686,8 +1686,79 @@
           <w:bCs/>
           <w:color w:val="auto"/>
         </w:rPr>
-        <w:t>Các buộc miền giá trị</w:t>
-      </w:r>
+        <w:t xml:space="preserve">Các </w:t>
+      </w:r>
+      <w:proofErr w:type="spellStart"/>
+      <w:r>
+        <w:rPr>
+          <w:rFonts w:ascii="Times New Roman" w:hAnsi="Times New Roman" w:cs="Times New Roman"/>
+          <w:b/>
+          <w:bCs/>
+          <w:color w:val="auto"/>
+        </w:rPr>
+        <w:t>buộc</w:t>
+      </w:r>
+      <w:proofErr w:type="spellEnd"/>
+      <w:r>
+        <w:rPr>
+          <w:rFonts w:ascii="Times New Roman" w:hAnsi="Times New Roman" w:cs="Times New Roman"/>
+          <w:b/>
+          <w:bCs/>
+          <w:color w:val="auto"/>
+        </w:rPr>
+        <w:t xml:space="preserve"> </w:t>
+      </w:r>
+      <w:proofErr w:type="spellStart"/>
+      <w:r>
+        <w:rPr>
+          <w:rFonts w:ascii="Times New Roman" w:hAnsi="Times New Roman" w:cs="Times New Roman"/>
+          <w:b/>
+          <w:bCs/>
+          <w:color w:val="auto"/>
+        </w:rPr>
+        <w:t>miền</w:t>
+      </w:r>
+      <w:proofErr w:type="spellEnd"/>
+      <w:r>
+        <w:rPr>
+          <w:rFonts w:ascii="Times New Roman" w:hAnsi="Times New Roman" w:cs="Times New Roman"/>
+          <w:b/>
+          <w:bCs/>
+          <w:color w:val="auto"/>
+        </w:rPr>
+        <w:t xml:space="preserve"> </w:t>
+      </w:r>
+      <w:proofErr w:type="spellStart"/>
+      <w:r>
+        <w:rPr>
+          <w:rFonts w:ascii="Times New Roman" w:hAnsi="Times New Roman" w:cs="Times New Roman"/>
+          <w:b/>
+          <w:bCs/>
+          <w:color w:val="auto"/>
+        </w:rPr>
+        <w:t>giá</w:t>
+      </w:r>
+      <w:proofErr w:type="spellEnd"/>
+      <w:r>
+        <w:rPr>
+          <w:rFonts w:ascii="Times New Roman" w:hAnsi="Times New Roman" w:cs="Times New Roman"/>
+          <w:b/>
+          <w:bCs/>
+          <w:color w:val="auto"/>
+        </w:rPr>
+        <w:t xml:space="preserve"> </w:t>
+      </w:r>
+      <w:proofErr w:type="spellStart"/>
+      <w:r>
+        <w:rPr>
+          <w:rFonts w:ascii="Times New Roman" w:hAnsi="Times New Roman" w:cs="Times New Roman"/>
+          <w:b/>
+          <w:bCs/>
+          <w:color w:val="auto"/>
+        </w:rPr>
+        <w:t>trị</w:t>
+      </w:r>
+      <w:proofErr w:type="spellEnd"/>
     </w:p>
     <w:p>
       <w:pPr>
@@ -1708,7 +1779,205 @@
           <w:sz w:val="26"/>
           <w:szCs w:val="26"/>
         </w:rPr>
-        <w:t>Các trường dữ liệu có kiểu chuỗi thì không được để trống.</w:t>
+        <w:t xml:space="preserve">Các </w:t>
+      </w:r>
+      <w:proofErr w:type="spellStart"/>
+      <w:r>
+        <w:rPr>
+          <w:rFonts w:ascii="Times New Roman" w:hAnsi="Times New Roman" w:cs="Times New Roman"/>
+          <w:sz w:val="26"/>
+          <w:szCs w:val="26"/>
+        </w:rPr>
+        <w:t>trường</w:t>
+      </w:r>
+      <w:proofErr w:type="spellEnd"/>
+      <w:r>
+        <w:rPr>
+          <w:rFonts w:ascii="Times New Roman" w:hAnsi="Times New Roman" w:cs="Times New Roman"/>
+          <w:sz w:val="26"/>
+          <w:szCs w:val="26"/>
+        </w:rPr>
+        <w:t xml:space="preserve"> </w:t>
+      </w:r>
+      <w:proofErr w:type="spellStart"/>
+      <w:r>
+        <w:rPr>
+          <w:rFonts w:ascii="Times New Roman" w:hAnsi="Times New Roman" w:cs="Times New Roman"/>
+          <w:sz w:val="26"/>
+          <w:szCs w:val="26"/>
+        </w:rPr>
+        <w:t>dữ</w:t>
+      </w:r>
+      <w:proofErr w:type="spellEnd"/>
+      <w:r>
+        <w:rPr>
+          <w:rFonts w:ascii="Times New Roman" w:hAnsi="Times New Roman" w:cs="Times New Roman"/>
+          <w:sz w:val="26"/>
+          <w:szCs w:val="26"/>
+        </w:rPr>
+        <w:t xml:space="preserve"> </w:t>
+      </w:r>
+      <w:proofErr w:type="spellStart"/>
+      <w:r>
+        <w:rPr>
+          <w:rFonts w:ascii="Times New Roman" w:hAnsi="Times New Roman" w:cs="Times New Roman"/>
+          <w:sz w:val="26"/>
+          <w:szCs w:val="26"/>
+        </w:rPr>
+        <w:t>liệu</w:t>
+      </w:r>
+      <w:proofErr w:type="spellEnd"/>
+      <w:r>
+        <w:rPr>
+          <w:rFonts w:ascii="Times New Roman" w:hAnsi="Times New Roman" w:cs="Times New Roman"/>
+          <w:sz w:val="26"/>
+          <w:szCs w:val="26"/>
+        </w:rPr>
+        <w:t xml:space="preserve"> </w:t>
+      </w:r>
+      <w:proofErr w:type="spellStart"/>
+      <w:r>
+        <w:rPr>
+          <w:rFonts w:ascii="Times New Roman" w:hAnsi="Times New Roman" w:cs="Times New Roman"/>
+          <w:sz w:val="26"/>
+          <w:szCs w:val="26"/>
+        </w:rPr>
+        <w:t>có</w:t>
+      </w:r>
+      <w:proofErr w:type="spellEnd"/>
+      <w:r>
+        <w:rPr>
+          <w:rFonts w:ascii="Times New Roman" w:hAnsi="Times New Roman" w:cs="Times New Roman"/>
+          <w:sz w:val="26"/>
+          <w:szCs w:val="26"/>
+        </w:rPr>
+        <w:t xml:space="preserve"> </w:t>
+      </w:r>
+      <w:proofErr w:type="spellStart"/>
+      <w:r>
+        <w:rPr>
+          <w:rFonts w:ascii="Times New Roman" w:hAnsi="Times New Roman" w:cs="Times New Roman"/>
+          <w:sz w:val="26"/>
+          <w:szCs w:val="26"/>
+        </w:rPr>
+        <w:t>kiểu</w:t>
+      </w:r>
+      <w:proofErr w:type="spellEnd"/>
+      <w:r>
+        <w:rPr>
+          <w:rFonts w:ascii="Times New Roman" w:hAnsi="Times New Roman" w:cs="Times New Roman"/>
+          <w:sz w:val="26"/>
+          <w:szCs w:val="26"/>
+        </w:rPr>
+        <w:t xml:space="preserve"> </w:t>
+      </w:r>
+      <w:proofErr w:type="spellStart"/>
+      <w:r>
+        <w:rPr>
+          <w:rFonts w:ascii="Times New Roman" w:hAnsi="Times New Roman" w:cs="Times New Roman"/>
+          <w:sz w:val="26"/>
+          <w:szCs w:val="26"/>
+        </w:rPr>
+        <w:t>chuỗi</w:t>
+      </w:r>
+      <w:proofErr w:type="spellEnd"/>
+      <w:r>
+        <w:rPr>
+          <w:rFonts w:ascii="Times New Roman" w:hAnsi="Times New Roman" w:cs="Times New Roman"/>
+          <w:sz w:val="26"/>
+          <w:szCs w:val="26"/>
+        </w:rPr>
+        <w:t xml:space="preserve"> </w:t>
+      </w:r>
+      <w:proofErr w:type="spellStart"/>
+      <w:r>
+        <w:rPr>
+          <w:rFonts w:ascii="Times New Roman" w:hAnsi="Times New Roman" w:cs="Times New Roman"/>
+          <w:sz w:val="26"/>
+          <w:szCs w:val="26"/>
+        </w:rPr>
+        <w:t>thì</w:t>
+      </w:r>
+      <w:proofErr w:type="spellEnd"/>
+      <w:r>
+        <w:rPr>
+          <w:rFonts w:ascii="Times New Roman" w:hAnsi="Times New Roman" w:cs="Times New Roman"/>
+          <w:sz w:val="26"/>
+          <w:szCs w:val="26"/>
+        </w:rPr>
+        <w:t xml:space="preserve"> </w:t>
+      </w:r>
+      <w:proofErr w:type="spellStart"/>
+      <w:r>
+        <w:rPr>
+          <w:rFonts w:ascii="Times New Roman" w:hAnsi="Times New Roman" w:cs="Times New Roman"/>
+          <w:sz w:val="26"/>
+          <w:szCs w:val="26"/>
+        </w:rPr>
+        <w:t>không</w:t>
+      </w:r>
+      <w:proofErr w:type="spellEnd"/>
+      <w:r>
+        <w:rPr>
+          <w:rFonts w:ascii="Times New Roman" w:hAnsi="Times New Roman" w:cs="Times New Roman"/>
+          <w:sz w:val="26"/>
+          <w:szCs w:val="26"/>
+        </w:rPr>
+        <w:t xml:space="preserve"> </w:t>
+      </w:r>
+      <w:proofErr w:type="spellStart"/>
+      <w:r>
+        <w:rPr>
+          <w:rFonts w:ascii="Times New Roman" w:hAnsi="Times New Roman" w:cs="Times New Roman"/>
+          <w:sz w:val="26"/>
+          <w:szCs w:val="26"/>
+        </w:rPr>
+        <w:t>được</w:t>
+      </w:r>
+      <w:proofErr w:type="spellEnd"/>
+      <w:r>
+        <w:rPr>
+          <w:rFonts w:ascii="Times New Roman" w:hAnsi="Times New Roman" w:cs="Times New Roman"/>
+          <w:sz w:val="26"/>
+          <w:szCs w:val="26"/>
+        </w:rPr>
+        <w:t xml:space="preserve"> </w:t>
+      </w:r>
+      <w:proofErr w:type="spellStart"/>
+      <w:r>
+        <w:rPr>
+          <w:rFonts w:ascii="Times New Roman" w:hAnsi="Times New Roman" w:cs="Times New Roman"/>
+          <w:sz w:val="26"/>
+          <w:szCs w:val="26"/>
+        </w:rPr>
+        <w:t>để</w:t>
+      </w:r>
+      <w:proofErr w:type="spellEnd"/>
+      <w:r>
+        <w:rPr>
+          <w:rFonts w:ascii="Times New Roman" w:hAnsi="Times New Roman" w:cs="Times New Roman"/>
+          <w:sz w:val="26"/>
+          <w:szCs w:val="26"/>
+        </w:rPr>
+        <w:t xml:space="preserve"> </w:t>
+      </w:r>
+      <w:proofErr w:type="spellStart"/>
+      <w:r>
+        <w:rPr>
+          <w:rFonts w:ascii="Times New Roman" w:hAnsi="Times New Roman" w:cs="Times New Roman"/>
+          <w:sz w:val="26"/>
+          <w:szCs w:val="26"/>
+        </w:rPr>
+        <w:t>trống</w:t>
+      </w:r>
+      <w:proofErr w:type="spellEnd"/>
+      <w:r>
+        <w:rPr>
+          <w:rFonts w:ascii="Times New Roman" w:hAnsi="Times New Roman" w:cs="Times New Roman"/>
+          <w:sz w:val="26"/>
+          <w:szCs w:val="26"/>
+        </w:rPr>
+        <w:t>.</w:t>
       </w:r>
     </w:p>
     <w:p>
@@ -1724,13 +1993,149 @@
           <w:szCs w:val="26"/>
         </w:rPr>
       </w:pPr>
-      <w:r>
-        <w:rPr>
-          <w:rFonts w:ascii="Times New Roman" w:hAnsi="Times New Roman" w:cs="Times New Roman"/>
-          <w:sz w:val="26"/>
-          <w:szCs w:val="26"/>
-        </w:rPr>
-        <w:t>Mật khẩu phải từ 8 kí tự trở lên.</w:t>
+      <w:proofErr w:type="spellStart"/>
+      <w:r>
+        <w:rPr>
+          <w:rFonts w:ascii="Times New Roman" w:hAnsi="Times New Roman" w:cs="Times New Roman"/>
+          <w:sz w:val="26"/>
+          <w:szCs w:val="26"/>
+        </w:rPr>
+        <w:t>Mật</w:t>
+      </w:r>
+      <w:proofErr w:type="spellEnd"/>
+      <w:r>
+        <w:rPr>
+          <w:rFonts w:ascii="Times New Roman" w:hAnsi="Times New Roman" w:cs="Times New Roman"/>
+          <w:sz w:val="26"/>
+          <w:szCs w:val="26"/>
+        </w:rPr>
+        <w:t xml:space="preserve"> </w:t>
+      </w:r>
+      <w:proofErr w:type="spellStart"/>
+      <w:r>
+        <w:rPr>
+          <w:rFonts w:ascii="Times New Roman" w:hAnsi="Times New Roman" w:cs="Times New Roman"/>
+          <w:sz w:val="26"/>
+          <w:szCs w:val="26"/>
+        </w:rPr>
+        <w:t>khẩu</w:t>
+      </w:r>
+      <w:proofErr w:type="spellEnd"/>
+      <w:r>
+        <w:rPr>
+          <w:rFonts w:ascii="Times New Roman" w:hAnsi="Times New Roman" w:cs="Times New Roman"/>
+          <w:sz w:val="26"/>
+          <w:szCs w:val="26"/>
+        </w:rPr>
+        <w:t xml:space="preserve"> </w:t>
+      </w:r>
+      <w:proofErr w:type="spellStart"/>
+      <w:r>
+        <w:rPr>
+          <w:rFonts w:ascii="Times New Roman" w:hAnsi="Times New Roman" w:cs="Times New Roman"/>
+          <w:sz w:val="26"/>
+          <w:szCs w:val="26"/>
+        </w:rPr>
+        <w:t>phải</w:t>
+      </w:r>
+      <w:proofErr w:type="spellEnd"/>
+      <w:r>
+        <w:rPr>
+          <w:rFonts w:ascii="Times New Roman" w:hAnsi="Times New Roman" w:cs="Times New Roman"/>
+          <w:sz w:val="26"/>
+          <w:szCs w:val="26"/>
+        </w:rPr>
+        <w:t xml:space="preserve"> </w:t>
+      </w:r>
+      <w:proofErr w:type="spellStart"/>
+      <w:r>
+        <w:rPr>
+          <w:rFonts w:ascii="Times New Roman" w:hAnsi="Times New Roman" w:cs="Times New Roman"/>
+          <w:sz w:val="26"/>
+          <w:szCs w:val="26"/>
+        </w:rPr>
+        <w:t>từ</w:t>
+      </w:r>
+      <w:proofErr w:type="spellEnd"/>
+      <w:r>
+        <w:rPr>
+          <w:rFonts w:ascii="Times New Roman" w:hAnsi="Times New Roman" w:cs="Times New Roman"/>
+          <w:sz w:val="26"/>
+          <w:szCs w:val="26"/>
+        </w:rPr>
+        <w:t xml:space="preserve"> 8 </w:t>
+      </w:r>
+      <w:proofErr w:type="spellStart"/>
+      <w:r>
+        <w:rPr>
+          <w:rFonts w:ascii="Times New Roman" w:hAnsi="Times New Roman" w:cs="Times New Roman"/>
+          <w:sz w:val="26"/>
+          <w:szCs w:val="26"/>
+        </w:rPr>
+        <w:t>kí</w:t>
+      </w:r>
+      <w:proofErr w:type="spellEnd"/>
+      <w:r>
+        <w:rPr>
+          <w:rFonts w:ascii="Times New Roman" w:hAnsi="Times New Roman" w:cs="Times New Roman"/>
+          <w:sz w:val="26"/>
+          <w:szCs w:val="26"/>
+        </w:rPr>
+        <w:t xml:space="preserve"> </w:t>
+      </w:r>
+      <w:proofErr w:type="spellStart"/>
+      <w:r>
+        <w:rPr>
+          <w:rFonts w:ascii="Times New Roman" w:hAnsi="Times New Roman" w:cs="Times New Roman"/>
+          <w:sz w:val="26"/>
+          <w:szCs w:val="26"/>
+        </w:rPr>
+        <w:t>tự</w:t>
+      </w:r>
+      <w:proofErr w:type="spellEnd"/>
+      <w:r>
+        <w:rPr>
+          <w:rFonts w:ascii="Times New Roman" w:hAnsi="Times New Roman" w:cs="Times New Roman"/>
+          <w:sz w:val="26"/>
+          <w:szCs w:val="26"/>
+        </w:rPr>
+        <w:t xml:space="preserve"> </w:t>
+      </w:r>
+      <w:proofErr w:type="spellStart"/>
+      <w:r>
+        <w:rPr>
+          <w:rFonts w:ascii="Times New Roman" w:hAnsi="Times New Roman" w:cs="Times New Roman"/>
+          <w:sz w:val="26"/>
+          <w:szCs w:val="26"/>
+        </w:rPr>
+        <w:t>trở</w:t>
+      </w:r>
+      <w:proofErr w:type="spellEnd"/>
+      <w:r>
+        <w:rPr>
+          <w:rFonts w:ascii="Times New Roman" w:hAnsi="Times New Roman" w:cs="Times New Roman"/>
+          <w:sz w:val="26"/>
+          <w:szCs w:val="26"/>
+        </w:rPr>
+        <w:t xml:space="preserve"> </w:t>
+      </w:r>
+      <w:proofErr w:type="spellStart"/>
+      <w:r>
+        <w:rPr>
+          <w:rFonts w:ascii="Times New Roman" w:hAnsi="Times New Roman" w:cs="Times New Roman"/>
+          <w:sz w:val="26"/>
+          <w:szCs w:val="26"/>
+        </w:rPr>
+        <w:t>lên</w:t>
+      </w:r>
+      <w:proofErr w:type="spellEnd"/>
+      <w:r>
+        <w:rPr>
+          <w:rFonts w:ascii="Times New Roman" w:hAnsi="Times New Roman" w:cs="Times New Roman"/>
+          <w:sz w:val="26"/>
+          <w:szCs w:val="26"/>
+        </w:rPr>
+        <w:t>.</w:t>
       </w:r>
     </w:p>
     <w:p>
@@ -1746,13 +2151,149 @@
           <w:szCs w:val="26"/>
         </w:rPr>
       </w:pPr>
-      <w:r>
-        <w:rPr>
-          <w:rFonts w:ascii="Times New Roman" w:hAnsi="Times New Roman" w:cs="Times New Roman"/>
-          <w:sz w:val="26"/>
-          <w:szCs w:val="26"/>
-        </w:rPr>
-        <w:t xml:space="preserve">Ngày sinh phải trước ngày hiện tại 18 năm </w:t>
+      <w:proofErr w:type="spellStart"/>
+      <w:r>
+        <w:rPr>
+          <w:rFonts w:ascii="Times New Roman" w:hAnsi="Times New Roman" w:cs="Times New Roman"/>
+          <w:sz w:val="26"/>
+          <w:szCs w:val="26"/>
+        </w:rPr>
+        <w:t>Ngày</w:t>
+      </w:r>
+      <w:proofErr w:type="spellEnd"/>
+      <w:r>
+        <w:rPr>
+          <w:rFonts w:ascii="Times New Roman" w:hAnsi="Times New Roman" w:cs="Times New Roman"/>
+          <w:sz w:val="26"/>
+          <w:szCs w:val="26"/>
+        </w:rPr>
+        <w:t xml:space="preserve"> </w:t>
+      </w:r>
+      <w:proofErr w:type="spellStart"/>
+      <w:r>
+        <w:rPr>
+          <w:rFonts w:ascii="Times New Roman" w:hAnsi="Times New Roman" w:cs="Times New Roman"/>
+          <w:sz w:val="26"/>
+          <w:szCs w:val="26"/>
+        </w:rPr>
+        <w:t>sinh</w:t>
+      </w:r>
+      <w:proofErr w:type="spellEnd"/>
+      <w:r>
+        <w:rPr>
+          <w:rFonts w:ascii="Times New Roman" w:hAnsi="Times New Roman" w:cs="Times New Roman"/>
+          <w:sz w:val="26"/>
+          <w:szCs w:val="26"/>
+        </w:rPr>
+        <w:t xml:space="preserve"> </w:t>
+      </w:r>
+      <w:proofErr w:type="spellStart"/>
+      <w:r>
+        <w:rPr>
+          <w:rFonts w:ascii="Times New Roman" w:hAnsi="Times New Roman" w:cs="Times New Roman"/>
+          <w:sz w:val="26"/>
+          <w:szCs w:val="26"/>
+        </w:rPr>
+        <w:t>phải</w:t>
+      </w:r>
+      <w:proofErr w:type="spellEnd"/>
+      <w:r>
+        <w:rPr>
+          <w:rFonts w:ascii="Times New Roman" w:hAnsi="Times New Roman" w:cs="Times New Roman"/>
+          <w:sz w:val="26"/>
+          <w:szCs w:val="26"/>
+        </w:rPr>
+        <w:t xml:space="preserve"> </w:t>
+      </w:r>
+      <w:proofErr w:type="spellStart"/>
+      <w:r>
+        <w:rPr>
+          <w:rFonts w:ascii="Times New Roman" w:hAnsi="Times New Roman" w:cs="Times New Roman"/>
+          <w:sz w:val="26"/>
+          <w:szCs w:val="26"/>
+        </w:rPr>
+        <w:t>trước</w:t>
+      </w:r>
+      <w:proofErr w:type="spellEnd"/>
+      <w:r>
+        <w:rPr>
+          <w:rFonts w:ascii="Times New Roman" w:hAnsi="Times New Roman" w:cs="Times New Roman"/>
+          <w:sz w:val="26"/>
+          <w:szCs w:val="26"/>
+        </w:rPr>
+        <w:t xml:space="preserve"> </w:t>
+      </w:r>
+      <w:proofErr w:type="spellStart"/>
+      <w:r>
+        <w:rPr>
+          <w:rFonts w:ascii="Times New Roman" w:hAnsi="Times New Roman" w:cs="Times New Roman"/>
+          <w:sz w:val="26"/>
+          <w:szCs w:val="26"/>
+        </w:rPr>
+        <w:t>ngày</w:t>
+      </w:r>
+      <w:proofErr w:type="spellEnd"/>
+      <w:r>
+        <w:rPr>
+          <w:rFonts w:ascii="Times New Roman" w:hAnsi="Times New Roman" w:cs="Times New Roman"/>
+          <w:sz w:val="26"/>
+          <w:szCs w:val="26"/>
+        </w:rPr>
+        <w:t xml:space="preserve"> </w:t>
+      </w:r>
+      <w:proofErr w:type="spellStart"/>
+      <w:r>
+        <w:rPr>
+          <w:rFonts w:ascii="Times New Roman" w:hAnsi="Times New Roman" w:cs="Times New Roman"/>
+          <w:sz w:val="26"/>
+          <w:szCs w:val="26"/>
+        </w:rPr>
+        <w:t>hiện</w:t>
+      </w:r>
+      <w:proofErr w:type="spellEnd"/>
+      <w:r>
+        <w:rPr>
+          <w:rFonts w:ascii="Times New Roman" w:hAnsi="Times New Roman" w:cs="Times New Roman"/>
+          <w:sz w:val="26"/>
+          <w:szCs w:val="26"/>
+        </w:rPr>
+        <w:t xml:space="preserve"> </w:t>
+      </w:r>
+      <w:proofErr w:type="spellStart"/>
+      <w:r>
+        <w:rPr>
+          <w:rFonts w:ascii="Times New Roman" w:hAnsi="Times New Roman" w:cs="Times New Roman"/>
+          <w:sz w:val="26"/>
+          <w:szCs w:val="26"/>
+        </w:rPr>
+        <w:t>tại</w:t>
+      </w:r>
+      <w:proofErr w:type="spellEnd"/>
+      <w:r>
+        <w:rPr>
+          <w:rFonts w:ascii="Times New Roman" w:hAnsi="Times New Roman" w:cs="Times New Roman"/>
+          <w:sz w:val="26"/>
+          <w:szCs w:val="26"/>
+        </w:rPr>
+        <w:t xml:space="preserve"> 18 </w:t>
+      </w:r>
+      <w:proofErr w:type="spellStart"/>
+      <w:r>
+        <w:rPr>
+          <w:rFonts w:ascii="Times New Roman" w:hAnsi="Times New Roman" w:cs="Times New Roman"/>
+          <w:sz w:val="26"/>
+          <w:szCs w:val="26"/>
+        </w:rPr>
+        <w:t>năm</w:t>
+      </w:r>
+      <w:proofErr w:type="spellEnd"/>
+      <w:r>
+        <w:rPr>
+          <w:rFonts w:ascii="Times New Roman" w:hAnsi="Times New Roman" w:cs="Times New Roman"/>
+          <w:sz w:val="26"/>
+          <w:szCs w:val="26"/>
+        </w:rPr>
+        <w:t xml:space="preserve"> </w:t>
       </w:r>
     </w:p>
     <w:p>
@@ -1768,13 +2309,221 @@
           <w:szCs w:val="26"/>
         </w:rPr>
       </w:pPr>
-      <w:r>
-        <w:rPr>
-          <w:rFonts w:ascii="Times New Roman" w:hAnsi="Times New Roman" w:cs="Times New Roman"/>
-          <w:sz w:val="26"/>
-          <w:szCs w:val="26"/>
-        </w:rPr>
-        <w:t>Số điện thoại là 10 chữ số nguyên dương bắt đầu bằng số “0”.</w:t>
+      <w:proofErr w:type="spellStart"/>
+      <w:r>
+        <w:rPr>
+          <w:rFonts w:ascii="Times New Roman" w:hAnsi="Times New Roman" w:cs="Times New Roman"/>
+          <w:sz w:val="26"/>
+          <w:szCs w:val="26"/>
+        </w:rPr>
+        <w:t>Số</w:t>
+      </w:r>
+      <w:proofErr w:type="spellEnd"/>
+      <w:r>
+        <w:rPr>
+          <w:rFonts w:ascii="Times New Roman" w:hAnsi="Times New Roman" w:cs="Times New Roman"/>
+          <w:sz w:val="26"/>
+          <w:szCs w:val="26"/>
+        </w:rPr>
+        <w:t xml:space="preserve"> </w:t>
+      </w:r>
+      <w:proofErr w:type="spellStart"/>
+      <w:r>
+        <w:rPr>
+          <w:rFonts w:ascii="Times New Roman" w:hAnsi="Times New Roman" w:cs="Times New Roman"/>
+          <w:sz w:val="26"/>
+          <w:szCs w:val="26"/>
+        </w:rPr>
+        <w:t>điện</w:t>
+      </w:r>
+      <w:proofErr w:type="spellEnd"/>
+      <w:r>
+        <w:rPr>
+          <w:rFonts w:ascii="Times New Roman" w:hAnsi="Times New Roman" w:cs="Times New Roman"/>
+          <w:sz w:val="26"/>
+          <w:szCs w:val="26"/>
+        </w:rPr>
+        <w:t xml:space="preserve"> </w:t>
+      </w:r>
+      <w:proofErr w:type="spellStart"/>
+      <w:r>
+        <w:rPr>
+          <w:rFonts w:ascii="Times New Roman" w:hAnsi="Times New Roman" w:cs="Times New Roman"/>
+          <w:sz w:val="26"/>
+          <w:szCs w:val="26"/>
+        </w:rPr>
+        <w:t>thoại</w:t>
+      </w:r>
+      <w:proofErr w:type="spellEnd"/>
+      <w:r>
+        <w:rPr>
+          <w:rFonts w:ascii="Times New Roman" w:hAnsi="Times New Roman" w:cs="Times New Roman"/>
+          <w:sz w:val="26"/>
+          <w:szCs w:val="26"/>
+        </w:rPr>
+        <w:t xml:space="preserve"> </w:t>
+      </w:r>
+      <w:proofErr w:type="spellStart"/>
+      <w:r>
+        <w:rPr>
+          <w:rFonts w:ascii="Times New Roman" w:hAnsi="Times New Roman" w:cs="Times New Roman"/>
+          <w:sz w:val="26"/>
+          <w:szCs w:val="26"/>
+        </w:rPr>
+        <w:t>là</w:t>
+      </w:r>
+      <w:proofErr w:type="spellEnd"/>
+      <w:r>
+        <w:rPr>
+          <w:rFonts w:ascii="Times New Roman" w:hAnsi="Times New Roman" w:cs="Times New Roman"/>
+          <w:sz w:val="26"/>
+          <w:szCs w:val="26"/>
+        </w:rPr>
+        <w:t xml:space="preserve"> 10 </w:t>
+      </w:r>
+      <w:proofErr w:type="spellStart"/>
+      <w:r>
+        <w:rPr>
+          <w:rFonts w:ascii="Times New Roman" w:hAnsi="Times New Roman" w:cs="Times New Roman"/>
+          <w:sz w:val="26"/>
+          <w:szCs w:val="26"/>
+        </w:rPr>
+        <w:t>chữ</w:t>
+      </w:r>
+      <w:proofErr w:type="spellEnd"/>
+      <w:r>
+        <w:rPr>
+          <w:rFonts w:ascii="Times New Roman" w:hAnsi="Times New Roman" w:cs="Times New Roman"/>
+          <w:sz w:val="26"/>
+          <w:szCs w:val="26"/>
+        </w:rPr>
+        <w:t xml:space="preserve"> </w:t>
+      </w:r>
+      <w:proofErr w:type="spellStart"/>
+      <w:r>
+        <w:rPr>
+          <w:rFonts w:ascii="Times New Roman" w:hAnsi="Times New Roman" w:cs="Times New Roman"/>
+          <w:sz w:val="26"/>
+          <w:szCs w:val="26"/>
+        </w:rPr>
+        <w:t>số</w:t>
+      </w:r>
+      <w:proofErr w:type="spellEnd"/>
+      <w:r>
+        <w:rPr>
+          <w:rFonts w:ascii="Times New Roman" w:hAnsi="Times New Roman" w:cs="Times New Roman"/>
+          <w:sz w:val="26"/>
+          <w:szCs w:val="26"/>
+        </w:rPr>
+        <w:t xml:space="preserve"> </w:t>
+      </w:r>
+      <w:proofErr w:type="spellStart"/>
+      <w:r>
+        <w:rPr>
+          <w:rFonts w:ascii="Times New Roman" w:hAnsi="Times New Roman" w:cs="Times New Roman"/>
+          <w:sz w:val="26"/>
+          <w:szCs w:val="26"/>
+        </w:rPr>
+        <w:t>nguyên</w:t>
+      </w:r>
+      <w:proofErr w:type="spellEnd"/>
+      <w:r>
+        <w:rPr>
+          <w:rFonts w:ascii="Times New Roman" w:hAnsi="Times New Roman" w:cs="Times New Roman"/>
+          <w:sz w:val="26"/>
+          <w:szCs w:val="26"/>
+        </w:rPr>
+        <w:t xml:space="preserve"> </w:t>
+      </w:r>
+      <w:proofErr w:type="spellStart"/>
+      <w:r>
+        <w:rPr>
+          <w:rFonts w:ascii="Times New Roman" w:hAnsi="Times New Roman" w:cs="Times New Roman"/>
+          <w:sz w:val="26"/>
+          <w:szCs w:val="26"/>
+        </w:rPr>
+        <w:t>dương</w:t>
+      </w:r>
+      <w:proofErr w:type="spellEnd"/>
+      <w:r>
+        <w:rPr>
+          <w:rFonts w:ascii="Times New Roman" w:hAnsi="Times New Roman" w:cs="Times New Roman"/>
+          <w:sz w:val="26"/>
+          <w:szCs w:val="26"/>
+        </w:rPr>
+        <w:t xml:space="preserve"> </w:t>
+      </w:r>
+      <w:proofErr w:type="spellStart"/>
+      <w:r>
+        <w:rPr>
+          <w:rFonts w:ascii="Times New Roman" w:hAnsi="Times New Roman" w:cs="Times New Roman"/>
+          <w:sz w:val="26"/>
+          <w:szCs w:val="26"/>
+        </w:rPr>
+        <w:t>bắt</w:t>
+      </w:r>
+      <w:proofErr w:type="spellEnd"/>
+      <w:r>
+        <w:rPr>
+          <w:rFonts w:ascii="Times New Roman" w:hAnsi="Times New Roman" w:cs="Times New Roman"/>
+          <w:sz w:val="26"/>
+          <w:szCs w:val="26"/>
+        </w:rPr>
+        <w:t xml:space="preserve"> </w:t>
+      </w:r>
+      <w:proofErr w:type="spellStart"/>
+      <w:r>
+        <w:rPr>
+          <w:rFonts w:ascii="Times New Roman" w:hAnsi="Times New Roman" w:cs="Times New Roman"/>
+          <w:sz w:val="26"/>
+          <w:szCs w:val="26"/>
+        </w:rPr>
+        <w:t>đầu</w:t>
+      </w:r>
+      <w:proofErr w:type="spellEnd"/>
+      <w:r>
+        <w:rPr>
+          <w:rFonts w:ascii="Times New Roman" w:hAnsi="Times New Roman" w:cs="Times New Roman"/>
+          <w:sz w:val="26"/>
+          <w:szCs w:val="26"/>
+        </w:rPr>
+        <w:t xml:space="preserve"> </w:t>
+      </w:r>
+      <w:proofErr w:type="spellStart"/>
+      <w:r>
+        <w:rPr>
+          <w:rFonts w:ascii="Times New Roman" w:hAnsi="Times New Roman" w:cs="Times New Roman"/>
+          <w:sz w:val="26"/>
+          <w:szCs w:val="26"/>
+        </w:rPr>
+        <w:t>bằng</w:t>
+      </w:r>
+      <w:proofErr w:type="spellEnd"/>
+      <w:r>
+        <w:rPr>
+          <w:rFonts w:ascii="Times New Roman" w:hAnsi="Times New Roman" w:cs="Times New Roman"/>
+          <w:sz w:val="26"/>
+          <w:szCs w:val="26"/>
+        </w:rPr>
+        <w:t xml:space="preserve"> </w:t>
+      </w:r>
+      <w:proofErr w:type="spellStart"/>
+      <w:r>
+        <w:rPr>
+          <w:rFonts w:ascii="Times New Roman" w:hAnsi="Times New Roman" w:cs="Times New Roman"/>
+          <w:sz w:val="26"/>
+          <w:szCs w:val="26"/>
+        </w:rPr>
+        <w:t>số</w:t>
+      </w:r>
+      <w:proofErr w:type="spellEnd"/>
+      <w:r>
+        <w:rPr>
+          <w:rFonts w:ascii="Times New Roman" w:hAnsi="Times New Roman" w:cs="Times New Roman"/>
+          <w:sz w:val="26"/>
+          <w:szCs w:val="26"/>
+        </w:rPr>
+        <w:t xml:space="preserve"> “0”.</w:t>
       </w:r>
     </w:p>
     <w:p>
@@ -1796,7 +2545,97 @@
           <w:sz w:val="26"/>
           <w:szCs w:val="26"/>
         </w:rPr>
-        <w:t>CCCD là 12 chữ số nguyên dương.</w:t>
+        <w:t xml:space="preserve">CCCD </w:t>
+      </w:r>
+      <w:proofErr w:type="spellStart"/>
+      <w:r>
+        <w:rPr>
+          <w:rFonts w:ascii="Times New Roman" w:hAnsi="Times New Roman" w:cs="Times New Roman"/>
+          <w:sz w:val="26"/>
+          <w:szCs w:val="26"/>
+        </w:rPr>
+        <w:t>là</w:t>
+      </w:r>
+      <w:proofErr w:type="spellEnd"/>
+      <w:r>
+        <w:rPr>
+          <w:rFonts w:ascii="Times New Roman" w:hAnsi="Times New Roman" w:cs="Times New Roman"/>
+          <w:sz w:val="26"/>
+          <w:szCs w:val="26"/>
+        </w:rPr>
+        <w:t xml:space="preserve"> 12 </w:t>
+      </w:r>
+      <w:proofErr w:type="spellStart"/>
+      <w:r>
+        <w:rPr>
+          <w:rFonts w:ascii="Times New Roman" w:hAnsi="Times New Roman" w:cs="Times New Roman"/>
+          <w:sz w:val="26"/>
+          <w:szCs w:val="26"/>
+        </w:rPr>
+        <w:t>chữ</w:t>
+      </w:r>
+      <w:proofErr w:type="spellEnd"/>
+      <w:r>
+        <w:rPr>
+          <w:rFonts w:ascii="Times New Roman" w:hAnsi="Times New Roman" w:cs="Times New Roman"/>
+          <w:sz w:val="26"/>
+          <w:szCs w:val="26"/>
+        </w:rPr>
+        <w:t xml:space="preserve"> </w:t>
+      </w:r>
+      <w:proofErr w:type="spellStart"/>
+      <w:r>
+        <w:rPr>
+          <w:rFonts w:ascii="Times New Roman" w:hAnsi="Times New Roman" w:cs="Times New Roman"/>
+          <w:sz w:val="26"/>
+          <w:szCs w:val="26"/>
+        </w:rPr>
+        <w:t>số</w:t>
+      </w:r>
+      <w:proofErr w:type="spellEnd"/>
+      <w:r>
+        <w:rPr>
+          <w:rFonts w:ascii="Times New Roman" w:hAnsi="Times New Roman" w:cs="Times New Roman"/>
+          <w:sz w:val="26"/>
+          <w:szCs w:val="26"/>
+        </w:rPr>
+        <w:t xml:space="preserve"> </w:t>
+      </w:r>
+      <w:proofErr w:type="spellStart"/>
+      <w:r>
+        <w:rPr>
+          <w:rFonts w:ascii="Times New Roman" w:hAnsi="Times New Roman" w:cs="Times New Roman"/>
+          <w:sz w:val="26"/>
+          <w:szCs w:val="26"/>
+        </w:rPr>
+        <w:t>nguyên</w:t>
+      </w:r>
+      <w:proofErr w:type="spellEnd"/>
+      <w:r>
+        <w:rPr>
+          <w:rFonts w:ascii="Times New Roman" w:hAnsi="Times New Roman" w:cs="Times New Roman"/>
+          <w:sz w:val="26"/>
+          <w:szCs w:val="26"/>
+        </w:rPr>
+        <w:t xml:space="preserve"> </w:t>
+      </w:r>
+      <w:proofErr w:type="spellStart"/>
+      <w:r>
+        <w:rPr>
+          <w:rFonts w:ascii="Times New Roman" w:hAnsi="Times New Roman" w:cs="Times New Roman"/>
+          <w:sz w:val="26"/>
+          <w:szCs w:val="26"/>
+        </w:rPr>
+        <w:t>dương</w:t>
+      </w:r>
+      <w:proofErr w:type="spellEnd"/>
+      <w:r>
+        <w:rPr>
+          <w:rFonts w:ascii="Times New Roman" w:hAnsi="Times New Roman" w:cs="Times New Roman"/>
+          <w:sz w:val="26"/>
+          <w:szCs w:val="26"/>
+        </w:rPr>
+        <w:t>.</w:t>
       </w:r>
     </w:p>
     <w:p>
@@ -1812,13 +2651,185 @@
           <w:szCs w:val="26"/>
         </w:rPr>
       </w:pPr>
-      <w:r>
-        <w:rPr>
-          <w:rFonts w:ascii="Times New Roman" w:hAnsi="Times New Roman" w:cs="Times New Roman"/>
-          <w:sz w:val="26"/>
-          <w:szCs w:val="26"/>
-        </w:rPr>
-        <w:t>Thời gian bắt đầu phải trước thời gian kết thúc.</w:t>
+      <w:proofErr w:type="spellStart"/>
+      <w:r>
+        <w:rPr>
+          <w:rFonts w:ascii="Times New Roman" w:hAnsi="Times New Roman" w:cs="Times New Roman"/>
+          <w:sz w:val="26"/>
+          <w:szCs w:val="26"/>
+        </w:rPr>
+        <w:t>Thời</w:t>
+      </w:r>
+      <w:proofErr w:type="spellEnd"/>
+      <w:r>
+        <w:rPr>
+          <w:rFonts w:ascii="Times New Roman" w:hAnsi="Times New Roman" w:cs="Times New Roman"/>
+          <w:sz w:val="26"/>
+          <w:szCs w:val="26"/>
+        </w:rPr>
+        <w:t xml:space="preserve"> </w:t>
+      </w:r>
+      <w:proofErr w:type="spellStart"/>
+      <w:r>
+        <w:rPr>
+          <w:rFonts w:ascii="Times New Roman" w:hAnsi="Times New Roman" w:cs="Times New Roman"/>
+          <w:sz w:val="26"/>
+          <w:szCs w:val="26"/>
+        </w:rPr>
+        <w:t>gian</w:t>
+      </w:r>
+      <w:proofErr w:type="spellEnd"/>
+      <w:r>
+        <w:rPr>
+          <w:rFonts w:ascii="Times New Roman" w:hAnsi="Times New Roman" w:cs="Times New Roman"/>
+          <w:sz w:val="26"/>
+          <w:szCs w:val="26"/>
+        </w:rPr>
+        <w:t xml:space="preserve"> </w:t>
+      </w:r>
+      <w:proofErr w:type="spellStart"/>
+      <w:r>
+        <w:rPr>
+          <w:rFonts w:ascii="Times New Roman" w:hAnsi="Times New Roman" w:cs="Times New Roman"/>
+          <w:sz w:val="26"/>
+          <w:szCs w:val="26"/>
+        </w:rPr>
+        <w:t>bắt</w:t>
+      </w:r>
+      <w:proofErr w:type="spellEnd"/>
+      <w:r>
+        <w:rPr>
+          <w:rFonts w:ascii="Times New Roman" w:hAnsi="Times New Roman" w:cs="Times New Roman"/>
+          <w:sz w:val="26"/>
+          <w:szCs w:val="26"/>
+        </w:rPr>
+        <w:t xml:space="preserve"> </w:t>
+      </w:r>
+      <w:proofErr w:type="spellStart"/>
+      <w:r>
+        <w:rPr>
+          <w:rFonts w:ascii="Times New Roman" w:hAnsi="Times New Roman" w:cs="Times New Roman"/>
+          <w:sz w:val="26"/>
+          <w:szCs w:val="26"/>
+        </w:rPr>
+        <w:t>đầu</w:t>
+      </w:r>
+      <w:proofErr w:type="spellEnd"/>
+      <w:r>
+        <w:rPr>
+          <w:rFonts w:ascii="Times New Roman" w:hAnsi="Times New Roman" w:cs="Times New Roman"/>
+          <w:sz w:val="26"/>
+          <w:szCs w:val="26"/>
+        </w:rPr>
+        <w:t xml:space="preserve"> </w:t>
+      </w:r>
+      <w:proofErr w:type="spellStart"/>
+      <w:r>
+        <w:rPr>
+          <w:rFonts w:ascii="Times New Roman" w:hAnsi="Times New Roman" w:cs="Times New Roman"/>
+          <w:sz w:val="26"/>
+          <w:szCs w:val="26"/>
+        </w:rPr>
+        <w:t>phải</w:t>
+      </w:r>
+      <w:proofErr w:type="spellEnd"/>
+      <w:r>
+        <w:rPr>
+          <w:rFonts w:ascii="Times New Roman" w:hAnsi="Times New Roman" w:cs="Times New Roman"/>
+          <w:sz w:val="26"/>
+          <w:szCs w:val="26"/>
+        </w:rPr>
+        <w:t xml:space="preserve"> </w:t>
+      </w:r>
+      <w:proofErr w:type="spellStart"/>
+      <w:r>
+        <w:rPr>
+          <w:rFonts w:ascii="Times New Roman" w:hAnsi="Times New Roman" w:cs="Times New Roman"/>
+          <w:sz w:val="26"/>
+          <w:szCs w:val="26"/>
+        </w:rPr>
+        <w:t>trước</w:t>
+      </w:r>
+      <w:proofErr w:type="spellEnd"/>
+      <w:r>
+        <w:rPr>
+          <w:rFonts w:ascii="Times New Roman" w:hAnsi="Times New Roman" w:cs="Times New Roman"/>
+          <w:sz w:val="26"/>
+          <w:szCs w:val="26"/>
+        </w:rPr>
+        <w:t xml:space="preserve"> </w:t>
+      </w:r>
+      <w:proofErr w:type="spellStart"/>
+      <w:r>
+        <w:rPr>
+          <w:rFonts w:ascii="Times New Roman" w:hAnsi="Times New Roman" w:cs="Times New Roman"/>
+          <w:sz w:val="26"/>
+          <w:szCs w:val="26"/>
+        </w:rPr>
+        <w:t>thời</w:t>
+      </w:r>
+      <w:proofErr w:type="spellEnd"/>
+      <w:r>
+        <w:rPr>
+          <w:rFonts w:ascii="Times New Roman" w:hAnsi="Times New Roman" w:cs="Times New Roman"/>
+          <w:sz w:val="26"/>
+          <w:szCs w:val="26"/>
+        </w:rPr>
+        <w:t xml:space="preserve"> </w:t>
+      </w:r>
+      <w:proofErr w:type="spellStart"/>
+      <w:r>
+        <w:rPr>
+          <w:rFonts w:ascii="Times New Roman" w:hAnsi="Times New Roman" w:cs="Times New Roman"/>
+          <w:sz w:val="26"/>
+          <w:szCs w:val="26"/>
+        </w:rPr>
+        <w:t>gian</w:t>
+      </w:r>
+      <w:proofErr w:type="spellEnd"/>
+      <w:r>
+        <w:rPr>
+          <w:rFonts w:ascii="Times New Roman" w:hAnsi="Times New Roman" w:cs="Times New Roman"/>
+          <w:sz w:val="26"/>
+          <w:szCs w:val="26"/>
+        </w:rPr>
+        <w:t xml:space="preserve"> </w:t>
+      </w:r>
+      <w:proofErr w:type="spellStart"/>
+      <w:r>
+        <w:rPr>
+          <w:rFonts w:ascii="Times New Roman" w:hAnsi="Times New Roman" w:cs="Times New Roman"/>
+          <w:sz w:val="26"/>
+          <w:szCs w:val="26"/>
+        </w:rPr>
+        <w:t>kết</w:t>
+      </w:r>
+      <w:proofErr w:type="spellEnd"/>
+      <w:r>
+        <w:rPr>
+          <w:rFonts w:ascii="Times New Roman" w:hAnsi="Times New Roman" w:cs="Times New Roman"/>
+          <w:sz w:val="26"/>
+          <w:szCs w:val="26"/>
+        </w:rPr>
+        <w:t xml:space="preserve"> </w:t>
+      </w:r>
+      <w:proofErr w:type="spellStart"/>
+      <w:r>
+        <w:rPr>
+          <w:rFonts w:ascii="Times New Roman" w:hAnsi="Times New Roman" w:cs="Times New Roman"/>
+          <w:sz w:val="26"/>
+          <w:szCs w:val="26"/>
+        </w:rPr>
+        <w:t>thúc</w:t>
+      </w:r>
+      <w:proofErr w:type="spellEnd"/>
+      <w:r>
+        <w:rPr>
+          <w:rFonts w:ascii="Times New Roman" w:hAnsi="Times New Roman" w:cs="Times New Roman"/>
+          <w:sz w:val="26"/>
+          <w:szCs w:val="26"/>
+        </w:rPr>
+        <w:t>.</w:t>
       </w:r>
     </w:p>
     <w:p>
@@ -1834,13 +2845,131 @@
           <w:szCs w:val="26"/>
         </w:rPr>
       </w:pPr>
-      <w:r>
-        <w:rPr>
-          <w:rFonts w:ascii="Times New Roman" w:hAnsi="Times New Roman" w:cs="Times New Roman"/>
-          <w:sz w:val="26"/>
-          <w:szCs w:val="26"/>
-        </w:rPr>
-        <w:t>Tổng tiền phải lớn hơn hoặc bằng 0.</w:t>
+      <w:proofErr w:type="spellStart"/>
+      <w:r>
+        <w:rPr>
+          <w:rFonts w:ascii="Times New Roman" w:hAnsi="Times New Roman" w:cs="Times New Roman"/>
+          <w:sz w:val="26"/>
+          <w:szCs w:val="26"/>
+        </w:rPr>
+        <w:t>Tổng</w:t>
+      </w:r>
+      <w:proofErr w:type="spellEnd"/>
+      <w:r>
+        <w:rPr>
+          <w:rFonts w:ascii="Times New Roman" w:hAnsi="Times New Roman" w:cs="Times New Roman"/>
+          <w:sz w:val="26"/>
+          <w:szCs w:val="26"/>
+        </w:rPr>
+        <w:t xml:space="preserve"> </w:t>
+      </w:r>
+      <w:proofErr w:type="spellStart"/>
+      <w:r>
+        <w:rPr>
+          <w:rFonts w:ascii="Times New Roman" w:hAnsi="Times New Roman" w:cs="Times New Roman"/>
+          <w:sz w:val="26"/>
+          <w:szCs w:val="26"/>
+        </w:rPr>
+        <w:t>tiền</w:t>
+      </w:r>
+      <w:proofErr w:type="spellEnd"/>
+      <w:r>
+        <w:rPr>
+          <w:rFonts w:ascii="Times New Roman" w:hAnsi="Times New Roman" w:cs="Times New Roman"/>
+          <w:sz w:val="26"/>
+          <w:szCs w:val="26"/>
+        </w:rPr>
+        <w:t xml:space="preserve"> </w:t>
+      </w:r>
+      <w:proofErr w:type="spellStart"/>
+      <w:r>
+        <w:rPr>
+          <w:rFonts w:ascii="Times New Roman" w:hAnsi="Times New Roman" w:cs="Times New Roman"/>
+          <w:sz w:val="26"/>
+          <w:szCs w:val="26"/>
+        </w:rPr>
+        <w:t>phải</w:t>
+      </w:r>
+      <w:proofErr w:type="spellEnd"/>
+      <w:r>
+        <w:rPr>
+          <w:rFonts w:ascii="Times New Roman" w:hAnsi="Times New Roman" w:cs="Times New Roman"/>
+          <w:sz w:val="26"/>
+          <w:szCs w:val="26"/>
+        </w:rPr>
+        <w:t xml:space="preserve"> </w:t>
+      </w:r>
+      <w:proofErr w:type="spellStart"/>
+      <w:r>
+        <w:rPr>
+          <w:rFonts w:ascii="Times New Roman" w:hAnsi="Times New Roman" w:cs="Times New Roman"/>
+          <w:sz w:val="26"/>
+          <w:szCs w:val="26"/>
+        </w:rPr>
+        <w:t>lớn</w:t>
+      </w:r>
+      <w:proofErr w:type="spellEnd"/>
+      <w:r>
+        <w:rPr>
+          <w:rFonts w:ascii="Times New Roman" w:hAnsi="Times New Roman" w:cs="Times New Roman"/>
+          <w:sz w:val="26"/>
+          <w:szCs w:val="26"/>
+        </w:rPr>
+        <w:t xml:space="preserve"> </w:t>
+      </w:r>
+      <w:proofErr w:type="spellStart"/>
+      <w:r>
+        <w:rPr>
+          <w:rFonts w:ascii="Times New Roman" w:hAnsi="Times New Roman" w:cs="Times New Roman"/>
+          <w:sz w:val="26"/>
+          <w:szCs w:val="26"/>
+        </w:rPr>
+        <w:t>hơn</w:t>
+      </w:r>
+      <w:proofErr w:type="spellEnd"/>
+      <w:r>
+        <w:rPr>
+          <w:rFonts w:ascii="Times New Roman" w:hAnsi="Times New Roman" w:cs="Times New Roman"/>
+          <w:sz w:val="26"/>
+          <w:szCs w:val="26"/>
+        </w:rPr>
+        <w:t xml:space="preserve"> </w:t>
+      </w:r>
+      <w:proofErr w:type="spellStart"/>
+      <w:r>
+        <w:rPr>
+          <w:rFonts w:ascii="Times New Roman" w:hAnsi="Times New Roman" w:cs="Times New Roman"/>
+          <w:sz w:val="26"/>
+          <w:szCs w:val="26"/>
+        </w:rPr>
+        <w:t>hoặc</w:t>
+      </w:r>
+      <w:proofErr w:type="spellEnd"/>
+      <w:r>
+        <w:rPr>
+          <w:rFonts w:ascii="Times New Roman" w:hAnsi="Times New Roman" w:cs="Times New Roman"/>
+          <w:sz w:val="26"/>
+          <w:szCs w:val="26"/>
+        </w:rPr>
+        <w:t xml:space="preserve"> </w:t>
+      </w:r>
+      <w:proofErr w:type="spellStart"/>
+      <w:r>
+        <w:rPr>
+          <w:rFonts w:ascii="Times New Roman" w:hAnsi="Times New Roman" w:cs="Times New Roman"/>
+          <w:sz w:val="26"/>
+          <w:szCs w:val="26"/>
+        </w:rPr>
+        <w:t>bằng</w:t>
+      </w:r>
+      <w:proofErr w:type="spellEnd"/>
+      <w:r>
+        <w:rPr>
+          <w:rFonts w:ascii="Times New Roman" w:hAnsi="Times New Roman" w:cs="Times New Roman"/>
+          <w:sz w:val="26"/>
+          <w:szCs w:val="26"/>
+        </w:rPr>
+        <w:t xml:space="preserve"> 0.</w:t>
       </w:r>
     </w:p>
     <w:p>
@@ -1856,13 +2985,167 @@
           <w:szCs w:val="26"/>
         </w:rPr>
       </w:pPr>
-      <w:r>
-        <w:rPr>
-          <w:rFonts w:ascii="Times New Roman" w:hAnsi="Times New Roman" w:cs="Times New Roman"/>
-          <w:sz w:val="26"/>
-          <w:szCs w:val="26"/>
-        </w:rPr>
-        <w:t>Thời lượng mỗi phòng phải lớn hơn hoặc bằng 0.</w:t>
+      <w:proofErr w:type="spellStart"/>
+      <w:r>
+        <w:rPr>
+          <w:rFonts w:ascii="Times New Roman" w:hAnsi="Times New Roman" w:cs="Times New Roman"/>
+          <w:sz w:val="26"/>
+          <w:szCs w:val="26"/>
+        </w:rPr>
+        <w:t>Thời</w:t>
+      </w:r>
+      <w:proofErr w:type="spellEnd"/>
+      <w:r>
+        <w:rPr>
+          <w:rFonts w:ascii="Times New Roman" w:hAnsi="Times New Roman" w:cs="Times New Roman"/>
+          <w:sz w:val="26"/>
+          <w:szCs w:val="26"/>
+        </w:rPr>
+        <w:t xml:space="preserve"> </w:t>
+      </w:r>
+      <w:proofErr w:type="spellStart"/>
+      <w:r>
+        <w:rPr>
+          <w:rFonts w:ascii="Times New Roman" w:hAnsi="Times New Roman" w:cs="Times New Roman"/>
+          <w:sz w:val="26"/>
+          <w:szCs w:val="26"/>
+        </w:rPr>
+        <w:t>lượng</w:t>
+      </w:r>
+      <w:proofErr w:type="spellEnd"/>
+      <w:r>
+        <w:rPr>
+          <w:rFonts w:ascii="Times New Roman" w:hAnsi="Times New Roman" w:cs="Times New Roman"/>
+          <w:sz w:val="26"/>
+          <w:szCs w:val="26"/>
+        </w:rPr>
+        <w:t xml:space="preserve"> </w:t>
+      </w:r>
+      <w:proofErr w:type="spellStart"/>
+      <w:r>
+        <w:rPr>
+          <w:rFonts w:ascii="Times New Roman" w:hAnsi="Times New Roman" w:cs="Times New Roman"/>
+          <w:sz w:val="26"/>
+          <w:szCs w:val="26"/>
+        </w:rPr>
+        <w:t>mỗi</w:t>
+      </w:r>
+      <w:proofErr w:type="spellEnd"/>
+      <w:r>
+        <w:rPr>
+          <w:rFonts w:ascii="Times New Roman" w:hAnsi="Times New Roman" w:cs="Times New Roman"/>
+          <w:sz w:val="26"/>
+          <w:szCs w:val="26"/>
+        </w:rPr>
+        <w:t xml:space="preserve"> </w:t>
+      </w:r>
+      <w:proofErr w:type="spellStart"/>
+      <w:r>
+        <w:rPr>
+          <w:rFonts w:ascii="Times New Roman" w:hAnsi="Times New Roman" w:cs="Times New Roman"/>
+          <w:sz w:val="26"/>
+          <w:szCs w:val="26"/>
+        </w:rPr>
+        <w:t>phòng</w:t>
+      </w:r>
+      <w:proofErr w:type="spellEnd"/>
+      <w:r>
+        <w:rPr>
+          <w:rFonts w:ascii="Times New Roman" w:hAnsi="Times New Roman" w:cs="Times New Roman"/>
+          <w:sz w:val="26"/>
+          <w:szCs w:val="26"/>
+        </w:rPr>
+        <w:t xml:space="preserve"> </w:t>
+      </w:r>
+      <w:proofErr w:type="spellStart"/>
+      <w:r>
+        <w:rPr>
+          <w:rFonts w:ascii="Times New Roman" w:hAnsi="Times New Roman" w:cs="Times New Roman"/>
+          <w:sz w:val="26"/>
+          <w:szCs w:val="26"/>
+        </w:rPr>
+        <w:t>phải</w:t>
+      </w:r>
+      <w:proofErr w:type="spellEnd"/>
+      <w:r>
+        <w:rPr>
+          <w:rFonts w:ascii="Times New Roman" w:hAnsi="Times New Roman" w:cs="Times New Roman"/>
+          <w:sz w:val="26"/>
+          <w:szCs w:val="26"/>
+        </w:rPr>
+        <w:t xml:space="preserve"> </w:t>
+      </w:r>
+      <w:proofErr w:type="spellStart"/>
+      <w:r>
+        <w:rPr>
+          <w:rFonts w:ascii="Times New Roman" w:hAnsi="Times New Roman" w:cs="Times New Roman"/>
+          <w:sz w:val="26"/>
+          <w:szCs w:val="26"/>
+        </w:rPr>
+        <w:t>lớn</w:t>
+      </w:r>
+      <w:proofErr w:type="spellEnd"/>
+      <w:r>
+        <w:rPr>
+          <w:rFonts w:ascii="Times New Roman" w:hAnsi="Times New Roman" w:cs="Times New Roman"/>
+          <w:sz w:val="26"/>
+          <w:szCs w:val="26"/>
+        </w:rPr>
+        <w:t xml:space="preserve"> </w:t>
+      </w:r>
+      <w:proofErr w:type="spellStart"/>
+      <w:r>
+        <w:rPr>
+          <w:rFonts w:ascii="Times New Roman" w:hAnsi="Times New Roman" w:cs="Times New Roman"/>
+          <w:sz w:val="26"/>
+          <w:szCs w:val="26"/>
+        </w:rPr>
+        <w:t>hơn</w:t>
+      </w:r>
+      <w:proofErr w:type="spellEnd"/>
+      <w:r>
+        <w:rPr>
+          <w:rFonts w:ascii="Times New Roman" w:hAnsi="Times New Roman" w:cs="Times New Roman"/>
+          <w:sz w:val="26"/>
+          <w:szCs w:val="26"/>
+        </w:rPr>
+        <w:t xml:space="preserve"> </w:t>
+      </w:r>
+      <w:proofErr w:type="spellStart"/>
+      <w:r>
+        <w:rPr>
+          <w:rFonts w:ascii="Times New Roman" w:hAnsi="Times New Roman" w:cs="Times New Roman"/>
+          <w:sz w:val="26"/>
+          <w:szCs w:val="26"/>
+        </w:rPr>
+        <w:t>hoặc</w:t>
+      </w:r>
+      <w:proofErr w:type="spellEnd"/>
+      <w:r>
+        <w:rPr>
+          <w:rFonts w:ascii="Times New Roman" w:hAnsi="Times New Roman" w:cs="Times New Roman"/>
+          <w:sz w:val="26"/>
+          <w:szCs w:val="26"/>
+        </w:rPr>
+        <w:t xml:space="preserve"> </w:t>
+      </w:r>
+      <w:proofErr w:type="spellStart"/>
+      <w:r>
+        <w:rPr>
+          <w:rFonts w:ascii="Times New Roman" w:hAnsi="Times New Roman" w:cs="Times New Roman"/>
+          <w:sz w:val="26"/>
+          <w:szCs w:val="26"/>
+        </w:rPr>
+        <w:t>bằng</w:t>
+      </w:r>
+      <w:proofErr w:type="spellEnd"/>
+      <w:r>
+        <w:rPr>
+          <w:rFonts w:ascii="Times New Roman" w:hAnsi="Times New Roman" w:cs="Times New Roman"/>
+          <w:sz w:val="26"/>
+          <w:szCs w:val="26"/>
+        </w:rPr>
+        <w:t xml:space="preserve"> 0.</w:t>
       </w:r>
     </w:p>
     <w:p>
@@ -1878,13 +3161,131 @@
           <w:szCs w:val="26"/>
         </w:rPr>
       </w:pPr>
-      <w:r>
-        <w:rPr>
-          <w:rFonts w:ascii="Times New Roman" w:hAnsi="Times New Roman" w:cs="Times New Roman"/>
-          <w:sz w:val="26"/>
-          <w:szCs w:val="26"/>
-        </w:rPr>
-        <w:t>Kích thước phòng có giá trị là 5, 10, 15, 20.</w:t>
+      <w:proofErr w:type="spellStart"/>
+      <w:r>
+        <w:rPr>
+          <w:rFonts w:ascii="Times New Roman" w:hAnsi="Times New Roman" w:cs="Times New Roman"/>
+          <w:sz w:val="26"/>
+          <w:szCs w:val="26"/>
+        </w:rPr>
+        <w:t>Kích</w:t>
+      </w:r>
+      <w:proofErr w:type="spellEnd"/>
+      <w:r>
+        <w:rPr>
+          <w:rFonts w:ascii="Times New Roman" w:hAnsi="Times New Roman" w:cs="Times New Roman"/>
+          <w:sz w:val="26"/>
+          <w:szCs w:val="26"/>
+        </w:rPr>
+        <w:t xml:space="preserve"> </w:t>
+      </w:r>
+      <w:proofErr w:type="spellStart"/>
+      <w:r>
+        <w:rPr>
+          <w:rFonts w:ascii="Times New Roman" w:hAnsi="Times New Roman" w:cs="Times New Roman"/>
+          <w:sz w:val="26"/>
+          <w:szCs w:val="26"/>
+        </w:rPr>
+        <w:t>thước</w:t>
+      </w:r>
+      <w:proofErr w:type="spellEnd"/>
+      <w:r>
+        <w:rPr>
+          <w:rFonts w:ascii="Times New Roman" w:hAnsi="Times New Roman" w:cs="Times New Roman"/>
+          <w:sz w:val="26"/>
+          <w:szCs w:val="26"/>
+        </w:rPr>
+        <w:t xml:space="preserve"> </w:t>
+      </w:r>
+      <w:proofErr w:type="spellStart"/>
+      <w:r>
+        <w:rPr>
+          <w:rFonts w:ascii="Times New Roman" w:hAnsi="Times New Roman" w:cs="Times New Roman"/>
+          <w:sz w:val="26"/>
+          <w:szCs w:val="26"/>
+        </w:rPr>
+        <w:t>phòng</w:t>
+      </w:r>
+      <w:proofErr w:type="spellEnd"/>
+      <w:r>
+        <w:rPr>
+          <w:rFonts w:ascii="Times New Roman" w:hAnsi="Times New Roman" w:cs="Times New Roman"/>
+          <w:sz w:val="26"/>
+          <w:szCs w:val="26"/>
+        </w:rPr>
+        <w:t xml:space="preserve"> </w:t>
+      </w:r>
+      <w:proofErr w:type="spellStart"/>
+      <w:r>
+        <w:rPr>
+          <w:rFonts w:ascii="Times New Roman" w:hAnsi="Times New Roman" w:cs="Times New Roman"/>
+          <w:sz w:val="26"/>
+          <w:szCs w:val="26"/>
+        </w:rPr>
+        <w:t>có</w:t>
+      </w:r>
+      <w:proofErr w:type="spellEnd"/>
+      <w:r>
+        <w:rPr>
+          <w:rFonts w:ascii="Times New Roman" w:hAnsi="Times New Roman" w:cs="Times New Roman"/>
+          <w:sz w:val="26"/>
+          <w:szCs w:val="26"/>
+        </w:rPr>
+        <w:t xml:space="preserve"> </w:t>
+      </w:r>
+      <w:proofErr w:type="spellStart"/>
+      <w:r>
+        <w:rPr>
+          <w:rFonts w:ascii="Times New Roman" w:hAnsi="Times New Roman" w:cs="Times New Roman"/>
+          <w:sz w:val="26"/>
+          <w:szCs w:val="26"/>
+        </w:rPr>
+        <w:t>giá</w:t>
+      </w:r>
+      <w:proofErr w:type="spellEnd"/>
+      <w:r>
+        <w:rPr>
+          <w:rFonts w:ascii="Times New Roman" w:hAnsi="Times New Roman" w:cs="Times New Roman"/>
+          <w:sz w:val="26"/>
+          <w:szCs w:val="26"/>
+        </w:rPr>
+        <w:t xml:space="preserve"> </w:t>
+      </w:r>
+      <w:proofErr w:type="spellStart"/>
+      <w:r>
+        <w:rPr>
+          <w:rFonts w:ascii="Times New Roman" w:hAnsi="Times New Roman" w:cs="Times New Roman"/>
+          <w:sz w:val="26"/>
+          <w:szCs w:val="26"/>
+        </w:rPr>
+        <w:t>trị</w:t>
+      </w:r>
+      <w:proofErr w:type="spellEnd"/>
+      <w:r>
+        <w:rPr>
+          <w:rFonts w:ascii="Times New Roman" w:hAnsi="Times New Roman" w:cs="Times New Roman"/>
+          <w:sz w:val="26"/>
+          <w:szCs w:val="26"/>
+        </w:rPr>
+        <w:t xml:space="preserve"> </w:t>
+      </w:r>
+      <w:proofErr w:type="spellStart"/>
+      <w:r>
+        <w:rPr>
+          <w:rFonts w:ascii="Times New Roman" w:hAnsi="Times New Roman" w:cs="Times New Roman"/>
+          <w:sz w:val="26"/>
+          <w:szCs w:val="26"/>
+        </w:rPr>
+        <w:t>là</w:t>
+      </w:r>
+      <w:proofErr w:type="spellEnd"/>
+      <w:r>
+        <w:rPr>
+          <w:rFonts w:ascii="Times New Roman" w:hAnsi="Times New Roman" w:cs="Times New Roman"/>
+          <w:sz w:val="26"/>
+          <w:szCs w:val="26"/>
+        </w:rPr>
+        <w:t xml:space="preserve"> 5, 10, 15, 20.</w:t>
       </w:r>
     </w:p>
     <w:p>
@@ -1900,13 +3301,113 @@
           <w:szCs w:val="26"/>
         </w:rPr>
       </w:pPr>
-      <w:r>
-        <w:rPr>
-          <w:rFonts w:ascii="Times New Roman" w:hAnsi="Times New Roman" w:cs="Times New Roman"/>
-          <w:sz w:val="26"/>
-          <w:szCs w:val="26"/>
-        </w:rPr>
-        <w:t>Phụ phí lớn hơn hoặc bằng 0.</w:t>
+      <w:proofErr w:type="spellStart"/>
+      <w:r>
+        <w:rPr>
+          <w:rFonts w:ascii="Times New Roman" w:hAnsi="Times New Roman" w:cs="Times New Roman"/>
+          <w:sz w:val="26"/>
+          <w:szCs w:val="26"/>
+        </w:rPr>
+        <w:t>Phụ</w:t>
+      </w:r>
+      <w:proofErr w:type="spellEnd"/>
+      <w:r>
+        <w:rPr>
+          <w:rFonts w:ascii="Times New Roman" w:hAnsi="Times New Roman" w:cs="Times New Roman"/>
+          <w:sz w:val="26"/>
+          <w:szCs w:val="26"/>
+        </w:rPr>
+        <w:t xml:space="preserve"> </w:t>
+      </w:r>
+      <w:proofErr w:type="spellStart"/>
+      <w:r>
+        <w:rPr>
+          <w:rFonts w:ascii="Times New Roman" w:hAnsi="Times New Roman" w:cs="Times New Roman"/>
+          <w:sz w:val="26"/>
+          <w:szCs w:val="26"/>
+        </w:rPr>
+        <w:t>phí</w:t>
+      </w:r>
+      <w:proofErr w:type="spellEnd"/>
+      <w:r>
+        <w:rPr>
+          <w:rFonts w:ascii="Times New Roman" w:hAnsi="Times New Roman" w:cs="Times New Roman"/>
+          <w:sz w:val="26"/>
+          <w:szCs w:val="26"/>
+        </w:rPr>
+        <w:t xml:space="preserve"> </w:t>
+      </w:r>
+      <w:proofErr w:type="spellStart"/>
+      <w:r>
+        <w:rPr>
+          <w:rFonts w:ascii="Times New Roman" w:hAnsi="Times New Roman" w:cs="Times New Roman"/>
+          <w:sz w:val="26"/>
+          <w:szCs w:val="26"/>
+        </w:rPr>
+        <w:t>lớn</w:t>
+      </w:r>
+      <w:proofErr w:type="spellEnd"/>
+      <w:r>
+        <w:rPr>
+          <w:rFonts w:ascii="Times New Roman" w:hAnsi="Times New Roman" w:cs="Times New Roman"/>
+          <w:sz w:val="26"/>
+          <w:szCs w:val="26"/>
+        </w:rPr>
+        <w:t xml:space="preserve"> </w:t>
+      </w:r>
+      <w:proofErr w:type="spellStart"/>
+      <w:r>
+        <w:rPr>
+          <w:rFonts w:ascii="Times New Roman" w:hAnsi="Times New Roman" w:cs="Times New Roman"/>
+          <w:sz w:val="26"/>
+          <w:szCs w:val="26"/>
+        </w:rPr>
+        <w:t>hơn</w:t>
+      </w:r>
+      <w:proofErr w:type="spellEnd"/>
+      <w:r>
+        <w:rPr>
+          <w:rFonts w:ascii="Times New Roman" w:hAnsi="Times New Roman" w:cs="Times New Roman"/>
+          <w:sz w:val="26"/>
+          <w:szCs w:val="26"/>
+        </w:rPr>
+        <w:t xml:space="preserve"> </w:t>
+      </w:r>
+      <w:proofErr w:type="spellStart"/>
+      <w:r>
+        <w:rPr>
+          <w:rFonts w:ascii="Times New Roman" w:hAnsi="Times New Roman" w:cs="Times New Roman"/>
+          <w:sz w:val="26"/>
+          <w:szCs w:val="26"/>
+        </w:rPr>
+        <w:t>hoặc</w:t>
+      </w:r>
+      <w:proofErr w:type="spellEnd"/>
+      <w:r>
+        <w:rPr>
+          <w:rFonts w:ascii="Times New Roman" w:hAnsi="Times New Roman" w:cs="Times New Roman"/>
+          <w:sz w:val="26"/>
+          <w:szCs w:val="26"/>
+        </w:rPr>
+        <w:t xml:space="preserve"> </w:t>
+      </w:r>
+      <w:proofErr w:type="spellStart"/>
+      <w:r>
+        <w:rPr>
+          <w:rFonts w:ascii="Times New Roman" w:hAnsi="Times New Roman" w:cs="Times New Roman"/>
+          <w:sz w:val="26"/>
+          <w:szCs w:val="26"/>
+        </w:rPr>
+        <w:t>bằng</w:t>
+      </w:r>
+      <w:proofErr w:type="spellEnd"/>
+      <w:r>
+        <w:rPr>
+          <w:rFonts w:ascii="Times New Roman" w:hAnsi="Times New Roman" w:cs="Times New Roman"/>
+          <w:sz w:val="26"/>
+          <w:szCs w:val="26"/>
+        </w:rPr>
+        <w:t xml:space="preserve"> 0.</w:t>
       </w:r>
     </w:p>
     <w:p>
@@ -1922,13 +3423,383 @@
           <w:szCs w:val="26"/>
         </w:rPr>
       </w:pPr>
-      <w:r>
-        <w:rPr>
-          <w:rFonts w:ascii="Times New Roman" w:hAnsi="Times New Roman" w:cs="Times New Roman"/>
-          <w:sz w:val="26"/>
-          <w:szCs w:val="26"/>
-        </w:rPr>
-        <w:t>Số lượng mỗi dịch vụ lớn hơn hoặc bằng 0 và phải nhỏ hơn hoặc bằng số lượng tồn của hàng hoá.</w:t>
+      <w:proofErr w:type="spellStart"/>
+      <w:r>
+        <w:rPr>
+          <w:rFonts w:ascii="Times New Roman" w:hAnsi="Times New Roman" w:cs="Times New Roman"/>
+          <w:sz w:val="26"/>
+          <w:szCs w:val="26"/>
+        </w:rPr>
+        <w:t>Số</w:t>
+      </w:r>
+      <w:proofErr w:type="spellEnd"/>
+      <w:r>
+        <w:rPr>
+          <w:rFonts w:ascii="Times New Roman" w:hAnsi="Times New Roman" w:cs="Times New Roman"/>
+          <w:sz w:val="26"/>
+          <w:szCs w:val="26"/>
+        </w:rPr>
+        <w:t xml:space="preserve"> </w:t>
+      </w:r>
+      <w:proofErr w:type="spellStart"/>
+      <w:r>
+        <w:rPr>
+          <w:rFonts w:ascii="Times New Roman" w:hAnsi="Times New Roman" w:cs="Times New Roman"/>
+          <w:sz w:val="26"/>
+          <w:szCs w:val="26"/>
+        </w:rPr>
+        <w:t>lượng</w:t>
+      </w:r>
+      <w:proofErr w:type="spellEnd"/>
+      <w:r>
+        <w:rPr>
+          <w:rFonts w:ascii="Times New Roman" w:hAnsi="Times New Roman" w:cs="Times New Roman"/>
+          <w:sz w:val="26"/>
+          <w:szCs w:val="26"/>
+        </w:rPr>
+        <w:t xml:space="preserve"> </w:t>
+      </w:r>
+      <w:proofErr w:type="spellStart"/>
+      <w:r>
+        <w:rPr>
+          <w:rFonts w:ascii="Times New Roman" w:hAnsi="Times New Roman" w:cs="Times New Roman"/>
+          <w:sz w:val="26"/>
+          <w:szCs w:val="26"/>
+        </w:rPr>
+        <w:t>mỗi</w:t>
+      </w:r>
+      <w:proofErr w:type="spellEnd"/>
+      <w:r>
+        <w:rPr>
+          <w:rFonts w:ascii="Times New Roman" w:hAnsi="Times New Roman" w:cs="Times New Roman"/>
+          <w:sz w:val="26"/>
+          <w:szCs w:val="26"/>
+        </w:rPr>
+        <w:t xml:space="preserve"> </w:t>
+      </w:r>
+      <w:proofErr w:type="spellStart"/>
+      <w:r>
+        <w:rPr>
+          <w:rFonts w:ascii="Times New Roman" w:hAnsi="Times New Roman" w:cs="Times New Roman"/>
+          <w:sz w:val="26"/>
+          <w:szCs w:val="26"/>
+        </w:rPr>
+        <w:t>dịch</w:t>
+      </w:r>
+      <w:proofErr w:type="spellEnd"/>
+      <w:r>
+        <w:rPr>
+          <w:rFonts w:ascii="Times New Roman" w:hAnsi="Times New Roman" w:cs="Times New Roman"/>
+          <w:sz w:val="26"/>
+          <w:szCs w:val="26"/>
+        </w:rPr>
+        <w:t xml:space="preserve"> </w:t>
+      </w:r>
+      <w:proofErr w:type="spellStart"/>
+      <w:r>
+        <w:rPr>
+          <w:rFonts w:ascii="Times New Roman" w:hAnsi="Times New Roman" w:cs="Times New Roman"/>
+          <w:sz w:val="26"/>
+          <w:szCs w:val="26"/>
+        </w:rPr>
+        <w:t>vụ</w:t>
+      </w:r>
+      <w:proofErr w:type="spellEnd"/>
+      <w:r>
+        <w:rPr>
+          <w:rFonts w:ascii="Times New Roman" w:hAnsi="Times New Roman" w:cs="Times New Roman"/>
+          <w:sz w:val="26"/>
+          <w:szCs w:val="26"/>
+        </w:rPr>
+        <w:t xml:space="preserve"> </w:t>
+      </w:r>
+      <w:proofErr w:type="spellStart"/>
+      <w:r>
+        <w:rPr>
+          <w:rFonts w:ascii="Times New Roman" w:hAnsi="Times New Roman" w:cs="Times New Roman"/>
+          <w:sz w:val="26"/>
+          <w:szCs w:val="26"/>
+        </w:rPr>
+        <w:t>lớn</w:t>
+      </w:r>
+      <w:proofErr w:type="spellEnd"/>
+      <w:r>
+        <w:rPr>
+          <w:rFonts w:ascii="Times New Roman" w:hAnsi="Times New Roman" w:cs="Times New Roman"/>
+          <w:sz w:val="26"/>
+          <w:szCs w:val="26"/>
+        </w:rPr>
+        <w:t xml:space="preserve"> </w:t>
+      </w:r>
+      <w:proofErr w:type="spellStart"/>
+      <w:r>
+        <w:rPr>
+          <w:rFonts w:ascii="Times New Roman" w:hAnsi="Times New Roman" w:cs="Times New Roman"/>
+          <w:sz w:val="26"/>
+          <w:szCs w:val="26"/>
+        </w:rPr>
+        <w:t>hơn</w:t>
+      </w:r>
+      <w:proofErr w:type="spellEnd"/>
+      <w:r>
+        <w:rPr>
+          <w:rFonts w:ascii="Times New Roman" w:hAnsi="Times New Roman" w:cs="Times New Roman"/>
+          <w:sz w:val="26"/>
+          <w:szCs w:val="26"/>
+        </w:rPr>
+        <w:t xml:space="preserve"> </w:t>
+      </w:r>
+      <w:proofErr w:type="spellStart"/>
+      <w:r>
+        <w:rPr>
+          <w:rFonts w:ascii="Times New Roman" w:hAnsi="Times New Roman" w:cs="Times New Roman"/>
+          <w:sz w:val="26"/>
+          <w:szCs w:val="26"/>
+        </w:rPr>
+        <w:t>hoặc</w:t>
+      </w:r>
+      <w:proofErr w:type="spellEnd"/>
+      <w:r>
+        <w:rPr>
+          <w:rFonts w:ascii="Times New Roman" w:hAnsi="Times New Roman" w:cs="Times New Roman"/>
+          <w:sz w:val="26"/>
+          <w:szCs w:val="26"/>
+        </w:rPr>
+        <w:t xml:space="preserve"> </w:t>
+      </w:r>
+      <w:proofErr w:type="spellStart"/>
+      <w:r>
+        <w:rPr>
+          <w:rFonts w:ascii="Times New Roman" w:hAnsi="Times New Roman" w:cs="Times New Roman"/>
+          <w:sz w:val="26"/>
+          <w:szCs w:val="26"/>
+        </w:rPr>
+        <w:t>bằng</w:t>
+      </w:r>
+      <w:proofErr w:type="spellEnd"/>
+      <w:r>
+        <w:rPr>
+          <w:rFonts w:ascii="Times New Roman" w:hAnsi="Times New Roman" w:cs="Times New Roman"/>
+          <w:sz w:val="26"/>
+          <w:szCs w:val="26"/>
+        </w:rPr>
+        <w:t xml:space="preserve"> 0 </w:t>
+      </w:r>
+      <w:proofErr w:type="spellStart"/>
+      <w:r>
+        <w:rPr>
+          <w:rFonts w:ascii="Times New Roman" w:hAnsi="Times New Roman" w:cs="Times New Roman"/>
+          <w:sz w:val="26"/>
+          <w:szCs w:val="26"/>
+        </w:rPr>
+        <w:t>và</w:t>
+      </w:r>
+      <w:proofErr w:type="spellEnd"/>
+      <w:r>
+        <w:rPr>
+          <w:rFonts w:ascii="Times New Roman" w:hAnsi="Times New Roman" w:cs="Times New Roman"/>
+          <w:sz w:val="26"/>
+          <w:szCs w:val="26"/>
+        </w:rPr>
+        <w:t xml:space="preserve"> </w:t>
+      </w:r>
+      <w:proofErr w:type="spellStart"/>
+      <w:r>
+        <w:rPr>
+          <w:rFonts w:ascii="Times New Roman" w:hAnsi="Times New Roman" w:cs="Times New Roman"/>
+          <w:sz w:val="26"/>
+          <w:szCs w:val="26"/>
+        </w:rPr>
+        <w:t>phải</w:t>
+      </w:r>
+      <w:proofErr w:type="spellEnd"/>
+      <w:r>
+        <w:rPr>
+          <w:rFonts w:ascii="Times New Roman" w:hAnsi="Times New Roman" w:cs="Times New Roman"/>
+          <w:sz w:val="26"/>
+          <w:szCs w:val="26"/>
+        </w:rPr>
+        <w:t xml:space="preserve"> </w:t>
+      </w:r>
+      <w:proofErr w:type="spellStart"/>
+      <w:r>
+        <w:rPr>
+          <w:rFonts w:ascii="Times New Roman" w:hAnsi="Times New Roman" w:cs="Times New Roman"/>
+          <w:sz w:val="26"/>
+          <w:szCs w:val="26"/>
+        </w:rPr>
+        <w:t>nhỏ</w:t>
+      </w:r>
+      <w:proofErr w:type="spellEnd"/>
+      <w:r>
+        <w:rPr>
+          <w:rFonts w:ascii="Times New Roman" w:hAnsi="Times New Roman" w:cs="Times New Roman"/>
+          <w:sz w:val="26"/>
+          <w:szCs w:val="26"/>
+        </w:rPr>
+        <w:t xml:space="preserve"> </w:t>
+      </w:r>
+      <w:proofErr w:type="spellStart"/>
+      <w:r>
+        <w:rPr>
+          <w:rFonts w:ascii="Times New Roman" w:hAnsi="Times New Roman" w:cs="Times New Roman"/>
+          <w:sz w:val="26"/>
+          <w:szCs w:val="26"/>
+        </w:rPr>
+        <w:t>hơn</w:t>
+      </w:r>
+      <w:proofErr w:type="spellEnd"/>
+      <w:r>
+        <w:rPr>
+          <w:rFonts w:ascii="Times New Roman" w:hAnsi="Times New Roman" w:cs="Times New Roman"/>
+          <w:sz w:val="26"/>
+          <w:szCs w:val="26"/>
+        </w:rPr>
+        <w:t xml:space="preserve"> </w:t>
+      </w:r>
+      <w:proofErr w:type="spellStart"/>
+      <w:r>
+        <w:rPr>
+          <w:rFonts w:ascii="Times New Roman" w:hAnsi="Times New Roman" w:cs="Times New Roman"/>
+          <w:sz w:val="26"/>
+          <w:szCs w:val="26"/>
+        </w:rPr>
+        <w:t>hoặc</w:t>
+      </w:r>
+      <w:proofErr w:type="spellEnd"/>
+      <w:r>
+        <w:rPr>
+          <w:rFonts w:ascii="Times New Roman" w:hAnsi="Times New Roman" w:cs="Times New Roman"/>
+          <w:sz w:val="26"/>
+          <w:szCs w:val="26"/>
+        </w:rPr>
+        <w:t xml:space="preserve"> </w:t>
+      </w:r>
+      <w:proofErr w:type="spellStart"/>
+      <w:r>
+        <w:rPr>
+          <w:rFonts w:ascii="Times New Roman" w:hAnsi="Times New Roman" w:cs="Times New Roman"/>
+          <w:sz w:val="26"/>
+          <w:szCs w:val="26"/>
+        </w:rPr>
+        <w:t>bằng</w:t>
+      </w:r>
+      <w:proofErr w:type="spellEnd"/>
+      <w:r>
+        <w:rPr>
+          <w:rFonts w:ascii="Times New Roman" w:hAnsi="Times New Roman" w:cs="Times New Roman"/>
+          <w:sz w:val="26"/>
+          <w:szCs w:val="26"/>
+        </w:rPr>
+        <w:t xml:space="preserve"> </w:t>
+      </w:r>
+      <w:proofErr w:type="spellStart"/>
+      <w:r>
+        <w:rPr>
+          <w:rFonts w:ascii="Times New Roman" w:hAnsi="Times New Roman" w:cs="Times New Roman"/>
+          <w:sz w:val="26"/>
+          <w:szCs w:val="26"/>
+        </w:rPr>
+        <w:t>số</w:t>
+      </w:r>
+      <w:proofErr w:type="spellEnd"/>
+      <w:r>
+        <w:rPr>
+          <w:rFonts w:ascii="Times New Roman" w:hAnsi="Times New Roman" w:cs="Times New Roman"/>
+          <w:sz w:val="26"/>
+          <w:szCs w:val="26"/>
+        </w:rPr>
+        <w:t xml:space="preserve"> </w:t>
+      </w:r>
+      <w:proofErr w:type="spellStart"/>
+      <w:r>
+        <w:rPr>
+          <w:rFonts w:ascii="Times New Roman" w:hAnsi="Times New Roman" w:cs="Times New Roman"/>
+          <w:sz w:val="26"/>
+          <w:szCs w:val="26"/>
+        </w:rPr>
+        <w:t>lượng</w:t>
+      </w:r>
+      <w:proofErr w:type="spellEnd"/>
+      <w:r>
+        <w:rPr>
+          <w:rFonts w:ascii="Times New Roman" w:hAnsi="Times New Roman" w:cs="Times New Roman"/>
+          <w:sz w:val="26"/>
+          <w:szCs w:val="26"/>
+        </w:rPr>
+        <w:t xml:space="preserve"> </w:t>
+      </w:r>
+      <w:proofErr w:type="spellStart"/>
+      <w:r>
+        <w:rPr>
+          <w:rFonts w:ascii="Times New Roman" w:hAnsi="Times New Roman" w:cs="Times New Roman"/>
+          <w:sz w:val="26"/>
+          <w:szCs w:val="26"/>
+        </w:rPr>
+        <w:t>tồn</w:t>
+      </w:r>
+      <w:proofErr w:type="spellEnd"/>
+      <w:r>
+        <w:rPr>
+          <w:rFonts w:ascii="Times New Roman" w:hAnsi="Times New Roman" w:cs="Times New Roman"/>
+          <w:sz w:val="26"/>
+          <w:szCs w:val="26"/>
+        </w:rPr>
+        <w:t xml:space="preserve"> </w:t>
+      </w:r>
+      <w:proofErr w:type="spellStart"/>
+      <w:r>
+        <w:rPr>
+          <w:rFonts w:ascii="Times New Roman" w:hAnsi="Times New Roman" w:cs="Times New Roman"/>
+          <w:sz w:val="26"/>
+          <w:szCs w:val="26"/>
+        </w:rPr>
+        <w:t>của</w:t>
+      </w:r>
+      <w:proofErr w:type="spellEnd"/>
+      <w:r>
+        <w:rPr>
+          <w:rFonts w:ascii="Times New Roman" w:hAnsi="Times New Roman" w:cs="Times New Roman"/>
+          <w:sz w:val="26"/>
+          <w:szCs w:val="26"/>
+        </w:rPr>
+        <w:t xml:space="preserve"> </w:t>
+      </w:r>
+      <w:proofErr w:type="spellStart"/>
+      <w:r>
+        <w:rPr>
+          <w:rFonts w:ascii="Times New Roman" w:hAnsi="Times New Roman" w:cs="Times New Roman"/>
+          <w:sz w:val="26"/>
+          <w:szCs w:val="26"/>
+        </w:rPr>
+        <w:t>hàng</w:t>
+      </w:r>
+      <w:proofErr w:type="spellEnd"/>
+      <w:r>
+        <w:rPr>
+          <w:rFonts w:ascii="Times New Roman" w:hAnsi="Times New Roman" w:cs="Times New Roman"/>
+          <w:sz w:val="26"/>
+          <w:szCs w:val="26"/>
+        </w:rPr>
+        <w:t xml:space="preserve"> </w:t>
+      </w:r>
+      <w:proofErr w:type="spellStart"/>
+      <w:r>
+        <w:rPr>
+          <w:rFonts w:ascii="Times New Roman" w:hAnsi="Times New Roman" w:cs="Times New Roman"/>
+          <w:sz w:val="26"/>
+          <w:szCs w:val="26"/>
+        </w:rPr>
+        <w:t>hoá</w:t>
+      </w:r>
+      <w:proofErr w:type="spellEnd"/>
+      <w:r>
+        <w:rPr>
+          <w:rFonts w:ascii="Times New Roman" w:hAnsi="Times New Roman" w:cs="Times New Roman"/>
+          <w:sz w:val="26"/>
+          <w:szCs w:val="26"/>
+        </w:rPr>
+        <w:t>.</w:t>
       </w:r>
     </w:p>
     <w:p>
@@ -1944,13 +3815,149 @@
           <w:szCs w:val="26"/>
         </w:rPr>
       </w:pPr>
-      <w:r>
-        <w:rPr>
-          <w:rFonts w:ascii="Times New Roman" w:hAnsi="Times New Roman" w:cs="Times New Roman"/>
-          <w:sz w:val="26"/>
-          <w:szCs w:val="26"/>
-        </w:rPr>
-        <w:t>Số lượng tồn phải lớn hơn hoặc bằng 0.</w:t>
+      <w:proofErr w:type="spellStart"/>
+      <w:r>
+        <w:rPr>
+          <w:rFonts w:ascii="Times New Roman" w:hAnsi="Times New Roman" w:cs="Times New Roman"/>
+          <w:sz w:val="26"/>
+          <w:szCs w:val="26"/>
+        </w:rPr>
+        <w:t>Số</w:t>
+      </w:r>
+      <w:proofErr w:type="spellEnd"/>
+      <w:r>
+        <w:rPr>
+          <w:rFonts w:ascii="Times New Roman" w:hAnsi="Times New Roman" w:cs="Times New Roman"/>
+          <w:sz w:val="26"/>
+          <w:szCs w:val="26"/>
+        </w:rPr>
+        <w:t xml:space="preserve"> </w:t>
+      </w:r>
+      <w:proofErr w:type="spellStart"/>
+      <w:r>
+        <w:rPr>
+          <w:rFonts w:ascii="Times New Roman" w:hAnsi="Times New Roman" w:cs="Times New Roman"/>
+          <w:sz w:val="26"/>
+          <w:szCs w:val="26"/>
+        </w:rPr>
+        <w:t>lượng</w:t>
+      </w:r>
+      <w:proofErr w:type="spellEnd"/>
+      <w:r>
+        <w:rPr>
+          <w:rFonts w:ascii="Times New Roman" w:hAnsi="Times New Roman" w:cs="Times New Roman"/>
+          <w:sz w:val="26"/>
+          <w:szCs w:val="26"/>
+        </w:rPr>
+        <w:t xml:space="preserve"> </w:t>
+      </w:r>
+      <w:proofErr w:type="spellStart"/>
+      <w:r>
+        <w:rPr>
+          <w:rFonts w:ascii="Times New Roman" w:hAnsi="Times New Roman" w:cs="Times New Roman"/>
+          <w:sz w:val="26"/>
+          <w:szCs w:val="26"/>
+        </w:rPr>
+        <w:t>tồn</w:t>
+      </w:r>
+      <w:proofErr w:type="spellEnd"/>
+      <w:r>
+        <w:rPr>
+          <w:rFonts w:ascii="Times New Roman" w:hAnsi="Times New Roman" w:cs="Times New Roman"/>
+          <w:sz w:val="26"/>
+          <w:szCs w:val="26"/>
+        </w:rPr>
+        <w:t xml:space="preserve"> </w:t>
+      </w:r>
+      <w:proofErr w:type="spellStart"/>
+      <w:r>
+        <w:rPr>
+          <w:rFonts w:ascii="Times New Roman" w:hAnsi="Times New Roman" w:cs="Times New Roman"/>
+          <w:sz w:val="26"/>
+          <w:szCs w:val="26"/>
+        </w:rPr>
+        <w:t>phải</w:t>
+      </w:r>
+      <w:proofErr w:type="spellEnd"/>
+      <w:r>
+        <w:rPr>
+          <w:rFonts w:ascii="Times New Roman" w:hAnsi="Times New Roman" w:cs="Times New Roman"/>
+          <w:sz w:val="26"/>
+          <w:szCs w:val="26"/>
+        </w:rPr>
+        <w:t xml:space="preserve"> </w:t>
+      </w:r>
+      <w:proofErr w:type="spellStart"/>
+      <w:r>
+        <w:rPr>
+          <w:rFonts w:ascii="Times New Roman" w:hAnsi="Times New Roman" w:cs="Times New Roman"/>
+          <w:sz w:val="26"/>
+          <w:szCs w:val="26"/>
+        </w:rPr>
+        <w:t>lớn</w:t>
+      </w:r>
+      <w:proofErr w:type="spellEnd"/>
+      <w:r>
+        <w:rPr>
+          <w:rFonts w:ascii="Times New Roman" w:hAnsi="Times New Roman" w:cs="Times New Roman"/>
+          <w:sz w:val="26"/>
+          <w:szCs w:val="26"/>
+        </w:rPr>
+        <w:t xml:space="preserve"> </w:t>
+      </w:r>
+      <w:proofErr w:type="spellStart"/>
+      <w:r>
+        <w:rPr>
+          <w:rFonts w:ascii="Times New Roman" w:hAnsi="Times New Roman" w:cs="Times New Roman"/>
+          <w:sz w:val="26"/>
+          <w:szCs w:val="26"/>
+        </w:rPr>
+        <w:t>hơn</w:t>
+      </w:r>
+      <w:proofErr w:type="spellEnd"/>
+      <w:r>
+        <w:rPr>
+          <w:rFonts w:ascii="Times New Roman" w:hAnsi="Times New Roman" w:cs="Times New Roman"/>
+          <w:sz w:val="26"/>
+          <w:szCs w:val="26"/>
+        </w:rPr>
+        <w:t xml:space="preserve"> </w:t>
+      </w:r>
+      <w:proofErr w:type="spellStart"/>
+      <w:r>
+        <w:rPr>
+          <w:rFonts w:ascii="Times New Roman" w:hAnsi="Times New Roman" w:cs="Times New Roman"/>
+          <w:sz w:val="26"/>
+          <w:szCs w:val="26"/>
+        </w:rPr>
+        <w:t>hoặc</w:t>
+      </w:r>
+      <w:proofErr w:type="spellEnd"/>
+      <w:r>
+        <w:rPr>
+          <w:rFonts w:ascii="Times New Roman" w:hAnsi="Times New Roman" w:cs="Times New Roman"/>
+          <w:sz w:val="26"/>
+          <w:szCs w:val="26"/>
+        </w:rPr>
+        <w:t xml:space="preserve"> </w:t>
+      </w:r>
+      <w:proofErr w:type="spellStart"/>
+      <w:r>
+        <w:rPr>
+          <w:rFonts w:ascii="Times New Roman" w:hAnsi="Times New Roman" w:cs="Times New Roman"/>
+          <w:sz w:val="26"/>
+          <w:szCs w:val="26"/>
+        </w:rPr>
+        <w:t>bằng</w:t>
+      </w:r>
+      <w:proofErr w:type="spellEnd"/>
+      <w:r>
+        <w:rPr>
+          <w:rFonts w:ascii="Times New Roman" w:hAnsi="Times New Roman" w:cs="Times New Roman"/>
+          <w:sz w:val="26"/>
+          <w:szCs w:val="26"/>
+        </w:rPr>
+        <w:t xml:space="preserve"> 0.</w:t>
       </w:r>
     </w:p>
     <w:p>
@@ -1966,13 +3973,131 @@
           <w:szCs w:val="26"/>
         </w:rPr>
       </w:pPr>
-      <w:r>
-        <w:rPr>
-          <w:rFonts w:ascii="Times New Roman" w:hAnsi="Times New Roman" w:cs="Times New Roman"/>
-          <w:sz w:val="26"/>
-          <w:szCs w:val="26"/>
-        </w:rPr>
-        <w:t>Đơn giá phải lớn hơn hoặc bằng 0.</w:t>
+      <w:proofErr w:type="spellStart"/>
+      <w:r>
+        <w:rPr>
+          <w:rFonts w:ascii="Times New Roman" w:hAnsi="Times New Roman" w:cs="Times New Roman"/>
+          <w:sz w:val="26"/>
+          <w:szCs w:val="26"/>
+        </w:rPr>
+        <w:t>Đơn</w:t>
+      </w:r>
+      <w:proofErr w:type="spellEnd"/>
+      <w:r>
+        <w:rPr>
+          <w:rFonts w:ascii="Times New Roman" w:hAnsi="Times New Roman" w:cs="Times New Roman"/>
+          <w:sz w:val="26"/>
+          <w:szCs w:val="26"/>
+        </w:rPr>
+        <w:t xml:space="preserve"> </w:t>
+      </w:r>
+      <w:proofErr w:type="spellStart"/>
+      <w:r>
+        <w:rPr>
+          <w:rFonts w:ascii="Times New Roman" w:hAnsi="Times New Roman" w:cs="Times New Roman"/>
+          <w:sz w:val="26"/>
+          <w:szCs w:val="26"/>
+        </w:rPr>
+        <w:t>giá</w:t>
+      </w:r>
+      <w:proofErr w:type="spellEnd"/>
+      <w:r>
+        <w:rPr>
+          <w:rFonts w:ascii="Times New Roman" w:hAnsi="Times New Roman" w:cs="Times New Roman"/>
+          <w:sz w:val="26"/>
+          <w:szCs w:val="26"/>
+        </w:rPr>
+        <w:t xml:space="preserve"> </w:t>
+      </w:r>
+      <w:proofErr w:type="spellStart"/>
+      <w:r>
+        <w:rPr>
+          <w:rFonts w:ascii="Times New Roman" w:hAnsi="Times New Roman" w:cs="Times New Roman"/>
+          <w:sz w:val="26"/>
+          <w:szCs w:val="26"/>
+        </w:rPr>
+        <w:t>phải</w:t>
+      </w:r>
+      <w:proofErr w:type="spellEnd"/>
+      <w:r>
+        <w:rPr>
+          <w:rFonts w:ascii="Times New Roman" w:hAnsi="Times New Roman" w:cs="Times New Roman"/>
+          <w:sz w:val="26"/>
+          <w:szCs w:val="26"/>
+        </w:rPr>
+        <w:t xml:space="preserve"> </w:t>
+      </w:r>
+      <w:proofErr w:type="spellStart"/>
+      <w:r>
+        <w:rPr>
+          <w:rFonts w:ascii="Times New Roman" w:hAnsi="Times New Roman" w:cs="Times New Roman"/>
+          <w:sz w:val="26"/>
+          <w:szCs w:val="26"/>
+        </w:rPr>
+        <w:t>lớn</w:t>
+      </w:r>
+      <w:proofErr w:type="spellEnd"/>
+      <w:r>
+        <w:rPr>
+          <w:rFonts w:ascii="Times New Roman" w:hAnsi="Times New Roman" w:cs="Times New Roman"/>
+          <w:sz w:val="26"/>
+          <w:szCs w:val="26"/>
+        </w:rPr>
+        <w:t xml:space="preserve"> </w:t>
+      </w:r>
+      <w:proofErr w:type="spellStart"/>
+      <w:r>
+        <w:rPr>
+          <w:rFonts w:ascii="Times New Roman" w:hAnsi="Times New Roman" w:cs="Times New Roman"/>
+          <w:sz w:val="26"/>
+          <w:szCs w:val="26"/>
+        </w:rPr>
+        <w:t>hơn</w:t>
+      </w:r>
+      <w:proofErr w:type="spellEnd"/>
+      <w:r>
+        <w:rPr>
+          <w:rFonts w:ascii="Times New Roman" w:hAnsi="Times New Roman" w:cs="Times New Roman"/>
+          <w:sz w:val="26"/>
+          <w:szCs w:val="26"/>
+        </w:rPr>
+        <w:t xml:space="preserve"> </w:t>
+      </w:r>
+      <w:proofErr w:type="spellStart"/>
+      <w:r>
+        <w:rPr>
+          <w:rFonts w:ascii="Times New Roman" w:hAnsi="Times New Roman" w:cs="Times New Roman"/>
+          <w:sz w:val="26"/>
+          <w:szCs w:val="26"/>
+        </w:rPr>
+        <w:t>hoặc</w:t>
+      </w:r>
+      <w:proofErr w:type="spellEnd"/>
+      <w:r>
+        <w:rPr>
+          <w:rFonts w:ascii="Times New Roman" w:hAnsi="Times New Roman" w:cs="Times New Roman"/>
+          <w:sz w:val="26"/>
+          <w:szCs w:val="26"/>
+        </w:rPr>
+        <w:t xml:space="preserve"> </w:t>
+      </w:r>
+      <w:proofErr w:type="spellStart"/>
+      <w:r>
+        <w:rPr>
+          <w:rFonts w:ascii="Times New Roman" w:hAnsi="Times New Roman" w:cs="Times New Roman"/>
+          <w:sz w:val="26"/>
+          <w:szCs w:val="26"/>
+        </w:rPr>
+        <w:t>bằng</w:t>
+      </w:r>
+      <w:proofErr w:type="spellEnd"/>
+      <w:r>
+        <w:rPr>
+          <w:rFonts w:ascii="Times New Roman" w:hAnsi="Times New Roman" w:cs="Times New Roman"/>
+          <w:sz w:val="26"/>
+          <w:szCs w:val="26"/>
+        </w:rPr>
+        <w:t xml:space="preserve"> 0.</w:t>
       </w:r>
     </w:p>
     <w:p>
@@ -1988,13 +4113,473 @@
           <w:szCs w:val="26"/>
         </w:rPr>
       </w:pPr>
-      <w:r>
-        <w:rPr>
-          <w:rFonts w:ascii="Times New Roman" w:hAnsi="Times New Roman" w:cs="Times New Roman"/>
-          <w:sz w:val="26"/>
-          <w:szCs w:val="26"/>
-        </w:rPr>
-        <w:t>Mỗi phòng được tính tiền theo thời lượng nhân với giá tiền theo khung giờ 25.000 đ (từ 8h-18h) hoặc 45.000 đ (từ 18h-24h) và cộng thêm phụ phí theo loại phòng.</w:t>
+      <w:proofErr w:type="spellStart"/>
+      <w:r>
+        <w:rPr>
+          <w:rFonts w:ascii="Times New Roman" w:hAnsi="Times New Roman" w:cs="Times New Roman"/>
+          <w:sz w:val="26"/>
+          <w:szCs w:val="26"/>
+        </w:rPr>
+        <w:t>Mỗi</w:t>
+      </w:r>
+      <w:proofErr w:type="spellEnd"/>
+      <w:r>
+        <w:rPr>
+          <w:rFonts w:ascii="Times New Roman" w:hAnsi="Times New Roman" w:cs="Times New Roman"/>
+          <w:sz w:val="26"/>
+          <w:szCs w:val="26"/>
+        </w:rPr>
+        <w:t xml:space="preserve"> </w:t>
+      </w:r>
+      <w:proofErr w:type="spellStart"/>
+      <w:r>
+        <w:rPr>
+          <w:rFonts w:ascii="Times New Roman" w:hAnsi="Times New Roman" w:cs="Times New Roman"/>
+          <w:sz w:val="26"/>
+          <w:szCs w:val="26"/>
+        </w:rPr>
+        <w:t>phòng</w:t>
+      </w:r>
+      <w:proofErr w:type="spellEnd"/>
+      <w:r>
+        <w:rPr>
+          <w:rFonts w:ascii="Times New Roman" w:hAnsi="Times New Roman" w:cs="Times New Roman"/>
+          <w:sz w:val="26"/>
+          <w:szCs w:val="26"/>
+        </w:rPr>
+        <w:t xml:space="preserve"> </w:t>
+      </w:r>
+      <w:proofErr w:type="spellStart"/>
+      <w:r>
+        <w:rPr>
+          <w:rFonts w:ascii="Times New Roman" w:hAnsi="Times New Roman" w:cs="Times New Roman"/>
+          <w:sz w:val="26"/>
+          <w:szCs w:val="26"/>
+        </w:rPr>
+        <w:t>được</w:t>
+      </w:r>
+      <w:proofErr w:type="spellEnd"/>
+      <w:r>
+        <w:rPr>
+          <w:rFonts w:ascii="Times New Roman" w:hAnsi="Times New Roman" w:cs="Times New Roman"/>
+          <w:sz w:val="26"/>
+          <w:szCs w:val="26"/>
+        </w:rPr>
+        <w:t xml:space="preserve"> </w:t>
+      </w:r>
+      <w:proofErr w:type="spellStart"/>
+      <w:r>
+        <w:rPr>
+          <w:rFonts w:ascii="Times New Roman" w:hAnsi="Times New Roman" w:cs="Times New Roman"/>
+          <w:sz w:val="26"/>
+          <w:szCs w:val="26"/>
+        </w:rPr>
+        <w:t>tính</w:t>
+      </w:r>
+      <w:proofErr w:type="spellEnd"/>
+      <w:r>
+        <w:rPr>
+          <w:rFonts w:ascii="Times New Roman" w:hAnsi="Times New Roman" w:cs="Times New Roman"/>
+          <w:sz w:val="26"/>
+          <w:szCs w:val="26"/>
+        </w:rPr>
+        <w:t xml:space="preserve"> </w:t>
+      </w:r>
+      <w:proofErr w:type="spellStart"/>
+      <w:r>
+        <w:rPr>
+          <w:rFonts w:ascii="Times New Roman" w:hAnsi="Times New Roman" w:cs="Times New Roman"/>
+          <w:sz w:val="26"/>
+          <w:szCs w:val="26"/>
+        </w:rPr>
+        <w:t>tiền</w:t>
+      </w:r>
+      <w:proofErr w:type="spellEnd"/>
+      <w:r>
+        <w:rPr>
+          <w:rFonts w:ascii="Times New Roman" w:hAnsi="Times New Roman" w:cs="Times New Roman"/>
+          <w:sz w:val="26"/>
+          <w:szCs w:val="26"/>
+        </w:rPr>
+        <w:t xml:space="preserve"> </w:t>
+      </w:r>
+      <w:proofErr w:type="spellStart"/>
+      <w:r>
+        <w:rPr>
+          <w:rFonts w:ascii="Times New Roman" w:hAnsi="Times New Roman" w:cs="Times New Roman"/>
+          <w:sz w:val="26"/>
+          <w:szCs w:val="26"/>
+        </w:rPr>
+        <w:t>theo</w:t>
+      </w:r>
+      <w:proofErr w:type="spellEnd"/>
+      <w:r>
+        <w:rPr>
+          <w:rFonts w:ascii="Times New Roman" w:hAnsi="Times New Roman" w:cs="Times New Roman"/>
+          <w:sz w:val="26"/>
+          <w:szCs w:val="26"/>
+        </w:rPr>
+        <w:t xml:space="preserve"> </w:t>
+      </w:r>
+      <w:proofErr w:type="spellStart"/>
+      <w:r>
+        <w:rPr>
+          <w:rFonts w:ascii="Times New Roman" w:hAnsi="Times New Roman" w:cs="Times New Roman"/>
+          <w:sz w:val="26"/>
+          <w:szCs w:val="26"/>
+        </w:rPr>
+        <w:t>thời</w:t>
+      </w:r>
+      <w:proofErr w:type="spellEnd"/>
+      <w:r>
+        <w:rPr>
+          <w:rFonts w:ascii="Times New Roman" w:hAnsi="Times New Roman" w:cs="Times New Roman"/>
+          <w:sz w:val="26"/>
+          <w:szCs w:val="26"/>
+        </w:rPr>
+        <w:t xml:space="preserve"> </w:t>
+      </w:r>
+      <w:proofErr w:type="spellStart"/>
+      <w:r>
+        <w:rPr>
+          <w:rFonts w:ascii="Times New Roman" w:hAnsi="Times New Roman" w:cs="Times New Roman"/>
+          <w:sz w:val="26"/>
+          <w:szCs w:val="26"/>
+        </w:rPr>
+        <w:t>lượng</w:t>
+      </w:r>
+      <w:proofErr w:type="spellEnd"/>
+      <w:r>
+        <w:rPr>
+          <w:rFonts w:ascii="Times New Roman" w:hAnsi="Times New Roman" w:cs="Times New Roman"/>
+          <w:sz w:val="26"/>
+          <w:szCs w:val="26"/>
+        </w:rPr>
+        <w:t xml:space="preserve"> </w:t>
+      </w:r>
+      <w:proofErr w:type="spellStart"/>
+      <w:r>
+        <w:rPr>
+          <w:rFonts w:ascii="Times New Roman" w:hAnsi="Times New Roman" w:cs="Times New Roman"/>
+          <w:sz w:val="26"/>
+          <w:szCs w:val="26"/>
+        </w:rPr>
+        <w:t>nhân</w:t>
+      </w:r>
+      <w:proofErr w:type="spellEnd"/>
+      <w:r>
+        <w:rPr>
+          <w:rFonts w:ascii="Times New Roman" w:hAnsi="Times New Roman" w:cs="Times New Roman"/>
+          <w:sz w:val="26"/>
+          <w:szCs w:val="26"/>
+        </w:rPr>
+        <w:t xml:space="preserve"> </w:t>
+      </w:r>
+      <w:proofErr w:type="spellStart"/>
+      <w:r>
+        <w:rPr>
+          <w:rFonts w:ascii="Times New Roman" w:hAnsi="Times New Roman" w:cs="Times New Roman"/>
+          <w:sz w:val="26"/>
+          <w:szCs w:val="26"/>
+        </w:rPr>
+        <w:t>với</w:t>
+      </w:r>
+      <w:proofErr w:type="spellEnd"/>
+      <w:r>
+        <w:rPr>
+          <w:rFonts w:ascii="Times New Roman" w:hAnsi="Times New Roman" w:cs="Times New Roman"/>
+          <w:sz w:val="26"/>
+          <w:szCs w:val="26"/>
+        </w:rPr>
+        <w:t xml:space="preserve"> </w:t>
+      </w:r>
+      <w:proofErr w:type="spellStart"/>
+      <w:r>
+        <w:rPr>
+          <w:rFonts w:ascii="Times New Roman" w:hAnsi="Times New Roman" w:cs="Times New Roman"/>
+          <w:sz w:val="26"/>
+          <w:szCs w:val="26"/>
+        </w:rPr>
+        <w:t>giá</w:t>
+      </w:r>
+      <w:proofErr w:type="spellEnd"/>
+      <w:r>
+        <w:rPr>
+          <w:rFonts w:ascii="Times New Roman" w:hAnsi="Times New Roman" w:cs="Times New Roman"/>
+          <w:sz w:val="26"/>
+          <w:szCs w:val="26"/>
+        </w:rPr>
+        <w:t xml:space="preserve"> </w:t>
+      </w:r>
+      <w:proofErr w:type="spellStart"/>
+      <w:r>
+        <w:rPr>
+          <w:rFonts w:ascii="Times New Roman" w:hAnsi="Times New Roman" w:cs="Times New Roman"/>
+          <w:sz w:val="26"/>
+          <w:szCs w:val="26"/>
+        </w:rPr>
+        <w:t>tiền</w:t>
+      </w:r>
+      <w:proofErr w:type="spellEnd"/>
+      <w:r>
+        <w:rPr>
+          <w:rFonts w:ascii="Times New Roman" w:hAnsi="Times New Roman" w:cs="Times New Roman"/>
+          <w:sz w:val="26"/>
+          <w:szCs w:val="26"/>
+        </w:rPr>
+        <w:t xml:space="preserve"> </w:t>
+      </w:r>
+      <w:proofErr w:type="spellStart"/>
+      <w:r>
+        <w:rPr>
+          <w:rFonts w:ascii="Times New Roman" w:hAnsi="Times New Roman" w:cs="Times New Roman"/>
+          <w:sz w:val="26"/>
+          <w:szCs w:val="26"/>
+        </w:rPr>
+        <w:t>theo</w:t>
+      </w:r>
+      <w:proofErr w:type="spellEnd"/>
+      <w:r>
+        <w:rPr>
+          <w:rFonts w:ascii="Times New Roman" w:hAnsi="Times New Roman" w:cs="Times New Roman"/>
+          <w:sz w:val="26"/>
+          <w:szCs w:val="26"/>
+        </w:rPr>
+        <w:t xml:space="preserve"> </w:t>
+      </w:r>
+      <w:proofErr w:type="spellStart"/>
+      <w:r>
+        <w:rPr>
+          <w:rFonts w:ascii="Times New Roman" w:hAnsi="Times New Roman" w:cs="Times New Roman"/>
+          <w:sz w:val="26"/>
+          <w:szCs w:val="26"/>
+        </w:rPr>
+        <w:t>khung</w:t>
+      </w:r>
+      <w:proofErr w:type="spellEnd"/>
+      <w:r>
+        <w:rPr>
+          <w:rFonts w:ascii="Times New Roman" w:hAnsi="Times New Roman" w:cs="Times New Roman"/>
+          <w:sz w:val="26"/>
+          <w:szCs w:val="26"/>
+        </w:rPr>
+        <w:t xml:space="preserve"> </w:t>
+      </w:r>
+      <w:proofErr w:type="spellStart"/>
+      <w:r>
+        <w:rPr>
+          <w:rFonts w:ascii="Times New Roman" w:hAnsi="Times New Roman" w:cs="Times New Roman"/>
+          <w:sz w:val="26"/>
+          <w:szCs w:val="26"/>
+        </w:rPr>
+        <w:t>giờ</w:t>
+      </w:r>
+      <w:proofErr w:type="spellEnd"/>
+      <w:r>
+        <w:rPr>
+          <w:rFonts w:ascii="Times New Roman" w:hAnsi="Times New Roman" w:cs="Times New Roman"/>
+          <w:sz w:val="26"/>
+          <w:szCs w:val="26"/>
+        </w:rPr>
+        <w:t xml:space="preserve"> 25.000 đ (</w:t>
+      </w:r>
+      <w:proofErr w:type="spellStart"/>
+      <w:r>
+        <w:rPr>
+          <w:rFonts w:ascii="Times New Roman" w:hAnsi="Times New Roman" w:cs="Times New Roman"/>
+          <w:sz w:val="26"/>
+          <w:szCs w:val="26"/>
+        </w:rPr>
+        <w:t>từ</w:t>
+      </w:r>
+      <w:proofErr w:type="spellEnd"/>
+      <w:r>
+        <w:rPr>
+          <w:rFonts w:ascii="Times New Roman" w:hAnsi="Times New Roman" w:cs="Times New Roman"/>
+          <w:sz w:val="26"/>
+          <w:szCs w:val="26"/>
+        </w:rPr>
+        <w:t xml:space="preserve"> 8h-18h) </w:t>
+      </w:r>
+      <w:proofErr w:type="spellStart"/>
+      <w:r>
+        <w:rPr>
+          <w:rFonts w:ascii="Times New Roman" w:hAnsi="Times New Roman" w:cs="Times New Roman"/>
+          <w:sz w:val="26"/>
+          <w:szCs w:val="26"/>
+        </w:rPr>
+        <w:t>hoặc</w:t>
+      </w:r>
+      <w:proofErr w:type="spellEnd"/>
+      <w:r>
+        <w:rPr>
+          <w:rFonts w:ascii="Times New Roman" w:hAnsi="Times New Roman" w:cs="Times New Roman"/>
+          <w:sz w:val="26"/>
+          <w:szCs w:val="26"/>
+        </w:rPr>
+        <w:t xml:space="preserve"> 45.000 đ (</w:t>
+      </w:r>
+      <w:proofErr w:type="spellStart"/>
+      <w:r>
+        <w:rPr>
+          <w:rFonts w:ascii="Times New Roman" w:hAnsi="Times New Roman" w:cs="Times New Roman"/>
+          <w:sz w:val="26"/>
+          <w:szCs w:val="26"/>
+        </w:rPr>
+        <w:t>từ</w:t>
+      </w:r>
+      <w:proofErr w:type="spellEnd"/>
+      <w:r>
+        <w:rPr>
+          <w:rFonts w:ascii="Times New Roman" w:hAnsi="Times New Roman" w:cs="Times New Roman"/>
+          <w:sz w:val="26"/>
+          <w:szCs w:val="26"/>
+        </w:rPr>
+        <w:t xml:space="preserve"> 18h-24h) </w:t>
+      </w:r>
+      <w:proofErr w:type="spellStart"/>
+      <w:r>
+        <w:rPr>
+          <w:rFonts w:ascii="Times New Roman" w:hAnsi="Times New Roman" w:cs="Times New Roman"/>
+          <w:sz w:val="26"/>
+          <w:szCs w:val="26"/>
+        </w:rPr>
+        <w:t>và</w:t>
+      </w:r>
+      <w:proofErr w:type="spellEnd"/>
+      <w:r>
+        <w:rPr>
+          <w:rFonts w:ascii="Times New Roman" w:hAnsi="Times New Roman" w:cs="Times New Roman"/>
+          <w:sz w:val="26"/>
+          <w:szCs w:val="26"/>
+        </w:rPr>
+        <w:t xml:space="preserve"> </w:t>
+      </w:r>
+      <w:proofErr w:type="spellStart"/>
+      <w:r>
+        <w:rPr>
+          <w:rFonts w:ascii="Times New Roman" w:hAnsi="Times New Roman" w:cs="Times New Roman"/>
+          <w:sz w:val="26"/>
+          <w:szCs w:val="26"/>
+        </w:rPr>
+        <w:t>cộng</w:t>
+      </w:r>
+      <w:proofErr w:type="spellEnd"/>
+      <w:r>
+        <w:rPr>
+          <w:rFonts w:ascii="Times New Roman" w:hAnsi="Times New Roman" w:cs="Times New Roman"/>
+          <w:sz w:val="26"/>
+          <w:szCs w:val="26"/>
+        </w:rPr>
+        <w:t xml:space="preserve"> </w:t>
+      </w:r>
+      <w:proofErr w:type="spellStart"/>
+      <w:r>
+        <w:rPr>
+          <w:rFonts w:ascii="Times New Roman" w:hAnsi="Times New Roman" w:cs="Times New Roman"/>
+          <w:sz w:val="26"/>
+          <w:szCs w:val="26"/>
+        </w:rPr>
+        <w:t>thêm</w:t>
+      </w:r>
+      <w:proofErr w:type="spellEnd"/>
+      <w:r>
+        <w:rPr>
+          <w:rFonts w:ascii="Times New Roman" w:hAnsi="Times New Roman" w:cs="Times New Roman"/>
+          <w:sz w:val="26"/>
+          <w:szCs w:val="26"/>
+        </w:rPr>
+        <w:t xml:space="preserve"> </w:t>
+      </w:r>
+      <w:proofErr w:type="spellStart"/>
+      <w:r>
+        <w:rPr>
+          <w:rFonts w:ascii="Times New Roman" w:hAnsi="Times New Roman" w:cs="Times New Roman"/>
+          <w:sz w:val="26"/>
+          <w:szCs w:val="26"/>
+        </w:rPr>
+        <w:t>phụ</w:t>
+      </w:r>
+      <w:proofErr w:type="spellEnd"/>
+      <w:r>
+        <w:rPr>
+          <w:rFonts w:ascii="Times New Roman" w:hAnsi="Times New Roman" w:cs="Times New Roman"/>
+          <w:sz w:val="26"/>
+          <w:szCs w:val="26"/>
+        </w:rPr>
+        <w:t xml:space="preserve"> </w:t>
+      </w:r>
+      <w:proofErr w:type="spellStart"/>
+      <w:r>
+        <w:rPr>
+          <w:rFonts w:ascii="Times New Roman" w:hAnsi="Times New Roman" w:cs="Times New Roman"/>
+          <w:sz w:val="26"/>
+          <w:szCs w:val="26"/>
+        </w:rPr>
+        <w:t>phí</w:t>
+      </w:r>
+      <w:proofErr w:type="spellEnd"/>
+      <w:r>
+        <w:rPr>
+          <w:rFonts w:ascii="Times New Roman" w:hAnsi="Times New Roman" w:cs="Times New Roman"/>
+          <w:sz w:val="26"/>
+          <w:szCs w:val="26"/>
+        </w:rPr>
+        <w:t xml:space="preserve"> </w:t>
+      </w:r>
+      <w:proofErr w:type="spellStart"/>
+      <w:r>
+        <w:rPr>
+          <w:rFonts w:ascii="Times New Roman" w:hAnsi="Times New Roman" w:cs="Times New Roman"/>
+          <w:sz w:val="26"/>
+          <w:szCs w:val="26"/>
+        </w:rPr>
+        <w:t>theo</w:t>
+      </w:r>
+      <w:proofErr w:type="spellEnd"/>
+      <w:r>
+        <w:rPr>
+          <w:rFonts w:ascii="Times New Roman" w:hAnsi="Times New Roman" w:cs="Times New Roman"/>
+          <w:sz w:val="26"/>
+          <w:szCs w:val="26"/>
+        </w:rPr>
+        <w:t xml:space="preserve"> </w:t>
+      </w:r>
+      <w:proofErr w:type="spellStart"/>
+      <w:r>
+        <w:rPr>
+          <w:rFonts w:ascii="Times New Roman" w:hAnsi="Times New Roman" w:cs="Times New Roman"/>
+          <w:sz w:val="26"/>
+          <w:szCs w:val="26"/>
+        </w:rPr>
+        <w:t>loại</w:t>
+      </w:r>
+      <w:proofErr w:type="spellEnd"/>
+      <w:r>
+        <w:rPr>
+          <w:rFonts w:ascii="Times New Roman" w:hAnsi="Times New Roman" w:cs="Times New Roman"/>
+          <w:sz w:val="26"/>
+          <w:szCs w:val="26"/>
+        </w:rPr>
+        <w:t xml:space="preserve"> </w:t>
+      </w:r>
+      <w:proofErr w:type="spellStart"/>
+      <w:r>
+        <w:rPr>
+          <w:rFonts w:ascii="Times New Roman" w:hAnsi="Times New Roman" w:cs="Times New Roman"/>
+          <w:sz w:val="26"/>
+          <w:szCs w:val="26"/>
+        </w:rPr>
+        <w:t>phòng</w:t>
+      </w:r>
+      <w:proofErr w:type="spellEnd"/>
+      <w:r>
+        <w:rPr>
+          <w:rFonts w:ascii="Times New Roman" w:hAnsi="Times New Roman" w:cs="Times New Roman"/>
+          <w:sz w:val="26"/>
+          <w:szCs w:val="26"/>
+        </w:rPr>
+        <w:t>.</w:t>
       </w:r>
     </w:p>
     <w:p>
@@ -2010,13 +4595,221 @@
           <w:szCs w:val="26"/>
         </w:rPr>
       </w:pPr>
-      <w:r>
-        <w:rPr>
-          <w:rFonts w:ascii="Times New Roman" w:hAnsi="Times New Roman" w:cs="Times New Roman"/>
-          <w:sz w:val="26"/>
-          <w:szCs w:val="26"/>
-        </w:rPr>
-        <w:t>Mỗi dịch vụ được tính theo số lượng nhân với đơn giá.</w:t>
+      <w:proofErr w:type="spellStart"/>
+      <w:r>
+        <w:rPr>
+          <w:rFonts w:ascii="Times New Roman" w:hAnsi="Times New Roman" w:cs="Times New Roman"/>
+          <w:sz w:val="26"/>
+          <w:szCs w:val="26"/>
+        </w:rPr>
+        <w:t>Mỗi</w:t>
+      </w:r>
+      <w:proofErr w:type="spellEnd"/>
+      <w:r>
+        <w:rPr>
+          <w:rFonts w:ascii="Times New Roman" w:hAnsi="Times New Roman" w:cs="Times New Roman"/>
+          <w:sz w:val="26"/>
+          <w:szCs w:val="26"/>
+        </w:rPr>
+        <w:t xml:space="preserve"> </w:t>
+      </w:r>
+      <w:proofErr w:type="spellStart"/>
+      <w:r>
+        <w:rPr>
+          <w:rFonts w:ascii="Times New Roman" w:hAnsi="Times New Roman" w:cs="Times New Roman"/>
+          <w:sz w:val="26"/>
+          <w:szCs w:val="26"/>
+        </w:rPr>
+        <w:t>dịch</w:t>
+      </w:r>
+      <w:proofErr w:type="spellEnd"/>
+      <w:r>
+        <w:rPr>
+          <w:rFonts w:ascii="Times New Roman" w:hAnsi="Times New Roman" w:cs="Times New Roman"/>
+          <w:sz w:val="26"/>
+          <w:szCs w:val="26"/>
+        </w:rPr>
+        <w:t xml:space="preserve"> </w:t>
+      </w:r>
+      <w:proofErr w:type="spellStart"/>
+      <w:r>
+        <w:rPr>
+          <w:rFonts w:ascii="Times New Roman" w:hAnsi="Times New Roman" w:cs="Times New Roman"/>
+          <w:sz w:val="26"/>
+          <w:szCs w:val="26"/>
+        </w:rPr>
+        <w:t>vụ</w:t>
+      </w:r>
+      <w:proofErr w:type="spellEnd"/>
+      <w:r>
+        <w:rPr>
+          <w:rFonts w:ascii="Times New Roman" w:hAnsi="Times New Roman" w:cs="Times New Roman"/>
+          <w:sz w:val="26"/>
+          <w:szCs w:val="26"/>
+        </w:rPr>
+        <w:t xml:space="preserve"> </w:t>
+      </w:r>
+      <w:proofErr w:type="spellStart"/>
+      <w:r>
+        <w:rPr>
+          <w:rFonts w:ascii="Times New Roman" w:hAnsi="Times New Roman" w:cs="Times New Roman"/>
+          <w:sz w:val="26"/>
+          <w:szCs w:val="26"/>
+        </w:rPr>
+        <w:t>được</w:t>
+      </w:r>
+      <w:proofErr w:type="spellEnd"/>
+      <w:r>
+        <w:rPr>
+          <w:rFonts w:ascii="Times New Roman" w:hAnsi="Times New Roman" w:cs="Times New Roman"/>
+          <w:sz w:val="26"/>
+          <w:szCs w:val="26"/>
+        </w:rPr>
+        <w:t xml:space="preserve"> </w:t>
+      </w:r>
+      <w:proofErr w:type="spellStart"/>
+      <w:r>
+        <w:rPr>
+          <w:rFonts w:ascii="Times New Roman" w:hAnsi="Times New Roman" w:cs="Times New Roman"/>
+          <w:sz w:val="26"/>
+          <w:szCs w:val="26"/>
+        </w:rPr>
+        <w:t>tính</w:t>
+      </w:r>
+      <w:proofErr w:type="spellEnd"/>
+      <w:r>
+        <w:rPr>
+          <w:rFonts w:ascii="Times New Roman" w:hAnsi="Times New Roman" w:cs="Times New Roman"/>
+          <w:sz w:val="26"/>
+          <w:szCs w:val="26"/>
+        </w:rPr>
+        <w:t xml:space="preserve"> </w:t>
+      </w:r>
+      <w:proofErr w:type="spellStart"/>
+      <w:r>
+        <w:rPr>
+          <w:rFonts w:ascii="Times New Roman" w:hAnsi="Times New Roman" w:cs="Times New Roman"/>
+          <w:sz w:val="26"/>
+          <w:szCs w:val="26"/>
+        </w:rPr>
+        <w:t>theo</w:t>
+      </w:r>
+      <w:proofErr w:type="spellEnd"/>
+      <w:r>
+        <w:rPr>
+          <w:rFonts w:ascii="Times New Roman" w:hAnsi="Times New Roman" w:cs="Times New Roman"/>
+          <w:sz w:val="26"/>
+          <w:szCs w:val="26"/>
+        </w:rPr>
+        <w:t xml:space="preserve"> </w:t>
+      </w:r>
+      <w:proofErr w:type="spellStart"/>
+      <w:r>
+        <w:rPr>
+          <w:rFonts w:ascii="Times New Roman" w:hAnsi="Times New Roman" w:cs="Times New Roman"/>
+          <w:sz w:val="26"/>
+          <w:szCs w:val="26"/>
+        </w:rPr>
+        <w:t>số</w:t>
+      </w:r>
+      <w:proofErr w:type="spellEnd"/>
+      <w:r>
+        <w:rPr>
+          <w:rFonts w:ascii="Times New Roman" w:hAnsi="Times New Roman" w:cs="Times New Roman"/>
+          <w:sz w:val="26"/>
+          <w:szCs w:val="26"/>
+        </w:rPr>
+        <w:t xml:space="preserve"> </w:t>
+      </w:r>
+      <w:proofErr w:type="spellStart"/>
+      <w:r>
+        <w:rPr>
+          <w:rFonts w:ascii="Times New Roman" w:hAnsi="Times New Roman" w:cs="Times New Roman"/>
+          <w:sz w:val="26"/>
+          <w:szCs w:val="26"/>
+        </w:rPr>
+        <w:t>lượng</w:t>
+      </w:r>
+      <w:proofErr w:type="spellEnd"/>
+      <w:r>
+        <w:rPr>
+          <w:rFonts w:ascii="Times New Roman" w:hAnsi="Times New Roman" w:cs="Times New Roman"/>
+          <w:sz w:val="26"/>
+          <w:szCs w:val="26"/>
+        </w:rPr>
+        <w:t xml:space="preserve"> </w:t>
+      </w:r>
+      <w:proofErr w:type="spellStart"/>
+      <w:r>
+        <w:rPr>
+          <w:rFonts w:ascii="Times New Roman" w:hAnsi="Times New Roman" w:cs="Times New Roman"/>
+          <w:sz w:val="26"/>
+          <w:szCs w:val="26"/>
+        </w:rPr>
+        <w:t>nhân</w:t>
+      </w:r>
+      <w:proofErr w:type="spellEnd"/>
+      <w:r>
+        <w:rPr>
+          <w:rFonts w:ascii="Times New Roman" w:hAnsi="Times New Roman" w:cs="Times New Roman"/>
+          <w:sz w:val="26"/>
+          <w:szCs w:val="26"/>
+        </w:rPr>
+        <w:t xml:space="preserve"> </w:t>
+      </w:r>
+      <w:proofErr w:type="spellStart"/>
+      <w:r>
+        <w:rPr>
+          <w:rFonts w:ascii="Times New Roman" w:hAnsi="Times New Roman" w:cs="Times New Roman"/>
+          <w:sz w:val="26"/>
+          <w:szCs w:val="26"/>
+        </w:rPr>
+        <w:t>với</w:t>
+      </w:r>
+      <w:proofErr w:type="spellEnd"/>
+      <w:r>
+        <w:rPr>
+          <w:rFonts w:ascii="Times New Roman" w:hAnsi="Times New Roman" w:cs="Times New Roman"/>
+          <w:sz w:val="26"/>
+          <w:szCs w:val="26"/>
+        </w:rPr>
+        <w:t xml:space="preserve"> </w:t>
+      </w:r>
+      <w:proofErr w:type="spellStart"/>
+      <w:r>
+        <w:rPr>
+          <w:rFonts w:ascii="Times New Roman" w:hAnsi="Times New Roman" w:cs="Times New Roman"/>
+          <w:sz w:val="26"/>
+          <w:szCs w:val="26"/>
+        </w:rPr>
+        <w:t>đơn</w:t>
+      </w:r>
+      <w:proofErr w:type="spellEnd"/>
+      <w:r>
+        <w:rPr>
+          <w:rFonts w:ascii="Times New Roman" w:hAnsi="Times New Roman" w:cs="Times New Roman"/>
+          <w:sz w:val="26"/>
+          <w:szCs w:val="26"/>
+        </w:rPr>
+        <w:t xml:space="preserve"> </w:t>
+      </w:r>
+      <w:proofErr w:type="spellStart"/>
+      <w:r>
+        <w:rPr>
+          <w:rFonts w:ascii="Times New Roman" w:hAnsi="Times New Roman" w:cs="Times New Roman"/>
+          <w:sz w:val="26"/>
+          <w:szCs w:val="26"/>
+        </w:rPr>
+        <w:t>giá</w:t>
+      </w:r>
+      <w:proofErr w:type="spellEnd"/>
+      <w:r>
+        <w:rPr>
+          <w:rFonts w:ascii="Times New Roman" w:hAnsi="Times New Roman" w:cs="Times New Roman"/>
+          <w:sz w:val="26"/>
+          <w:szCs w:val="26"/>
+        </w:rPr>
+        <w:t>.</w:t>
       </w:r>
     </w:p>
     <w:p>
@@ -2032,13 +4825,419 @@
           <w:szCs w:val="26"/>
         </w:rPr>
       </w:pPr>
-      <w:r>
-        <w:rPr>
-          <w:rFonts w:ascii="Times New Roman" w:hAnsi="Times New Roman" w:cs="Times New Roman"/>
-          <w:sz w:val="26"/>
-          <w:szCs w:val="26"/>
-        </w:rPr>
-        <w:t>Mỗi phiếu đặt phòng được tính tiền bằng tổng tất cả tiền phòng đã thuê và tất cả dịch vụ đã sủ dụng.</w:t>
+      <w:proofErr w:type="spellStart"/>
+      <w:r>
+        <w:rPr>
+          <w:rFonts w:ascii="Times New Roman" w:hAnsi="Times New Roman" w:cs="Times New Roman"/>
+          <w:sz w:val="26"/>
+          <w:szCs w:val="26"/>
+        </w:rPr>
+        <w:t>Mỗi</w:t>
+      </w:r>
+      <w:proofErr w:type="spellEnd"/>
+      <w:r>
+        <w:rPr>
+          <w:rFonts w:ascii="Times New Roman" w:hAnsi="Times New Roman" w:cs="Times New Roman"/>
+          <w:sz w:val="26"/>
+          <w:szCs w:val="26"/>
+        </w:rPr>
+        <w:t xml:space="preserve"> </w:t>
+      </w:r>
+      <w:proofErr w:type="spellStart"/>
+      <w:r>
+        <w:rPr>
+          <w:rFonts w:ascii="Times New Roman" w:hAnsi="Times New Roman" w:cs="Times New Roman"/>
+          <w:sz w:val="26"/>
+          <w:szCs w:val="26"/>
+        </w:rPr>
+        <w:t>phiếu</w:t>
+      </w:r>
+      <w:proofErr w:type="spellEnd"/>
+      <w:r>
+        <w:rPr>
+          <w:rFonts w:ascii="Times New Roman" w:hAnsi="Times New Roman" w:cs="Times New Roman"/>
+          <w:sz w:val="26"/>
+          <w:szCs w:val="26"/>
+        </w:rPr>
+        <w:t xml:space="preserve"> </w:t>
+      </w:r>
+      <w:proofErr w:type="spellStart"/>
+      <w:r>
+        <w:rPr>
+          <w:rFonts w:ascii="Times New Roman" w:hAnsi="Times New Roman" w:cs="Times New Roman"/>
+          <w:sz w:val="26"/>
+          <w:szCs w:val="26"/>
+        </w:rPr>
+        <w:t>đặt</w:t>
+      </w:r>
+      <w:proofErr w:type="spellEnd"/>
+      <w:r>
+        <w:rPr>
+          <w:rFonts w:ascii="Times New Roman" w:hAnsi="Times New Roman" w:cs="Times New Roman"/>
+          <w:sz w:val="26"/>
+          <w:szCs w:val="26"/>
+        </w:rPr>
+        <w:t xml:space="preserve"> </w:t>
+      </w:r>
+      <w:proofErr w:type="spellStart"/>
+      <w:r>
+        <w:rPr>
+          <w:rFonts w:ascii="Times New Roman" w:hAnsi="Times New Roman" w:cs="Times New Roman"/>
+          <w:sz w:val="26"/>
+          <w:szCs w:val="26"/>
+        </w:rPr>
+        <w:t>phòng</w:t>
+      </w:r>
+      <w:proofErr w:type="spellEnd"/>
+      <w:r>
+        <w:rPr>
+          <w:rFonts w:ascii="Times New Roman" w:hAnsi="Times New Roman" w:cs="Times New Roman"/>
+          <w:sz w:val="26"/>
+          <w:szCs w:val="26"/>
+        </w:rPr>
+        <w:t xml:space="preserve"> </w:t>
+      </w:r>
+      <w:proofErr w:type="spellStart"/>
+      <w:r>
+        <w:rPr>
+          <w:rFonts w:ascii="Times New Roman" w:hAnsi="Times New Roman" w:cs="Times New Roman"/>
+          <w:sz w:val="26"/>
+          <w:szCs w:val="26"/>
+        </w:rPr>
+        <w:t>được</w:t>
+      </w:r>
+      <w:proofErr w:type="spellEnd"/>
+      <w:r>
+        <w:rPr>
+          <w:rFonts w:ascii="Times New Roman" w:hAnsi="Times New Roman" w:cs="Times New Roman"/>
+          <w:sz w:val="26"/>
+          <w:szCs w:val="26"/>
+        </w:rPr>
+        <w:t xml:space="preserve"> </w:t>
+      </w:r>
+      <w:proofErr w:type="spellStart"/>
+      <w:r>
+        <w:rPr>
+          <w:rFonts w:ascii="Times New Roman" w:hAnsi="Times New Roman" w:cs="Times New Roman"/>
+          <w:sz w:val="26"/>
+          <w:szCs w:val="26"/>
+        </w:rPr>
+        <w:t>tính</w:t>
+      </w:r>
+      <w:proofErr w:type="spellEnd"/>
+      <w:r>
+        <w:rPr>
+          <w:rFonts w:ascii="Times New Roman" w:hAnsi="Times New Roman" w:cs="Times New Roman"/>
+          <w:sz w:val="26"/>
+          <w:szCs w:val="26"/>
+        </w:rPr>
+        <w:t xml:space="preserve"> </w:t>
+      </w:r>
+      <w:proofErr w:type="spellStart"/>
+      <w:r>
+        <w:rPr>
+          <w:rFonts w:ascii="Times New Roman" w:hAnsi="Times New Roman" w:cs="Times New Roman"/>
+          <w:sz w:val="26"/>
+          <w:szCs w:val="26"/>
+        </w:rPr>
+        <w:t>tiền</w:t>
+      </w:r>
+      <w:proofErr w:type="spellEnd"/>
+      <w:r>
+        <w:rPr>
+          <w:rFonts w:ascii="Times New Roman" w:hAnsi="Times New Roman" w:cs="Times New Roman"/>
+          <w:sz w:val="26"/>
+          <w:szCs w:val="26"/>
+        </w:rPr>
+        <w:t xml:space="preserve"> </w:t>
+      </w:r>
+      <w:proofErr w:type="spellStart"/>
+      <w:r>
+        <w:rPr>
+          <w:rFonts w:ascii="Times New Roman" w:hAnsi="Times New Roman" w:cs="Times New Roman"/>
+          <w:sz w:val="26"/>
+          <w:szCs w:val="26"/>
+        </w:rPr>
+        <w:t>bằng</w:t>
+      </w:r>
+      <w:proofErr w:type="spellEnd"/>
+      <w:r>
+        <w:rPr>
+          <w:rFonts w:ascii="Times New Roman" w:hAnsi="Times New Roman" w:cs="Times New Roman"/>
+          <w:sz w:val="26"/>
+          <w:szCs w:val="26"/>
+        </w:rPr>
+        <w:t xml:space="preserve"> </w:t>
+      </w:r>
+      <w:proofErr w:type="spellStart"/>
+      <w:r>
+        <w:rPr>
+          <w:rFonts w:ascii="Times New Roman" w:hAnsi="Times New Roman" w:cs="Times New Roman"/>
+          <w:sz w:val="26"/>
+          <w:szCs w:val="26"/>
+        </w:rPr>
+        <w:t>tổng</w:t>
+      </w:r>
+      <w:proofErr w:type="spellEnd"/>
+      <w:r>
+        <w:rPr>
+          <w:rFonts w:ascii="Times New Roman" w:hAnsi="Times New Roman" w:cs="Times New Roman"/>
+          <w:sz w:val="26"/>
+          <w:szCs w:val="26"/>
+        </w:rPr>
+        <w:t xml:space="preserve"> </w:t>
+      </w:r>
+      <w:proofErr w:type="spellStart"/>
+      <w:r>
+        <w:rPr>
+          <w:rFonts w:ascii="Times New Roman" w:hAnsi="Times New Roman" w:cs="Times New Roman"/>
+          <w:sz w:val="26"/>
+          <w:szCs w:val="26"/>
+        </w:rPr>
+        <w:t>tất</w:t>
+      </w:r>
+      <w:proofErr w:type="spellEnd"/>
+      <w:r>
+        <w:rPr>
+          <w:rFonts w:ascii="Times New Roman" w:hAnsi="Times New Roman" w:cs="Times New Roman"/>
+          <w:sz w:val="26"/>
+          <w:szCs w:val="26"/>
+        </w:rPr>
+        <w:t xml:space="preserve"> </w:t>
+      </w:r>
+      <w:proofErr w:type="spellStart"/>
+      <w:r>
+        <w:rPr>
+          <w:rFonts w:ascii="Times New Roman" w:hAnsi="Times New Roman" w:cs="Times New Roman"/>
+          <w:sz w:val="26"/>
+          <w:szCs w:val="26"/>
+        </w:rPr>
+        <w:t>cả</w:t>
+      </w:r>
+      <w:proofErr w:type="spellEnd"/>
+      <w:r>
+        <w:rPr>
+          <w:rFonts w:ascii="Times New Roman" w:hAnsi="Times New Roman" w:cs="Times New Roman"/>
+          <w:sz w:val="26"/>
+          <w:szCs w:val="26"/>
+        </w:rPr>
+        <w:t xml:space="preserve"> </w:t>
+      </w:r>
+      <w:proofErr w:type="spellStart"/>
+      <w:r>
+        <w:rPr>
+          <w:rFonts w:ascii="Times New Roman" w:hAnsi="Times New Roman" w:cs="Times New Roman"/>
+          <w:sz w:val="26"/>
+          <w:szCs w:val="26"/>
+        </w:rPr>
+        <w:t>tiền</w:t>
+      </w:r>
+      <w:proofErr w:type="spellEnd"/>
+      <w:r>
+        <w:rPr>
+          <w:rFonts w:ascii="Times New Roman" w:hAnsi="Times New Roman" w:cs="Times New Roman"/>
+          <w:sz w:val="26"/>
+          <w:szCs w:val="26"/>
+        </w:rPr>
+        <w:t xml:space="preserve"> </w:t>
+      </w:r>
+      <w:proofErr w:type="spellStart"/>
+      <w:r>
+        <w:rPr>
+          <w:rFonts w:ascii="Times New Roman" w:hAnsi="Times New Roman" w:cs="Times New Roman"/>
+          <w:sz w:val="26"/>
+          <w:szCs w:val="26"/>
+        </w:rPr>
+        <w:t>phòng</w:t>
+      </w:r>
+      <w:proofErr w:type="spellEnd"/>
+      <w:r>
+        <w:rPr>
+          <w:rFonts w:ascii="Times New Roman" w:hAnsi="Times New Roman" w:cs="Times New Roman"/>
+          <w:sz w:val="26"/>
+          <w:szCs w:val="26"/>
+        </w:rPr>
+        <w:t xml:space="preserve"> </w:t>
+      </w:r>
+      <w:proofErr w:type="spellStart"/>
+      <w:r>
+        <w:rPr>
+          <w:rFonts w:ascii="Times New Roman" w:hAnsi="Times New Roman" w:cs="Times New Roman"/>
+          <w:sz w:val="26"/>
+          <w:szCs w:val="26"/>
+        </w:rPr>
+        <w:t>đã</w:t>
+      </w:r>
+      <w:proofErr w:type="spellEnd"/>
+      <w:r>
+        <w:rPr>
+          <w:rFonts w:ascii="Times New Roman" w:hAnsi="Times New Roman" w:cs="Times New Roman"/>
+          <w:sz w:val="26"/>
+          <w:szCs w:val="26"/>
+        </w:rPr>
+        <w:t xml:space="preserve"> </w:t>
+      </w:r>
+      <w:proofErr w:type="spellStart"/>
+      <w:r>
+        <w:rPr>
+          <w:rFonts w:ascii="Times New Roman" w:hAnsi="Times New Roman" w:cs="Times New Roman"/>
+          <w:sz w:val="26"/>
+          <w:szCs w:val="26"/>
+        </w:rPr>
+        <w:t>thuê</w:t>
+      </w:r>
+      <w:proofErr w:type="spellEnd"/>
+      <w:r>
+        <w:rPr>
+          <w:rFonts w:ascii="Times New Roman" w:hAnsi="Times New Roman" w:cs="Times New Roman"/>
+          <w:sz w:val="26"/>
+          <w:szCs w:val="26"/>
+        </w:rPr>
+        <w:t xml:space="preserve"> </w:t>
+      </w:r>
+      <w:proofErr w:type="spellStart"/>
+      <w:r>
+        <w:rPr>
+          <w:rFonts w:ascii="Times New Roman" w:hAnsi="Times New Roman" w:cs="Times New Roman"/>
+          <w:sz w:val="26"/>
+          <w:szCs w:val="26"/>
+        </w:rPr>
+        <w:t>và</w:t>
+      </w:r>
+      <w:proofErr w:type="spellEnd"/>
+      <w:r>
+        <w:rPr>
+          <w:rFonts w:ascii="Times New Roman" w:hAnsi="Times New Roman" w:cs="Times New Roman"/>
+          <w:sz w:val="26"/>
+          <w:szCs w:val="26"/>
+        </w:rPr>
+        <w:t xml:space="preserve"> </w:t>
+      </w:r>
+      <w:proofErr w:type="spellStart"/>
+      <w:r>
+        <w:rPr>
+          <w:rFonts w:ascii="Times New Roman" w:hAnsi="Times New Roman" w:cs="Times New Roman"/>
+          <w:sz w:val="26"/>
+          <w:szCs w:val="26"/>
+        </w:rPr>
+        <w:t>tất</w:t>
+      </w:r>
+      <w:proofErr w:type="spellEnd"/>
+      <w:r>
+        <w:rPr>
+          <w:rFonts w:ascii="Times New Roman" w:hAnsi="Times New Roman" w:cs="Times New Roman"/>
+          <w:sz w:val="26"/>
+          <w:szCs w:val="26"/>
+        </w:rPr>
+        <w:t xml:space="preserve"> </w:t>
+      </w:r>
+      <w:proofErr w:type="spellStart"/>
+      <w:r>
+        <w:rPr>
+          <w:rFonts w:ascii="Times New Roman" w:hAnsi="Times New Roman" w:cs="Times New Roman"/>
+          <w:sz w:val="26"/>
+          <w:szCs w:val="26"/>
+        </w:rPr>
+        <w:t>cả</w:t>
+      </w:r>
+      <w:proofErr w:type="spellEnd"/>
+      <w:r>
+        <w:rPr>
+          <w:rFonts w:ascii="Times New Roman" w:hAnsi="Times New Roman" w:cs="Times New Roman"/>
+          <w:sz w:val="26"/>
+          <w:szCs w:val="26"/>
+        </w:rPr>
+        <w:t xml:space="preserve"> </w:t>
+      </w:r>
+      <w:proofErr w:type="spellStart"/>
+      <w:r>
+        <w:rPr>
+          <w:rFonts w:ascii="Times New Roman" w:hAnsi="Times New Roman" w:cs="Times New Roman"/>
+          <w:sz w:val="26"/>
+          <w:szCs w:val="26"/>
+        </w:rPr>
+        <w:t>dịch</w:t>
+      </w:r>
+      <w:proofErr w:type="spellEnd"/>
+      <w:r>
+        <w:rPr>
+          <w:rFonts w:ascii="Times New Roman" w:hAnsi="Times New Roman" w:cs="Times New Roman"/>
+          <w:sz w:val="26"/>
+          <w:szCs w:val="26"/>
+        </w:rPr>
+        <w:t xml:space="preserve"> </w:t>
+      </w:r>
+      <w:proofErr w:type="spellStart"/>
+      <w:r>
+        <w:rPr>
+          <w:rFonts w:ascii="Times New Roman" w:hAnsi="Times New Roman" w:cs="Times New Roman"/>
+          <w:sz w:val="26"/>
+          <w:szCs w:val="26"/>
+        </w:rPr>
+        <w:t>vụ</w:t>
+      </w:r>
+      <w:proofErr w:type="spellEnd"/>
+      <w:r>
+        <w:rPr>
+          <w:rFonts w:ascii="Times New Roman" w:hAnsi="Times New Roman" w:cs="Times New Roman"/>
+          <w:sz w:val="26"/>
+          <w:szCs w:val="26"/>
+        </w:rPr>
+        <w:t xml:space="preserve"> </w:t>
+      </w:r>
+      <w:proofErr w:type="spellStart"/>
+      <w:r>
+        <w:rPr>
+          <w:rFonts w:ascii="Times New Roman" w:hAnsi="Times New Roman" w:cs="Times New Roman"/>
+          <w:sz w:val="26"/>
+          <w:szCs w:val="26"/>
+        </w:rPr>
+        <w:t>đã</w:t>
+      </w:r>
+      <w:proofErr w:type="spellEnd"/>
+      <w:r>
+        <w:rPr>
+          <w:rFonts w:ascii="Times New Roman" w:hAnsi="Times New Roman" w:cs="Times New Roman"/>
+          <w:sz w:val="26"/>
+          <w:szCs w:val="26"/>
+        </w:rPr>
+        <w:t xml:space="preserve"> </w:t>
+      </w:r>
+      <w:proofErr w:type="spellStart"/>
+      <w:r>
+        <w:rPr>
+          <w:rFonts w:ascii="Times New Roman" w:hAnsi="Times New Roman" w:cs="Times New Roman"/>
+          <w:sz w:val="26"/>
+          <w:szCs w:val="26"/>
+        </w:rPr>
+        <w:t>sủ</w:t>
+      </w:r>
+      <w:proofErr w:type="spellEnd"/>
+      <w:r>
+        <w:rPr>
+          <w:rFonts w:ascii="Times New Roman" w:hAnsi="Times New Roman" w:cs="Times New Roman"/>
+          <w:sz w:val="26"/>
+          <w:szCs w:val="26"/>
+        </w:rPr>
+        <w:t xml:space="preserve"> </w:t>
+      </w:r>
+      <w:proofErr w:type="spellStart"/>
+      <w:r>
+        <w:rPr>
+          <w:rFonts w:ascii="Times New Roman" w:hAnsi="Times New Roman" w:cs="Times New Roman"/>
+          <w:sz w:val="26"/>
+          <w:szCs w:val="26"/>
+        </w:rPr>
+        <w:t>dụng</w:t>
+      </w:r>
+      <w:proofErr w:type="spellEnd"/>
+      <w:r>
+        <w:rPr>
+          <w:rFonts w:ascii="Times New Roman" w:hAnsi="Times New Roman" w:cs="Times New Roman"/>
+          <w:sz w:val="26"/>
+          <w:szCs w:val="26"/>
+        </w:rPr>
+        <w:t>.</w:t>
       </w:r>
     </w:p>
     <w:p>
@@ -4706,8 +7905,8 @@
           <w:lang w:val="vi-VN"/>
         </w:rPr>
         <w:drawing>
-          <wp:inline distT="0" distB="0" distL="0" distR="0" wp14:anchorId="5F143A1A" wp14:editId="511C31F9">
-            <wp:extent cx="6610350" cy="4312920"/>
+          <wp:inline distT="0" distB="0" distL="0" distR="0" wp14:anchorId="5F143A1A" wp14:editId="36E2E960">
+            <wp:extent cx="6610350" cy="4249806"/>
             <wp:effectExtent l="0" t="0" r="0" b="0"/>
             <wp:docPr id="1979358002" name="Picture 1"/>
             <wp:cNvGraphicFramePr>
@@ -4728,13 +7927,13 @@
                         </a:ext>
                       </a:extLst>
                     </a:blip>
-                    <a:srcRect t="-623" r="53358" b="49662"/>
+                    <a:srcRect l="66" t="1318" r="6848" b="1304"/>
                     <a:stretch/>
                   </pic:blipFill>
                   <pic:spPr bwMode="auto">
                     <a:xfrm>
                       <a:off x="0" y="0"/>
-                      <a:ext cx="6642866" cy="4334135"/>
+                      <a:ext cx="6620156" cy="4256111"/>
                     </a:xfrm>
                     <a:prstGeom prst="rect">
                       <a:avLst/>
@@ -5388,8 +8587,8 @@
           <w:lang w:val="vi-VN"/>
         </w:rPr>
         <w:drawing>
-          <wp:inline distT="0" distB="0" distL="0" distR="0" wp14:anchorId="4202D4F9" wp14:editId="0185AF4A">
-            <wp:extent cx="6827615" cy="4610100"/>
+          <wp:inline distT="0" distB="0" distL="0" distR="0" wp14:anchorId="4202D4F9" wp14:editId="5C8B8ABE">
+            <wp:extent cx="6858000" cy="4614759"/>
             <wp:effectExtent l="0" t="0" r="0" b="0"/>
             <wp:docPr id="522167820" name="Picture 1"/>
             <wp:cNvGraphicFramePr>
@@ -5410,13 +8609,13 @@
                         </a:ext>
                       </a:extLst>
                     </a:blip>
-                    <a:srcRect l="-320" t="-658" r="17027" b="7704"/>
+                    <a:srcRect l="-221" r="2695"/>
                     <a:stretch/>
                   </pic:blipFill>
                   <pic:spPr bwMode="auto">
                     <a:xfrm>
                       <a:off x="0" y="0"/>
-                      <a:ext cx="6835487" cy="4615415"/>
+                      <a:ext cx="6858975" cy="4615415"/>
                     </a:xfrm>
                     <a:prstGeom prst="rect">
                       <a:avLst/>
@@ -6446,14 +9645,14 @@
         <v:path o:extrusionok="f" gradientshapeok="t" o:connecttype="rect"/>
         <o:lock v:ext="edit" aspectratio="t"/>
       </v:shapetype>
-      <v:shape id="_x0000_i1034" type="#_x0000_t75" style="width:25.25pt;height:24.2pt;visibility:visible;mso-wrap-style:square" o:bullet="t">
+      <v:shape id="_x0000_i1036" type="#_x0000_t75" style="width:25.5pt;height:24pt;visibility:visible;mso-wrap-style:square" o:bullet="t">
         <v:imagedata r:id="rId1" o:title=""/>
       </v:shape>
     </w:pict>
   </w:numPicBullet>
   <w:numPicBullet w:numPicBulletId="1">
     <w:pict>
-      <v:shape id="_x0000_i1035" type="#_x0000_t75" style="width:524.95pt;height:342.8pt;visibility:visible;mso-wrap-style:square" o:bullet="t">
+      <v:shape id="_x0000_i1037" type="#_x0000_t75" style="width:525pt;height:342.75pt;visibility:visible;mso-wrap-style:square" o:bullet="t">
         <v:imagedata r:id="rId2" o:title=""/>
       </v:shape>
     </w:pict>

</xml_diff>

<commit_message>
Thay đổi màu cho các màn hình
</commit_message>
<xml_diff>
--- a/6_ScreenFlow_DB/17_6_ApplicationDevelopment_ScreenFlow_DB_v1.docx
+++ b/6_ScreenFlow_DB/17_6_ApplicationDevelopment_ScreenFlow_DB_v1.docx
@@ -5242,6 +5242,24 @@
     </w:p>
     <w:p>
       <w:pPr>
+        <w:rPr>
+          <w:rFonts w:ascii="Times New Roman" w:hAnsi="Times New Roman" w:cs="Times New Roman"/>
+          <w:sz w:val="26"/>
+          <w:szCs w:val="26"/>
+        </w:rPr>
+      </w:pPr>
+    </w:p>
+    <w:p>
+      <w:pPr>
+        <w:rPr>
+          <w:rFonts w:ascii="Times New Roman" w:hAnsi="Times New Roman" w:cs="Times New Roman"/>
+          <w:sz w:val="26"/>
+          <w:szCs w:val="26"/>
+        </w:rPr>
+      </w:pPr>
+    </w:p>
+    <w:p>
+      <w:pPr>
         <w:pStyle w:val="Heading1"/>
         <w:numPr>
           <w:ilvl w:val="3"/>
@@ -5264,6 +5282,7 @@
           <w:color w:val="auto"/>
           <w:lang w:val="vi-VN"/>
         </w:rPr>
+        <w:lastRenderedPageBreak/>
         <w:t xml:space="preserve">Một số màn hình thiết kế: </w:t>
       </w:r>
     </w:p>
@@ -5336,8 +5355,880 @@
           <w:szCs w:val="26"/>
           <w:lang w:val="vi-VN"/>
         </w:rPr>
+        <w:t>2. Các Button liên quan đến chức năng đăng nhập, và mật khẩu.</w:t>
+      </w:r>
+    </w:p>
+    <w:p>
+      <w:pPr>
+        <w:spacing w:after="120" w:line="240" w:lineRule="auto"/>
+        <w:rPr>
+          <w:rFonts w:ascii="Times New Roman" w:hAnsi="Times New Roman" w:cs="Times New Roman"/>
+          <w:bCs/>
+          <w:noProof/>
+          <w:sz w:val="26"/>
+          <w:szCs w:val="26"/>
+          <w:lang w:val="vi-VN"/>
+        </w:rPr>
+      </w:pPr>
+      <w:r>
+        <w:rPr>
+          <w:rFonts w:ascii="Times New Roman" w:hAnsi="Times New Roman" w:cs="Times New Roman"/>
+          <w:bCs/>
+          <w:noProof/>
+          <w:sz w:val="26"/>
+          <w:szCs w:val="26"/>
+          <w:lang w:val="vi-VN"/>
+        </w:rPr>
+        <w:t>3. Các Button thực hiện các chức năng quản lý của ứng dụng</w:t>
+      </w:r>
+    </w:p>
+    <w:p>
+      <w:pPr>
+        <w:spacing w:after="120" w:line="240" w:lineRule="auto"/>
+        <w:rPr>
+          <w:rFonts w:ascii="Times New Roman" w:hAnsi="Times New Roman" w:cs="Times New Roman"/>
+          <w:bCs/>
+          <w:noProof/>
+          <w:sz w:val="26"/>
+          <w:szCs w:val="26"/>
+          <w:lang w:val="vi-VN"/>
+        </w:rPr>
+      </w:pPr>
+      <w:r>
+        <w:rPr>
+          <w:rFonts w:ascii="Times New Roman" w:hAnsi="Times New Roman" w:cs="Times New Roman"/>
+          <w:bCs/>
+          <w:noProof/>
+          <w:sz w:val="26"/>
+          <w:szCs w:val="26"/>
+          <w:lang w:val="vi-VN"/>
+        </w:rPr>
+        <w:t>4. Các Button thực hiện các chức năng liên quan đến phiếu đặt phòng</w:t>
+      </w:r>
+    </w:p>
+    <w:p>
+      <w:pPr>
+        <w:spacing w:after="120" w:line="240" w:lineRule="auto"/>
+        <w:rPr>
+          <w:rFonts w:ascii="Times New Roman" w:hAnsi="Times New Roman" w:cs="Times New Roman"/>
+          <w:bCs/>
+          <w:noProof/>
+          <w:sz w:val="26"/>
+          <w:szCs w:val="26"/>
+          <w:lang w:val="vi-VN"/>
+        </w:rPr>
+      </w:pPr>
+      <w:r>
+        <w:rPr>
+          <w:rFonts w:ascii="Times New Roman" w:hAnsi="Times New Roman" w:cs="Times New Roman"/>
+          <w:bCs/>
+          <w:noProof/>
+          <w:sz w:val="26"/>
+          <w:szCs w:val="26"/>
+          <w:lang w:val="vi-VN"/>
+        </w:rPr>
+        <w:t xml:space="preserve">5. Filter sắp </w:t>
+      </w:r>
+      <w:r>
+        <w:rPr>
+          <w:rFonts w:ascii="Times New Roman" w:hAnsi="Times New Roman" w:cs="Times New Roman"/>
+          <w:bCs/>
+          <w:noProof/>
+          <w:sz w:val="26"/>
+          <w:szCs w:val="26"/>
+          <w:lang w:val="vi-VN"/>
+        </w:rPr>
+        <w:t>xếp, tìm kiếm</w:t>
+      </w:r>
+    </w:p>
+    <w:p>
+      <w:pPr>
+        <w:spacing w:after="120" w:line="240" w:lineRule="auto"/>
+        <w:rPr>
+          <w:rFonts w:ascii="Times New Roman" w:hAnsi="Times New Roman" w:cs="Times New Roman"/>
+          <w:bCs/>
+          <w:noProof/>
+          <w:sz w:val="26"/>
+          <w:szCs w:val="26"/>
+          <w:lang w:val="vi-VN"/>
+        </w:rPr>
+      </w:pPr>
+      <w:r>
+        <w:rPr>
+          <w:rFonts w:ascii="Times New Roman" w:hAnsi="Times New Roman" w:cs="Times New Roman"/>
+          <w:bCs/>
+          <w:noProof/>
+          <w:sz w:val="26"/>
+          <w:szCs w:val="26"/>
+          <w:lang w:val="vi-VN"/>
+        </w:rPr>
+        <w:t xml:space="preserve">6. Chú </w:t>
+      </w:r>
+      <w:r>
+        <w:rPr>
+          <w:rFonts w:ascii="Times New Roman" w:hAnsi="Times New Roman" w:cs="Times New Roman"/>
+          <w:bCs/>
+          <w:noProof/>
+          <w:sz w:val="26"/>
+          <w:szCs w:val="26"/>
+          <w:lang w:val="vi-VN"/>
+        </w:rPr>
+        <w:t>thích cho</w:t>
+      </w:r>
+      <w:r>
+        <w:rPr>
+          <w:rFonts w:ascii="Times New Roman" w:hAnsi="Times New Roman" w:cs="Times New Roman"/>
+          <w:bCs/>
+          <w:noProof/>
+          <w:sz w:val="26"/>
+          <w:szCs w:val="26"/>
+          <w:lang w:val="vi-VN"/>
+        </w:rPr>
+        <w:t xml:space="preserve"> các loại phòng </w:t>
+      </w:r>
+      <w:r>
+        <w:rPr>
+          <w:rFonts w:ascii="Times New Roman" w:hAnsi="Times New Roman" w:cs="Times New Roman"/>
+          <w:bCs/>
+          <w:noProof/>
+          <w:sz w:val="26"/>
+          <w:szCs w:val="26"/>
+          <w:lang w:val="vi-VN"/>
+        </w:rPr>
+        <w:t>gồm phòng trống, phòng đang sử dụng và phòng không hoạt động</w:t>
+      </w:r>
+      <w:r>
+        <w:rPr>
+          <w:rFonts w:ascii="Times New Roman" w:hAnsi="Times New Roman" w:cs="Times New Roman"/>
+          <w:bCs/>
+          <w:noProof/>
+          <w:sz w:val="26"/>
+          <w:szCs w:val="26"/>
+          <w:lang w:val="vi-VN"/>
+        </w:rPr>
+        <w:t xml:space="preserve"> </w:t>
+      </w:r>
+    </w:p>
+    <w:p>
+      <w:pPr>
+        <w:spacing w:after="120" w:line="240" w:lineRule="auto"/>
+        <w:rPr>
+          <w:rFonts w:ascii="Times New Roman" w:hAnsi="Times New Roman" w:cs="Times New Roman"/>
+          <w:bCs/>
+          <w:noProof/>
+          <w:sz w:val="26"/>
+          <w:szCs w:val="26"/>
+          <w:lang w:val="vi-VN"/>
+        </w:rPr>
+      </w:pPr>
+      <w:r>
+        <w:rPr>
+          <w:rFonts w:ascii="Times New Roman" w:hAnsi="Times New Roman" w:cs="Times New Roman"/>
+          <w:bCs/>
+          <w:noProof/>
+          <w:sz w:val="26"/>
+          <w:szCs w:val="26"/>
+          <w:lang w:val="vi-VN"/>
+        </w:rPr>
+        <w:t xml:space="preserve">7. Thông tin nhân viên đang đăng nhập </w:t>
+      </w:r>
+    </w:p>
+    <w:p>
+      <w:pPr>
+        <w:spacing w:after="120" w:line="240" w:lineRule="auto"/>
+        <w:rPr>
+          <w:rFonts w:ascii="Times New Roman" w:hAnsi="Times New Roman" w:cs="Times New Roman"/>
+          <w:bCs/>
+          <w:noProof/>
+          <w:sz w:val="26"/>
+          <w:szCs w:val="26"/>
+          <w:lang w:val="vi-VN"/>
+        </w:rPr>
+      </w:pPr>
+      <w:r>
+        <w:rPr>
+          <w:rFonts w:ascii="Times New Roman" w:hAnsi="Times New Roman" w:cs="Times New Roman"/>
+          <w:bCs/>
+          <w:noProof/>
+          <w:sz w:val="26"/>
+          <w:szCs w:val="26"/>
+          <w:lang w:val="vi-VN"/>
+        </w:rPr>
+        <w:t xml:space="preserve">8. </w:t>
+      </w:r>
+      <w:r>
+        <w:rPr>
+          <w:rFonts w:ascii="Times New Roman" w:hAnsi="Times New Roman" w:cs="Times New Roman"/>
+          <w:bCs/>
+          <w:noProof/>
+          <w:sz w:val="26"/>
+          <w:szCs w:val="26"/>
+          <w:lang w:val="vi-VN"/>
+        </w:rPr>
+        <w:t>D</w:t>
+      </w:r>
+      <w:r>
+        <w:rPr>
+          <w:rFonts w:ascii="Times New Roman" w:hAnsi="Times New Roman" w:cs="Times New Roman"/>
+          <w:bCs/>
+          <w:noProof/>
+          <w:sz w:val="26"/>
+          <w:szCs w:val="26"/>
+          <w:lang w:val="vi-VN"/>
+        </w:rPr>
+        <w:t xml:space="preserve">anh sách </w:t>
+      </w:r>
+      <w:r>
+        <w:rPr>
+          <w:rFonts w:ascii="Times New Roman" w:hAnsi="Times New Roman" w:cs="Times New Roman"/>
+          <w:bCs/>
+          <w:noProof/>
+          <w:sz w:val="26"/>
+          <w:szCs w:val="26"/>
+          <w:lang w:val="vi-VN"/>
+        </w:rPr>
+        <w:t xml:space="preserve">thông tin </w:t>
+      </w:r>
+      <w:r>
+        <w:rPr>
+          <w:rFonts w:ascii="Times New Roman" w:hAnsi="Times New Roman" w:cs="Times New Roman"/>
+          <w:bCs/>
+          <w:noProof/>
+          <w:sz w:val="26"/>
+          <w:szCs w:val="26"/>
+          <w:lang w:val="vi-VN"/>
+        </w:rPr>
+        <w:t>các phòng</w:t>
+      </w:r>
+    </w:p>
+    <w:p>
+      <w:pPr>
+        <w:spacing w:after="120" w:line="240" w:lineRule="auto"/>
+        <w:rPr>
+          <w:rFonts w:ascii="Times New Roman" w:hAnsi="Times New Roman" w:cs="Times New Roman"/>
+          <w:bCs/>
+          <w:noProof/>
+          <w:sz w:val="26"/>
+          <w:szCs w:val="26"/>
+          <w:lang w:val="vi-VN"/>
+        </w:rPr>
+      </w:pPr>
+      <w:r>
+        <w:rPr>
+          <w:rFonts w:ascii="Times New Roman" w:hAnsi="Times New Roman" w:cs="Times New Roman"/>
+          <w:bCs/>
+          <w:noProof/>
+          <w:sz w:val="26"/>
+          <w:szCs w:val="26"/>
+          <w:lang w:val="vi-VN"/>
+        </w:rPr>
+        <w:t xml:space="preserve">9. TextField có chức năng tìm kiếm </w:t>
+      </w:r>
+    </w:p>
+    <w:p>
+      <w:pPr>
+        <w:spacing w:after="120" w:line="240" w:lineRule="auto"/>
+        <w:rPr>
+          <w:rFonts w:ascii="Times New Roman" w:hAnsi="Times New Roman" w:cs="Times New Roman"/>
+          <w:bCs/>
+          <w:noProof/>
+          <w:sz w:val="26"/>
+          <w:szCs w:val="26"/>
+          <w:lang w:val="vi-VN"/>
+        </w:rPr>
+      </w:pPr>
+      <w:r>
+        <w:rPr>
+          <w:rFonts w:ascii="Times New Roman" w:hAnsi="Times New Roman" w:cs="Times New Roman"/>
+          <w:bCs/>
+          <w:noProof/>
+          <w:sz w:val="26"/>
+          <w:szCs w:val="26"/>
+          <w:lang w:val="vi-VN"/>
+        </w:rPr>
+        <w:t>10. Button tìm kiếm trợ giúp và hiển thị thông tin ứng dụng</w:t>
+      </w:r>
+    </w:p>
+    <w:p>
+      <w:pPr>
+        <w:spacing w:after="120" w:line="240" w:lineRule="auto"/>
+        <w:rPr>
+          <w:rFonts w:ascii="Times New Roman" w:hAnsi="Times New Roman" w:cs="Times New Roman"/>
+          <w:bCs/>
+          <w:noProof/>
+          <w:sz w:val="26"/>
+          <w:szCs w:val="26"/>
+          <w:lang w:val="vi-VN"/>
+        </w:rPr>
+      </w:pPr>
+      <w:r>
+        <w:rPr>
+          <w:rFonts w:ascii="Times New Roman" w:hAnsi="Times New Roman" w:cs="Times New Roman"/>
+          <w:bCs/>
+          <w:noProof/>
+          <w:sz w:val="26"/>
+          <w:szCs w:val="26"/>
+          <w:lang w:val="vi-VN"/>
+        </w:rPr>
+        <w:t>11. Khung hiển thị thời gian hiện tại</w:t>
+      </w:r>
+    </w:p>
+    <w:p>
+      <w:pPr>
+        <w:spacing w:after="120" w:line="240" w:lineRule="auto"/>
+        <w:rPr>
+          <w:rFonts w:ascii="Times New Roman" w:hAnsi="Times New Roman" w:cs="Times New Roman"/>
+          <w:bCs/>
+          <w:noProof/>
+          <w:sz w:val="26"/>
+          <w:szCs w:val="26"/>
+          <w:lang w:val="vi-VN"/>
+        </w:rPr>
+      </w:pPr>
+      <w:r>
+        <w:rPr>
+          <w:rFonts w:ascii="Times New Roman" w:hAnsi="Times New Roman" w:cs="Times New Roman"/>
+          <w:bCs/>
+          <w:noProof/>
+          <w:sz w:val="26"/>
+          <w:szCs w:val="26"/>
+          <w:lang w:val="vi-VN"/>
+        </w:rPr>
+        <w:t>12. Thông tin khách hàng</w:t>
+      </w:r>
+    </w:p>
+    <w:p>
+      <w:pPr>
+        <w:spacing w:after="120" w:line="240" w:lineRule="auto"/>
+        <w:rPr>
+          <w:rFonts w:ascii="Times New Roman" w:hAnsi="Times New Roman" w:cs="Times New Roman"/>
+          <w:bCs/>
+          <w:noProof/>
+          <w:sz w:val="26"/>
+          <w:szCs w:val="26"/>
+          <w:lang w:val="vi-VN"/>
+        </w:rPr>
+      </w:pPr>
+      <w:r>
+        <w:rPr>
+          <w:rFonts w:ascii="Times New Roman" w:hAnsi="Times New Roman" w:cs="Times New Roman"/>
+          <w:bCs/>
+          <w:noProof/>
+          <w:sz w:val="26"/>
+          <w:szCs w:val="26"/>
+          <w:lang w:val="vi-VN"/>
+        </w:rPr>
+        <w:t>13. Thông tin dịch vụ</w:t>
+      </w:r>
+    </w:p>
+    <w:p>
+      <w:pPr>
+        <w:spacing w:after="120" w:line="240" w:lineRule="auto"/>
+        <w:rPr>
+          <w:rFonts w:ascii="Times New Roman" w:hAnsi="Times New Roman" w:cs="Times New Roman"/>
+          <w:bCs/>
+          <w:noProof/>
+          <w:sz w:val="26"/>
+          <w:szCs w:val="26"/>
+          <w:lang w:val="vi-VN"/>
+        </w:rPr>
+      </w:pPr>
+      <w:r>
+        <w:rPr>
+          <w:rFonts w:ascii="Times New Roman" w:hAnsi="Times New Roman" w:cs="Times New Roman"/>
+          <w:bCs/>
+          <w:noProof/>
+          <w:sz w:val="26"/>
+          <w:szCs w:val="26"/>
+          <w:lang w:val="vi-VN"/>
+        </w:rPr>
+        <w:t>14. Thông tin giờ thuê phòng hát</w:t>
+      </w:r>
+    </w:p>
+    <w:p>
+      <w:pPr>
+        <w:spacing w:after="120" w:line="240" w:lineRule="auto"/>
+        <w:rPr>
+          <w:rFonts w:ascii="Times New Roman" w:hAnsi="Times New Roman" w:cs="Times New Roman"/>
+          <w:bCs/>
+          <w:noProof/>
+          <w:sz w:val="26"/>
+          <w:szCs w:val="26"/>
+          <w:lang w:val="vi-VN"/>
+        </w:rPr>
+      </w:pPr>
+      <w:r>
+        <w:rPr>
+          <w:rFonts w:ascii="Times New Roman" w:hAnsi="Times New Roman" w:cs="Times New Roman"/>
+          <w:bCs/>
+          <w:noProof/>
+          <w:sz w:val="26"/>
+          <w:szCs w:val="26"/>
+          <w:lang w:val="vi-VN"/>
+        </w:rPr>
+        <w:t>15. Checkbox xuất hóa đơn</w:t>
+      </w:r>
+    </w:p>
+    <w:p>
+      <w:pPr>
+        <w:spacing w:after="120" w:line="240" w:lineRule="auto"/>
+        <w:rPr>
+          <w:rFonts w:ascii="Times New Roman" w:hAnsi="Times New Roman" w:cs="Times New Roman"/>
+          <w:bCs/>
+          <w:noProof/>
+          <w:sz w:val="26"/>
+          <w:szCs w:val="26"/>
+          <w:lang w:val="vi-VN"/>
+        </w:rPr>
+      </w:pPr>
+      <w:r>
+        <w:rPr>
+          <w:rFonts w:ascii="Times New Roman" w:hAnsi="Times New Roman" w:cs="Times New Roman"/>
+          <w:bCs/>
+          <w:noProof/>
+          <w:sz w:val="26"/>
+          <w:szCs w:val="26"/>
+          <w:lang w:val="vi-VN"/>
+        </w:rPr>
+        <w:t>16. Thông tin phòng</w:t>
+      </w:r>
+    </w:p>
+    <w:p>
+      <w:pPr>
+        <w:spacing w:after="120" w:line="240" w:lineRule="auto"/>
+        <w:rPr>
+          <w:rFonts w:ascii="Times New Roman" w:hAnsi="Times New Roman" w:cs="Times New Roman"/>
+          <w:bCs/>
+          <w:noProof/>
+          <w:sz w:val="26"/>
+          <w:szCs w:val="26"/>
+          <w:lang w:val="vi-VN"/>
+        </w:rPr>
+      </w:pPr>
+      <w:r>
+        <w:rPr>
+          <w:rFonts w:ascii="Times New Roman" w:hAnsi="Times New Roman" w:cs="Times New Roman"/>
+          <w:bCs/>
+          <w:noProof/>
+          <w:sz w:val="26"/>
+          <w:szCs w:val="26"/>
+          <w:lang w:val="vi-VN"/>
+        </w:rPr>
+        <w:t>18. Các Button liên quan đến thông tin dịch vụ của phiếu đặt phòng</w:t>
+      </w:r>
+    </w:p>
+    <w:p>
+      <w:pPr>
+        <w:spacing w:after="120" w:line="240" w:lineRule="auto"/>
+        <w:rPr>
+          <w:rFonts w:ascii="Times New Roman" w:hAnsi="Times New Roman" w:cs="Times New Roman"/>
+          <w:bCs/>
+          <w:noProof/>
+          <w:sz w:val="26"/>
+          <w:szCs w:val="26"/>
+          <w:lang w:val="vi-VN"/>
+        </w:rPr>
+      </w:pPr>
+      <w:r>
+        <w:rPr>
+          <w:rFonts w:ascii="Times New Roman" w:hAnsi="Times New Roman" w:cs="Times New Roman"/>
+          <w:bCs/>
+          <w:noProof/>
+          <w:sz w:val="26"/>
+          <w:szCs w:val="26"/>
+          <w:lang w:val="vi-VN"/>
+        </w:rPr>
+        <w:t>19. Thông tin hàng hóa dịch vụ</w:t>
+      </w:r>
+    </w:p>
+    <w:p>
+      <w:pPr>
+        <w:spacing w:after="120" w:line="240" w:lineRule="auto"/>
+        <w:rPr>
+          <w:rFonts w:ascii="Times New Roman" w:hAnsi="Times New Roman" w:cs="Times New Roman"/>
+          <w:bCs/>
+          <w:noProof/>
+          <w:sz w:val="26"/>
+          <w:szCs w:val="26"/>
+          <w:lang w:val="vi-VN"/>
+        </w:rPr>
+      </w:pPr>
+      <w:r>
+        <w:rPr>
+          <w:rFonts w:ascii="Times New Roman" w:hAnsi="Times New Roman" w:cs="Times New Roman"/>
+          <w:bCs/>
+          <w:noProof/>
+          <w:sz w:val="26"/>
+          <w:szCs w:val="26"/>
+          <w:lang w:val="vi-VN"/>
+        </w:rPr>
+        <w:t xml:space="preserve">20. Tổng tiền </w:t>
+      </w:r>
+      <w:r>
+        <w:rPr>
+          <w:rFonts w:ascii="Times New Roman" w:hAnsi="Times New Roman" w:cs="Times New Roman"/>
+          <w:bCs/>
+          <w:noProof/>
+          <w:sz w:val="26"/>
+          <w:szCs w:val="26"/>
+          <w:lang w:val="vi-VN"/>
+        </w:rPr>
+        <w:t>phòng và dịch vụ</w:t>
+      </w:r>
+    </w:p>
+    <w:p>
+      <w:pPr>
+        <w:spacing w:after="120" w:line="240" w:lineRule="auto"/>
+        <w:rPr>
+          <w:rFonts w:ascii="Times New Roman" w:hAnsi="Times New Roman" w:cs="Times New Roman"/>
+          <w:bCs/>
+          <w:noProof/>
+          <w:sz w:val="26"/>
+          <w:szCs w:val="26"/>
+          <w:lang w:val="vi-VN"/>
+        </w:rPr>
+      </w:pPr>
+      <w:r>
+        <w:rPr>
+          <w:rFonts w:ascii="Times New Roman" w:hAnsi="Times New Roman" w:cs="Times New Roman"/>
+          <w:bCs/>
+          <w:noProof/>
+          <w:sz w:val="26"/>
+          <w:szCs w:val="26"/>
+          <w:lang w:val="vi-VN"/>
+        </w:rPr>
+        <w:t xml:space="preserve">21. Button </w:t>
+      </w:r>
+      <w:r>
+        <w:rPr>
+          <w:rFonts w:ascii="Times New Roman" w:hAnsi="Times New Roman" w:cs="Times New Roman"/>
+          <w:bCs/>
+          <w:noProof/>
+          <w:sz w:val="26"/>
+          <w:szCs w:val="26"/>
+          <w:lang w:val="vi-VN"/>
+        </w:rPr>
+        <w:t>hủy các thao tác đang thực hiện</w:t>
+      </w:r>
+    </w:p>
+    <w:p>
+      <w:pPr>
+        <w:spacing w:after="120" w:line="240" w:lineRule="auto"/>
+        <w:rPr>
+          <w:rFonts w:ascii="Times New Roman" w:hAnsi="Times New Roman" w:cs="Times New Roman"/>
+          <w:bCs/>
+          <w:noProof/>
+          <w:sz w:val="26"/>
+          <w:szCs w:val="26"/>
+          <w:lang w:val="vi-VN"/>
+        </w:rPr>
+      </w:pPr>
+      <w:r>
+        <w:rPr>
+          <w:rFonts w:ascii="Times New Roman" w:hAnsi="Times New Roman" w:cs="Times New Roman"/>
+          <w:bCs/>
+          <w:noProof/>
+          <w:sz w:val="26"/>
+          <w:szCs w:val="26"/>
+          <w:lang w:val="vi-VN"/>
+        </w:rPr>
+        <w:t>22. Thông tin nhân viên đang</w:t>
+      </w:r>
+      <w:r>
+        <w:rPr>
+          <w:rFonts w:ascii="Times New Roman" w:hAnsi="Times New Roman" w:cs="Times New Roman"/>
+          <w:bCs/>
+          <w:noProof/>
+          <w:sz w:val="26"/>
+          <w:szCs w:val="26"/>
+          <w:lang w:val="vi-VN"/>
+        </w:rPr>
+        <w:t xml:space="preserve"> được người dùng</w:t>
+      </w:r>
+      <w:r>
+        <w:rPr>
+          <w:rFonts w:ascii="Times New Roman" w:hAnsi="Times New Roman" w:cs="Times New Roman"/>
+          <w:bCs/>
+          <w:noProof/>
+          <w:sz w:val="26"/>
+          <w:szCs w:val="26"/>
+          <w:lang w:val="vi-VN"/>
+        </w:rPr>
+        <w:t xml:space="preserve"> thực hiện thao tác</w:t>
+      </w:r>
+    </w:p>
+    <w:p>
+      <w:pPr>
+        <w:spacing w:after="120" w:line="240" w:lineRule="auto"/>
+        <w:rPr>
+          <w:rFonts w:ascii="Times New Roman" w:hAnsi="Times New Roman" w:cs="Times New Roman"/>
+          <w:bCs/>
+          <w:noProof/>
+          <w:sz w:val="26"/>
+          <w:szCs w:val="26"/>
+          <w:lang w:val="vi-VN"/>
+        </w:rPr>
+      </w:pPr>
+      <w:r>
+        <w:rPr>
+          <w:rFonts w:ascii="Times New Roman" w:hAnsi="Times New Roman" w:cs="Times New Roman"/>
+          <w:bCs/>
+          <w:noProof/>
+          <w:sz w:val="26"/>
+          <w:szCs w:val="26"/>
+          <w:lang w:val="vi-VN"/>
+        </w:rPr>
+        <w:t xml:space="preserve">23. </w:t>
+      </w:r>
+      <w:r>
+        <w:rPr>
+          <w:rFonts w:ascii="Times New Roman" w:hAnsi="Times New Roman" w:cs="Times New Roman"/>
+          <w:bCs/>
+          <w:noProof/>
+          <w:sz w:val="26"/>
+          <w:szCs w:val="26"/>
+          <w:lang w:val="vi-VN"/>
+        </w:rPr>
+        <w:t>Ảnh đại diện</w:t>
+      </w:r>
+    </w:p>
+    <w:p>
+      <w:pPr>
+        <w:spacing w:after="120" w:line="240" w:lineRule="auto"/>
+        <w:rPr>
+          <w:rFonts w:ascii="Times New Roman" w:hAnsi="Times New Roman" w:cs="Times New Roman"/>
+          <w:bCs/>
+          <w:noProof/>
+          <w:sz w:val="26"/>
+          <w:szCs w:val="26"/>
+          <w:lang w:val="vi-VN"/>
+        </w:rPr>
+      </w:pPr>
+      <w:r>
+        <w:rPr>
+          <w:rFonts w:ascii="Times New Roman" w:hAnsi="Times New Roman" w:cs="Times New Roman"/>
+          <w:bCs/>
+          <w:noProof/>
+          <w:sz w:val="26"/>
+          <w:szCs w:val="26"/>
+          <w:lang w:val="vi-VN"/>
+        </w:rPr>
+        <w:t>24. Các Button thực hiện chức năng liên quan đến nhân viên</w:t>
+      </w:r>
+    </w:p>
+    <w:p>
+      <w:pPr>
+        <w:spacing w:after="120" w:line="240" w:lineRule="auto"/>
+        <w:rPr>
+          <w:rFonts w:ascii="Times New Roman" w:hAnsi="Times New Roman" w:cs="Times New Roman"/>
+          <w:bCs/>
+          <w:noProof/>
+          <w:sz w:val="26"/>
+          <w:szCs w:val="26"/>
+          <w:lang w:val="vi-VN"/>
+        </w:rPr>
+      </w:pPr>
+      <w:r>
+        <w:rPr>
+          <w:rFonts w:ascii="Times New Roman" w:hAnsi="Times New Roman" w:cs="Times New Roman"/>
+          <w:bCs/>
+          <w:noProof/>
+          <w:sz w:val="26"/>
+          <w:szCs w:val="26"/>
+          <w:lang w:val="vi-VN"/>
+        </w:rPr>
+        <w:t>25. Danh sách thông tin các nhân viên</w:t>
+      </w:r>
+    </w:p>
+    <w:p>
+      <w:pPr>
+        <w:spacing w:after="120" w:line="240" w:lineRule="auto"/>
+        <w:rPr>
+          <w:rFonts w:ascii="Times New Roman" w:hAnsi="Times New Roman" w:cs="Times New Roman"/>
+          <w:bCs/>
+          <w:noProof/>
+          <w:sz w:val="26"/>
+          <w:szCs w:val="26"/>
+          <w:lang w:val="vi-VN"/>
+        </w:rPr>
+      </w:pPr>
+      <w:r>
+        <w:rPr>
+          <w:rFonts w:ascii="Times New Roman" w:hAnsi="Times New Roman" w:cs="Times New Roman"/>
+          <w:bCs/>
+          <w:noProof/>
+          <w:sz w:val="26"/>
+          <w:szCs w:val="26"/>
+          <w:lang w:val="vi-VN"/>
+        </w:rPr>
+        <w:t>27. Thông tin chuyển phòng</w:t>
+      </w:r>
+    </w:p>
+    <w:p>
+      <w:pPr>
+        <w:spacing w:after="120" w:line="240" w:lineRule="auto"/>
+        <w:rPr>
+          <w:rFonts w:ascii="Times New Roman" w:hAnsi="Times New Roman" w:cs="Times New Roman"/>
+          <w:bCs/>
+          <w:noProof/>
+          <w:sz w:val="26"/>
+          <w:szCs w:val="26"/>
+          <w:lang w:val="vi-VN"/>
+        </w:rPr>
+      </w:pPr>
+      <w:r>
+        <w:rPr>
+          <w:rFonts w:ascii="Times New Roman" w:hAnsi="Times New Roman" w:cs="Times New Roman"/>
+          <w:bCs/>
+          <w:noProof/>
+          <w:sz w:val="26"/>
+          <w:szCs w:val="26"/>
+          <w:lang w:val="vi-VN"/>
+        </w:rPr>
+        <w:t>28. Biểu đồ thống kê</w:t>
+      </w:r>
+    </w:p>
+    <w:p>
+      <w:pPr>
+        <w:spacing w:after="120" w:line="240" w:lineRule="auto"/>
+        <w:rPr>
+          <w:rFonts w:ascii="Times New Roman" w:hAnsi="Times New Roman" w:cs="Times New Roman"/>
+          <w:bCs/>
+          <w:noProof/>
+          <w:sz w:val="26"/>
+          <w:szCs w:val="26"/>
+          <w:lang w:val="vi-VN"/>
+        </w:rPr>
+      </w:pPr>
+      <w:r>
+        <w:rPr>
+          <w:rFonts w:ascii="Times New Roman" w:hAnsi="Times New Roman" w:cs="Times New Roman"/>
+          <w:bCs/>
+          <w:noProof/>
+          <w:sz w:val="26"/>
+          <w:szCs w:val="26"/>
+          <w:lang w:val="vi-VN"/>
+        </w:rPr>
+        <w:t>29. Danh sách thông tin các nhân viên đã lập phiếu thống kê trong ngày</w:t>
+      </w:r>
+      <w:r>
+        <w:rPr>
+          <w:rFonts w:ascii="Times New Roman" w:hAnsi="Times New Roman" w:cs="Times New Roman"/>
+          <w:bCs/>
+          <w:noProof/>
+          <w:sz w:val="26"/>
+          <w:szCs w:val="26"/>
+          <w:lang w:val="vi-VN"/>
+        </w:rPr>
+        <w:t xml:space="preserve"> đã chọn</w:t>
+      </w:r>
+    </w:p>
+    <w:p>
+      <w:pPr>
+        <w:spacing w:after="120" w:line="240" w:lineRule="auto"/>
+        <w:rPr>
+          <w:rFonts w:ascii="Times New Roman" w:hAnsi="Times New Roman" w:cs="Times New Roman"/>
+          <w:bCs/>
+          <w:noProof/>
+          <w:sz w:val="26"/>
+          <w:szCs w:val="26"/>
+          <w:lang w:val="vi-VN"/>
+        </w:rPr>
+      </w:pPr>
+      <w:r>
+        <w:rPr>
+          <w:rFonts w:ascii="Times New Roman" w:hAnsi="Times New Roman" w:cs="Times New Roman"/>
+          <w:bCs/>
+          <w:noProof/>
+          <w:sz w:val="26"/>
+          <w:szCs w:val="26"/>
+          <w:lang w:val="vi-VN"/>
+        </w:rPr>
+        <w:t>30. Thông tin chung</w:t>
+      </w:r>
+    </w:p>
+    <w:p>
+      <w:pPr>
+        <w:spacing w:after="120" w:line="240" w:lineRule="auto"/>
+        <w:rPr>
+          <w:rFonts w:ascii="Times New Roman" w:hAnsi="Times New Roman" w:cs="Times New Roman"/>
+          <w:bCs/>
+          <w:noProof/>
+          <w:sz w:val="26"/>
+          <w:szCs w:val="26"/>
+          <w:lang w:val="vi-VN"/>
+        </w:rPr>
+      </w:pPr>
+      <w:r>
+        <w:rPr>
+          <w:rFonts w:ascii="Times New Roman" w:hAnsi="Times New Roman" w:cs="Times New Roman"/>
+          <w:bCs/>
+          <w:noProof/>
+          <w:sz w:val="26"/>
+          <w:szCs w:val="26"/>
+          <w:lang w:val="vi-VN"/>
+        </w:rPr>
+        <w:t>31. Tổng doanh thu trung bình</w:t>
+      </w:r>
+    </w:p>
+    <w:p>
+      <w:pPr>
+        <w:spacing w:after="120" w:line="240" w:lineRule="auto"/>
+        <w:rPr>
+          <w:rFonts w:ascii="Times New Roman" w:hAnsi="Times New Roman" w:cs="Times New Roman"/>
+          <w:bCs/>
+          <w:noProof/>
+          <w:sz w:val="26"/>
+          <w:szCs w:val="26"/>
+          <w:lang w:val="vi-VN"/>
+        </w:rPr>
+      </w:pPr>
+      <w:r>
+        <w:rPr>
+          <w:rFonts w:ascii="Times New Roman" w:hAnsi="Times New Roman" w:cs="Times New Roman"/>
+          <w:bCs/>
+          <w:noProof/>
+          <w:sz w:val="26"/>
+          <w:szCs w:val="26"/>
+          <w:lang w:val="vi-VN"/>
+        </w:rPr>
+        <w:t>32. Tổng chi tiết doanh thu</w:t>
+      </w:r>
+    </w:p>
+    <w:p>
+      <w:pPr>
+        <w:spacing w:after="120" w:line="240" w:lineRule="auto"/>
+        <w:rPr>
+          <w:rFonts w:ascii="Times New Roman" w:hAnsi="Times New Roman" w:cs="Times New Roman"/>
+          <w:bCs/>
+          <w:noProof/>
+          <w:sz w:val="26"/>
+          <w:szCs w:val="26"/>
+          <w:lang w:val="vi-VN"/>
+        </w:rPr>
+      </w:pPr>
+      <w:r>
+        <w:rPr>
+          <w:rFonts w:ascii="Times New Roman" w:hAnsi="Times New Roman" w:cs="Times New Roman"/>
+          <w:bCs/>
+          <w:noProof/>
+          <w:sz w:val="26"/>
+          <w:szCs w:val="26"/>
+          <w:lang w:val="vi-VN"/>
+        </w:rPr>
         <w:lastRenderedPageBreak/>
-        <w:t>2. Các Button liên quan đến chức năng đăng nhập, và mật khẩu.</w:t>
+        <w:t>33. Danh sách khách hàng đã đến trong ngày</w:t>
+      </w:r>
+      <w:r>
+        <w:rPr>
+          <w:rFonts w:ascii="Times New Roman" w:hAnsi="Times New Roman" w:cs="Times New Roman"/>
+          <w:bCs/>
+          <w:noProof/>
+          <w:sz w:val="26"/>
+          <w:szCs w:val="26"/>
+          <w:lang w:val="vi-VN"/>
+        </w:rPr>
+        <w:t xml:space="preserve"> đã chọn</w:t>
       </w:r>
     </w:p>
     <w:p>
@@ -5361,7 +6252,7 @@
           <w:szCs w:val="26"/>
           <w:lang w:val="vi-VN"/>
         </w:rPr>
-        <w:t>3. Các Button thực hiện các chức năng quản lý của ứng dụng</w:t>
+        <w:t>34. Tổng tiền khách hàng đã chi</w:t>
       </w:r>
     </w:p>
     <w:p>
@@ -5383,9 +6274,19 @@
           <w:noProof/>
           <w:sz w:val="26"/>
           <w:szCs w:val="26"/>
-          <w:lang w:val="vi-VN"/>
-        </w:rPr>
-        <w:t>4. Các Button thực hiện các chức năng liên quan đến phiếu đặt phòng</w:t>
+        </w:rPr>
+        <w:t xml:space="preserve">35. </w:t>
+      </w:r>
+      <w:r>
+        <w:rPr>
+          <w:rFonts w:ascii="Times New Roman" w:hAnsi="Times New Roman" w:cs="Times New Roman"/>
+          <w:bCs/>
+          <w:noProof/>
+          <w:sz w:val="26"/>
+          <w:szCs w:val="26"/>
+          <w:lang w:val="vi-VN"/>
+        </w:rPr>
+        <w:t>Thông tin phòng cần thêm dịch vụ</w:t>
       </w:r>
     </w:p>
     <w:p>
@@ -5409,9 +6310,12 @@
           <w:szCs w:val="26"/>
           <w:lang w:val="vi-VN"/>
         </w:rPr>
-        <w:t xml:space="preserve">5. Filter sắp </w:t>
-      </w:r>
-      <w:r>
+        <w:t>36. Button đổi mật khẩu của quản lý</w:t>
+      </w:r>
+    </w:p>
+    <w:p>
+      <w:pPr>
+        <w:spacing w:after="120" w:line="240" w:lineRule="auto"/>
         <w:rPr>
           <w:rFonts w:ascii="Times New Roman" w:hAnsi="Times New Roman" w:cs="Times New Roman"/>
           <w:bCs/>
@@ -5420,7 +6324,17 @@
           <w:szCs w:val="26"/>
           <w:lang w:val="vi-VN"/>
         </w:rPr>
-        <w:t>xếp, tìm kiếm</w:t>
+      </w:pPr>
+      <w:r>
+        <w:rPr>
+          <w:rFonts w:ascii="Times New Roman" w:hAnsi="Times New Roman" w:cs="Times New Roman"/>
+          <w:bCs/>
+          <w:noProof/>
+          <w:sz w:val="26"/>
+          <w:szCs w:val="26"/>
+          <w:lang w:val="vi-VN"/>
+        </w:rPr>
+        <w:t>37. Button tìm kiếm nhân viên</w:t>
       </w:r>
     </w:p>
     <w:p>
@@ -5435,913 +6349,6 @@
           <w:lang w:val="vi-VN"/>
         </w:rPr>
       </w:pPr>
-      <w:r>
-        <w:rPr>
-          <w:rFonts w:ascii="Times New Roman" w:hAnsi="Times New Roman" w:cs="Times New Roman"/>
-          <w:bCs/>
-          <w:noProof/>
-          <w:sz w:val="26"/>
-          <w:szCs w:val="26"/>
-          <w:lang w:val="vi-VN"/>
-        </w:rPr>
-        <w:t xml:space="preserve">6. Chú </w:t>
-      </w:r>
-      <w:r>
-        <w:rPr>
-          <w:rFonts w:ascii="Times New Roman" w:hAnsi="Times New Roman" w:cs="Times New Roman"/>
-          <w:bCs/>
-          <w:noProof/>
-          <w:sz w:val="26"/>
-          <w:szCs w:val="26"/>
-          <w:lang w:val="vi-VN"/>
-        </w:rPr>
-        <w:t>thích cho</w:t>
-      </w:r>
-      <w:r>
-        <w:rPr>
-          <w:rFonts w:ascii="Times New Roman" w:hAnsi="Times New Roman" w:cs="Times New Roman"/>
-          <w:bCs/>
-          <w:noProof/>
-          <w:sz w:val="26"/>
-          <w:szCs w:val="26"/>
-          <w:lang w:val="vi-VN"/>
-        </w:rPr>
-        <w:t xml:space="preserve"> các loại phòng </w:t>
-      </w:r>
-      <w:r>
-        <w:rPr>
-          <w:rFonts w:ascii="Times New Roman" w:hAnsi="Times New Roman" w:cs="Times New Roman"/>
-          <w:bCs/>
-          <w:noProof/>
-          <w:sz w:val="26"/>
-          <w:szCs w:val="26"/>
-          <w:lang w:val="vi-VN"/>
-        </w:rPr>
-        <w:t>gồm phòng trống, phòng đang sử dụng và phòng không hoạt động</w:t>
-      </w:r>
-      <w:r>
-        <w:rPr>
-          <w:rFonts w:ascii="Times New Roman" w:hAnsi="Times New Roman" w:cs="Times New Roman"/>
-          <w:bCs/>
-          <w:noProof/>
-          <w:sz w:val="26"/>
-          <w:szCs w:val="26"/>
-          <w:lang w:val="vi-VN"/>
-        </w:rPr>
-        <w:t xml:space="preserve"> </w:t>
-      </w:r>
-    </w:p>
-    <w:p>
-      <w:pPr>
-        <w:spacing w:after="120" w:line="240" w:lineRule="auto"/>
-        <w:rPr>
-          <w:rFonts w:ascii="Times New Roman" w:hAnsi="Times New Roman" w:cs="Times New Roman"/>
-          <w:bCs/>
-          <w:noProof/>
-          <w:sz w:val="26"/>
-          <w:szCs w:val="26"/>
-          <w:lang w:val="vi-VN"/>
-        </w:rPr>
-      </w:pPr>
-      <w:r>
-        <w:rPr>
-          <w:rFonts w:ascii="Times New Roman" w:hAnsi="Times New Roman" w:cs="Times New Roman"/>
-          <w:bCs/>
-          <w:noProof/>
-          <w:sz w:val="26"/>
-          <w:szCs w:val="26"/>
-          <w:lang w:val="vi-VN"/>
-        </w:rPr>
-        <w:t xml:space="preserve">7. Thông tin nhân viên đang đăng nhập </w:t>
-      </w:r>
-    </w:p>
-    <w:p>
-      <w:pPr>
-        <w:spacing w:after="120" w:line="240" w:lineRule="auto"/>
-        <w:rPr>
-          <w:rFonts w:ascii="Times New Roman" w:hAnsi="Times New Roman" w:cs="Times New Roman"/>
-          <w:bCs/>
-          <w:noProof/>
-          <w:sz w:val="26"/>
-          <w:szCs w:val="26"/>
-          <w:lang w:val="vi-VN"/>
-        </w:rPr>
-      </w:pPr>
-      <w:r>
-        <w:rPr>
-          <w:rFonts w:ascii="Times New Roman" w:hAnsi="Times New Roman" w:cs="Times New Roman"/>
-          <w:bCs/>
-          <w:noProof/>
-          <w:sz w:val="26"/>
-          <w:szCs w:val="26"/>
-          <w:lang w:val="vi-VN"/>
-        </w:rPr>
-        <w:t xml:space="preserve">8. </w:t>
-      </w:r>
-      <w:r>
-        <w:rPr>
-          <w:rFonts w:ascii="Times New Roman" w:hAnsi="Times New Roman" w:cs="Times New Roman"/>
-          <w:bCs/>
-          <w:noProof/>
-          <w:sz w:val="26"/>
-          <w:szCs w:val="26"/>
-          <w:lang w:val="vi-VN"/>
-        </w:rPr>
-        <w:t>D</w:t>
-      </w:r>
-      <w:r>
-        <w:rPr>
-          <w:rFonts w:ascii="Times New Roman" w:hAnsi="Times New Roman" w:cs="Times New Roman"/>
-          <w:bCs/>
-          <w:noProof/>
-          <w:sz w:val="26"/>
-          <w:szCs w:val="26"/>
-          <w:lang w:val="vi-VN"/>
-        </w:rPr>
-        <w:t xml:space="preserve">anh sách </w:t>
-      </w:r>
-      <w:r>
-        <w:rPr>
-          <w:rFonts w:ascii="Times New Roman" w:hAnsi="Times New Roman" w:cs="Times New Roman"/>
-          <w:bCs/>
-          <w:noProof/>
-          <w:sz w:val="26"/>
-          <w:szCs w:val="26"/>
-          <w:lang w:val="vi-VN"/>
-        </w:rPr>
-        <w:t xml:space="preserve">thông tin </w:t>
-      </w:r>
-      <w:r>
-        <w:rPr>
-          <w:rFonts w:ascii="Times New Roman" w:hAnsi="Times New Roman" w:cs="Times New Roman"/>
-          <w:bCs/>
-          <w:noProof/>
-          <w:sz w:val="26"/>
-          <w:szCs w:val="26"/>
-          <w:lang w:val="vi-VN"/>
-        </w:rPr>
-        <w:t>các phòng</w:t>
-      </w:r>
-    </w:p>
-    <w:p>
-      <w:pPr>
-        <w:spacing w:after="120" w:line="240" w:lineRule="auto"/>
-        <w:rPr>
-          <w:rFonts w:ascii="Times New Roman" w:hAnsi="Times New Roman" w:cs="Times New Roman"/>
-          <w:bCs/>
-          <w:noProof/>
-          <w:sz w:val="26"/>
-          <w:szCs w:val="26"/>
-          <w:lang w:val="vi-VN"/>
-        </w:rPr>
-      </w:pPr>
-      <w:r>
-        <w:rPr>
-          <w:rFonts w:ascii="Times New Roman" w:hAnsi="Times New Roman" w:cs="Times New Roman"/>
-          <w:bCs/>
-          <w:noProof/>
-          <w:sz w:val="26"/>
-          <w:szCs w:val="26"/>
-          <w:lang w:val="vi-VN"/>
-        </w:rPr>
-        <w:t xml:space="preserve">9. TextField có chức năng tìm kiếm </w:t>
-      </w:r>
-    </w:p>
-    <w:p>
-      <w:pPr>
-        <w:spacing w:after="120" w:line="240" w:lineRule="auto"/>
-        <w:rPr>
-          <w:rFonts w:ascii="Times New Roman" w:hAnsi="Times New Roman" w:cs="Times New Roman"/>
-          <w:bCs/>
-          <w:noProof/>
-          <w:sz w:val="26"/>
-          <w:szCs w:val="26"/>
-          <w:lang w:val="vi-VN"/>
-        </w:rPr>
-      </w:pPr>
-      <w:r>
-        <w:rPr>
-          <w:rFonts w:ascii="Times New Roman" w:hAnsi="Times New Roman" w:cs="Times New Roman"/>
-          <w:bCs/>
-          <w:noProof/>
-          <w:sz w:val="26"/>
-          <w:szCs w:val="26"/>
-          <w:lang w:val="vi-VN"/>
-        </w:rPr>
-        <w:t>10. Button tìm kiếm trợ giúp và hiển thị thông tin ứng dụng</w:t>
-      </w:r>
-    </w:p>
-    <w:p>
-      <w:pPr>
-        <w:spacing w:after="120" w:line="240" w:lineRule="auto"/>
-        <w:rPr>
-          <w:rFonts w:ascii="Times New Roman" w:hAnsi="Times New Roman" w:cs="Times New Roman"/>
-          <w:bCs/>
-          <w:noProof/>
-          <w:sz w:val="26"/>
-          <w:szCs w:val="26"/>
-          <w:lang w:val="vi-VN"/>
-        </w:rPr>
-      </w:pPr>
-      <w:r>
-        <w:rPr>
-          <w:rFonts w:ascii="Times New Roman" w:hAnsi="Times New Roman" w:cs="Times New Roman"/>
-          <w:bCs/>
-          <w:noProof/>
-          <w:sz w:val="26"/>
-          <w:szCs w:val="26"/>
-          <w:lang w:val="vi-VN"/>
-        </w:rPr>
-        <w:t>11. Khung hiển thị thời gian hiện tại</w:t>
-      </w:r>
-    </w:p>
-    <w:p>
-      <w:pPr>
-        <w:spacing w:after="120" w:line="240" w:lineRule="auto"/>
-        <w:rPr>
-          <w:rFonts w:ascii="Times New Roman" w:hAnsi="Times New Roman" w:cs="Times New Roman"/>
-          <w:bCs/>
-          <w:noProof/>
-          <w:sz w:val="26"/>
-          <w:szCs w:val="26"/>
-          <w:lang w:val="vi-VN"/>
-        </w:rPr>
-      </w:pPr>
-      <w:r>
-        <w:rPr>
-          <w:rFonts w:ascii="Times New Roman" w:hAnsi="Times New Roman" w:cs="Times New Roman"/>
-          <w:bCs/>
-          <w:noProof/>
-          <w:sz w:val="26"/>
-          <w:szCs w:val="26"/>
-          <w:lang w:val="vi-VN"/>
-        </w:rPr>
-        <w:t>12. Thông tin khách hàng</w:t>
-      </w:r>
-    </w:p>
-    <w:p>
-      <w:pPr>
-        <w:spacing w:after="120" w:line="240" w:lineRule="auto"/>
-        <w:rPr>
-          <w:rFonts w:ascii="Times New Roman" w:hAnsi="Times New Roman" w:cs="Times New Roman"/>
-          <w:bCs/>
-          <w:noProof/>
-          <w:sz w:val="26"/>
-          <w:szCs w:val="26"/>
-          <w:lang w:val="vi-VN"/>
-        </w:rPr>
-      </w:pPr>
-      <w:r>
-        <w:rPr>
-          <w:rFonts w:ascii="Times New Roman" w:hAnsi="Times New Roman" w:cs="Times New Roman"/>
-          <w:bCs/>
-          <w:noProof/>
-          <w:sz w:val="26"/>
-          <w:szCs w:val="26"/>
-          <w:lang w:val="vi-VN"/>
-        </w:rPr>
-        <w:t>13. Thông tin dịch vụ</w:t>
-      </w:r>
-    </w:p>
-    <w:p>
-      <w:pPr>
-        <w:spacing w:after="120" w:line="240" w:lineRule="auto"/>
-        <w:rPr>
-          <w:rFonts w:ascii="Times New Roman" w:hAnsi="Times New Roman" w:cs="Times New Roman"/>
-          <w:bCs/>
-          <w:noProof/>
-          <w:sz w:val="26"/>
-          <w:szCs w:val="26"/>
-          <w:lang w:val="vi-VN"/>
-        </w:rPr>
-      </w:pPr>
-      <w:r>
-        <w:rPr>
-          <w:rFonts w:ascii="Times New Roman" w:hAnsi="Times New Roman" w:cs="Times New Roman"/>
-          <w:bCs/>
-          <w:noProof/>
-          <w:sz w:val="26"/>
-          <w:szCs w:val="26"/>
-          <w:lang w:val="vi-VN"/>
-        </w:rPr>
-        <w:t>14. Thông tin giờ thuê phòng hát</w:t>
-      </w:r>
-    </w:p>
-    <w:p>
-      <w:pPr>
-        <w:spacing w:after="120" w:line="240" w:lineRule="auto"/>
-        <w:rPr>
-          <w:rFonts w:ascii="Times New Roman" w:hAnsi="Times New Roman" w:cs="Times New Roman"/>
-          <w:bCs/>
-          <w:noProof/>
-          <w:sz w:val="26"/>
-          <w:szCs w:val="26"/>
-          <w:lang w:val="vi-VN"/>
-        </w:rPr>
-      </w:pPr>
-      <w:r>
-        <w:rPr>
-          <w:rFonts w:ascii="Times New Roman" w:hAnsi="Times New Roman" w:cs="Times New Roman"/>
-          <w:bCs/>
-          <w:noProof/>
-          <w:sz w:val="26"/>
-          <w:szCs w:val="26"/>
-          <w:lang w:val="vi-VN"/>
-        </w:rPr>
-        <w:t>15. Checkbox xuất hóa đơn</w:t>
-      </w:r>
-    </w:p>
-    <w:p>
-      <w:pPr>
-        <w:spacing w:after="120" w:line="240" w:lineRule="auto"/>
-        <w:rPr>
-          <w:rFonts w:ascii="Times New Roman" w:hAnsi="Times New Roman" w:cs="Times New Roman"/>
-          <w:bCs/>
-          <w:noProof/>
-          <w:sz w:val="26"/>
-          <w:szCs w:val="26"/>
-          <w:lang w:val="vi-VN"/>
-        </w:rPr>
-      </w:pPr>
-      <w:r>
-        <w:rPr>
-          <w:rFonts w:ascii="Times New Roman" w:hAnsi="Times New Roman" w:cs="Times New Roman"/>
-          <w:bCs/>
-          <w:noProof/>
-          <w:sz w:val="26"/>
-          <w:szCs w:val="26"/>
-          <w:lang w:val="vi-VN"/>
-        </w:rPr>
-        <w:t>16. Thông tin phòng</w:t>
-      </w:r>
-    </w:p>
-    <w:p>
-      <w:pPr>
-        <w:spacing w:after="120" w:line="240" w:lineRule="auto"/>
-        <w:rPr>
-          <w:rFonts w:ascii="Times New Roman" w:hAnsi="Times New Roman" w:cs="Times New Roman"/>
-          <w:bCs/>
-          <w:noProof/>
-          <w:sz w:val="26"/>
-          <w:szCs w:val="26"/>
-          <w:lang w:val="vi-VN"/>
-        </w:rPr>
-      </w:pPr>
-      <w:r>
-        <w:rPr>
-          <w:rFonts w:ascii="Times New Roman" w:hAnsi="Times New Roman" w:cs="Times New Roman"/>
-          <w:bCs/>
-          <w:noProof/>
-          <w:sz w:val="26"/>
-          <w:szCs w:val="26"/>
-          <w:lang w:val="vi-VN"/>
-        </w:rPr>
-        <w:t>17. Button kiểm tra thông tin trên hệ thống</w:t>
-      </w:r>
-    </w:p>
-    <w:p>
-      <w:pPr>
-        <w:spacing w:after="120" w:line="240" w:lineRule="auto"/>
-        <w:rPr>
-          <w:rFonts w:ascii="Times New Roman" w:hAnsi="Times New Roman" w:cs="Times New Roman"/>
-          <w:bCs/>
-          <w:noProof/>
-          <w:sz w:val="26"/>
-          <w:szCs w:val="26"/>
-          <w:lang w:val="vi-VN"/>
-        </w:rPr>
-      </w:pPr>
-      <w:r>
-        <w:rPr>
-          <w:rFonts w:ascii="Times New Roman" w:hAnsi="Times New Roman" w:cs="Times New Roman"/>
-          <w:bCs/>
-          <w:noProof/>
-          <w:sz w:val="26"/>
-          <w:szCs w:val="26"/>
-          <w:lang w:val="vi-VN"/>
-        </w:rPr>
-        <w:t>18. Các Button liên quan đến thông tin dịch vụ của phiếu đặt phòng</w:t>
-      </w:r>
-    </w:p>
-    <w:p>
-      <w:pPr>
-        <w:spacing w:after="120" w:line="240" w:lineRule="auto"/>
-        <w:rPr>
-          <w:rFonts w:ascii="Times New Roman" w:hAnsi="Times New Roman" w:cs="Times New Roman"/>
-          <w:bCs/>
-          <w:noProof/>
-          <w:sz w:val="26"/>
-          <w:szCs w:val="26"/>
-          <w:lang w:val="vi-VN"/>
-        </w:rPr>
-      </w:pPr>
-      <w:r>
-        <w:rPr>
-          <w:rFonts w:ascii="Times New Roman" w:hAnsi="Times New Roman" w:cs="Times New Roman"/>
-          <w:bCs/>
-          <w:noProof/>
-          <w:sz w:val="26"/>
-          <w:szCs w:val="26"/>
-          <w:lang w:val="vi-VN"/>
-        </w:rPr>
-        <w:t>19. Thông tin hàng hóa dịch vụ</w:t>
-      </w:r>
-    </w:p>
-    <w:p>
-      <w:pPr>
-        <w:spacing w:after="120" w:line="240" w:lineRule="auto"/>
-        <w:rPr>
-          <w:rFonts w:ascii="Times New Roman" w:hAnsi="Times New Roman" w:cs="Times New Roman"/>
-          <w:bCs/>
-          <w:noProof/>
-          <w:sz w:val="26"/>
-          <w:szCs w:val="26"/>
-          <w:lang w:val="vi-VN"/>
-        </w:rPr>
-      </w:pPr>
-      <w:r>
-        <w:rPr>
-          <w:rFonts w:ascii="Times New Roman" w:hAnsi="Times New Roman" w:cs="Times New Roman"/>
-          <w:bCs/>
-          <w:noProof/>
-          <w:sz w:val="26"/>
-          <w:szCs w:val="26"/>
-          <w:lang w:val="vi-VN"/>
-        </w:rPr>
-        <w:t xml:space="preserve">20. Tổng tiền </w:t>
-      </w:r>
-      <w:r>
-        <w:rPr>
-          <w:rFonts w:ascii="Times New Roman" w:hAnsi="Times New Roman" w:cs="Times New Roman"/>
-          <w:bCs/>
-          <w:noProof/>
-          <w:sz w:val="26"/>
-          <w:szCs w:val="26"/>
-          <w:lang w:val="vi-VN"/>
-        </w:rPr>
-        <w:t>phòng và dịch vụ</w:t>
-      </w:r>
-    </w:p>
-    <w:p>
-      <w:pPr>
-        <w:spacing w:after="120" w:line="240" w:lineRule="auto"/>
-        <w:rPr>
-          <w:rFonts w:ascii="Times New Roman" w:hAnsi="Times New Roman" w:cs="Times New Roman"/>
-          <w:bCs/>
-          <w:noProof/>
-          <w:sz w:val="26"/>
-          <w:szCs w:val="26"/>
-          <w:lang w:val="vi-VN"/>
-        </w:rPr>
-      </w:pPr>
-      <w:r>
-        <w:rPr>
-          <w:rFonts w:ascii="Times New Roman" w:hAnsi="Times New Roman" w:cs="Times New Roman"/>
-          <w:bCs/>
-          <w:noProof/>
-          <w:sz w:val="26"/>
-          <w:szCs w:val="26"/>
-          <w:lang w:val="vi-VN"/>
-        </w:rPr>
-        <w:t xml:space="preserve">21. Button </w:t>
-      </w:r>
-      <w:r>
-        <w:rPr>
-          <w:rFonts w:ascii="Times New Roman" w:hAnsi="Times New Roman" w:cs="Times New Roman"/>
-          <w:bCs/>
-          <w:noProof/>
-          <w:sz w:val="26"/>
-          <w:szCs w:val="26"/>
-          <w:lang w:val="vi-VN"/>
-        </w:rPr>
-        <w:t>hủy các thao tác đang thực hiện</w:t>
-      </w:r>
-    </w:p>
-    <w:p>
-      <w:pPr>
-        <w:spacing w:after="120" w:line="240" w:lineRule="auto"/>
-        <w:rPr>
-          <w:rFonts w:ascii="Times New Roman" w:hAnsi="Times New Roman" w:cs="Times New Roman"/>
-          <w:bCs/>
-          <w:noProof/>
-          <w:sz w:val="26"/>
-          <w:szCs w:val="26"/>
-          <w:lang w:val="vi-VN"/>
-        </w:rPr>
-      </w:pPr>
-      <w:r>
-        <w:rPr>
-          <w:rFonts w:ascii="Times New Roman" w:hAnsi="Times New Roman" w:cs="Times New Roman"/>
-          <w:bCs/>
-          <w:noProof/>
-          <w:sz w:val="26"/>
-          <w:szCs w:val="26"/>
-          <w:lang w:val="vi-VN"/>
-        </w:rPr>
-        <w:t>22. Thông tin nhân viên đang</w:t>
-      </w:r>
-      <w:r>
-        <w:rPr>
-          <w:rFonts w:ascii="Times New Roman" w:hAnsi="Times New Roman" w:cs="Times New Roman"/>
-          <w:bCs/>
-          <w:noProof/>
-          <w:sz w:val="26"/>
-          <w:szCs w:val="26"/>
-          <w:lang w:val="vi-VN"/>
-        </w:rPr>
-        <w:t xml:space="preserve"> được người dùng</w:t>
-      </w:r>
-      <w:r>
-        <w:rPr>
-          <w:rFonts w:ascii="Times New Roman" w:hAnsi="Times New Roman" w:cs="Times New Roman"/>
-          <w:bCs/>
-          <w:noProof/>
-          <w:sz w:val="26"/>
-          <w:szCs w:val="26"/>
-          <w:lang w:val="vi-VN"/>
-        </w:rPr>
-        <w:t xml:space="preserve"> thực hiện thao tác</w:t>
-      </w:r>
-    </w:p>
-    <w:p>
-      <w:pPr>
-        <w:spacing w:after="120" w:line="240" w:lineRule="auto"/>
-        <w:rPr>
-          <w:rFonts w:ascii="Times New Roman" w:hAnsi="Times New Roman" w:cs="Times New Roman"/>
-          <w:bCs/>
-          <w:noProof/>
-          <w:sz w:val="26"/>
-          <w:szCs w:val="26"/>
-          <w:lang w:val="vi-VN"/>
-        </w:rPr>
-      </w:pPr>
-      <w:r>
-        <w:rPr>
-          <w:rFonts w:ascii="Times New Roman" w:hAnsi="Times New Roman" w:cs="Times New Roman"/>
-          <w:bCs/>
-          <w:noProof/>
-          <w:sz w:val="26"/>
-          <w:szCs w:val="26"/>
-          <w:lang w:val="vi-VN"/>
-        </w:rPr>
-        <w:t xml:space="preserve">23. </w:t>
-      </w:r>
-      <w:r>
-        <w:rPr>
-          <w:rFonts w:ascii="Times New Roman" w:hAnsi="Times New Roman" w:cs="Times New Roman"/>
-          <w:bCs/>
-          <w:noProof/>
-          <w:sz w:val="26"/>
-          <w:szCs w:val="26"/>
-          <w:lang w:val="vi-VN"/>
-        </w:rPr>
-        <w:t>Ảnh đại diện</w:t>
-      </w:r>
-    </w:p>
-    <w:p>
-      <w:pPr>
-        <w:spacing w:after="120" w:line="240" w:lineRule="auto"/>
-        <w:rPr>
-          <w:rFonts w:ascii="Times New Roman" w:hAnsi="Times New Roman" w:cs="Times New Roman"/>
-          <w:bCs/>
-          <w:noProof/>
-          <w:sz w:val="26"/>
-          <w:szCs w:val="26"/>
-          <w:lang w:val="vi-VN"/>
-        </w:rPr>
-      </w:pPr>
-      <w:r>
-        <w:rPr>
-          <w:rFonts w:ascii="Times New Roman" w:hAnsi="Times New Roman" w:cs="Times New Roman"/>
-          <w:bCs/>
-          <w:noProof/>
-          <w:sz w:val="26"/>
-          <w:szCs w:val="26"/>
-          <w:lang w:val="vi-VN"/>
-        </w:rPr>
-        <w:t>24. Các Button thực hiện chức năng liên quan đến nhân viên</w:t>
-      </w:r>
-    </w:p>
-    <w:p>
-      <w:pPr>
-        <w:spacing w:after="120" w:line="240" w:lineRule="auto"/>
-        <w:rPr>
-          <w:rFonts w:ascii="Times New Roman" w:hAnsi="Times New Roman" w:cs="Times New Roman"/>
-          <w:bCs/>
-          <w:noProof/>
-          <w:sz w:val="26"/>
-          <w:szCs w:val="26"/>
-          <w:lang w:val="vi-VN"/>
-        </w:rPr>
-      </w:pPr>
-      <w:r>
-        <w:rPr>
-          <w:rFonts w:ascii="Times New Roman" w:hAnsi="Times New Roman" w:cs="Times New Roman"/>
-          <w:bCs/>
-          <w:noProof/>
-          <w:sz w:val="26"/>
-          <w:szCs w:val="26"/>
-          <w:lang w:val="vi-VN"/>
-        </w:rPr>
-        <w:t>25. Danh sách thông tin các nhân viên</w:t>
-      </w:r>
-    </w:p>
-    <w:p>
-      <w:pPr>
-        <w:spacing w:after="120" w:line="240" w:lineRule="auto"/>
-        <w:rPr>
-          <w:rFonts w:ascii="Times New Roman" w:hAnsi="Times New Roman" w:cs="Times New Roman"/>
-          <w:bCs/>
-          <w:noProof/>
-          <w:sz w:val="26"/>
-          <w:szCs w:val="26"/>
-          <w:lang w:val="vi-VN"/>
-        </w:rPr>
-      </w:pPr>
-      <w:r>
-        <w:rPr>
-          <w:rFonts w:ascii="Times New Roman" w:hAnsi="Times New Roman" w:cs="Times New Roman"/>
-          <w:bCs/>
-          <w:noProof/>
-          <w:sz w:val="26"/>
-          <w:szCs w:val="26"/>
-          <w:lang w:val="vi-VN"/>
-        </w:rPr>
-        <w:t>27. Thông tin chuyển phòng</w:t>
-      </w:r>
-    </w:p>
-    <w:p>
-      <w:pPr>
-        <w:spacing w:after="120" w:line="240" w:lineRule="auto"/>
-        <w:rPr>
-          <w:rFonts w:ascii="Times New Roman" w:hAnsi="Times New Roman" w:cs="Times New Roman"/>
-          <w:bCs/>
-          <w:noProof/>
-          <w:sz w:val="26"/>
-          <w:szCs w:val="26"/>
-          <w:lang w:val="vi-VN"/>
-        </w:rPr>
-      </w:pPr>
-      <w:r>
-        <w:rPr>
-          <w:rFonts w:ascii="Times New Roman" w:hAnsi="Times New Roman" w:cs="Times New Roman"/>
-          <w:bCs/>
-          <w:noProof/>
-          <w:sz w:val="26"/>
-          <w:szCs w:val="26"/>
-          <w:lang w:val="vi-VN"/>
-        </w:rPr>
-        <w:t>28. Biểu đồ thống kê</w:t>
-      </w:r>
-    </w:p>
-    <w:p>
-      <w:pPr>
-        <w:spacing w:after="120" w:line="240" w:lineRule="auto"/>
-        <w:rPr>
-          <w:rFonts w:ascii="Times New Roman" w:hAnsi="Times New Roman" w:cs="Times New Roman"/>
-          <w:bCs/>
-          <w:noProof/>
-          <w:sz w:val="26"/>
-          <w:szCs w:val="26"/>
-          <w:lang w:val="vi-VN"/>
-        </w:rPr>
-      </w:pPr>
-      <w:r>
-        <w:rPr>
-          <w:rFonts w:ascii="Times New Roman" w:hAnsi="Times New Roman" w:cs="Times New Roman"/>
-          <w:bCs/>
-          <w:noProof/>
-          <w:sz w:val="26"/>
-          <w:szCs w:val="26"/>
-          <w:lang w:val="vi-VN"/>
-        </w:rPr>
-        <w:t>29. Danh sách thông tin các nhân viên đã lập phiếu thống kê trong ngày</w:t>
-      </w:r>
-      <w:r>
-        <w:rPr>
-          <w:rFonts w:ascii="Times New Roman" w:hAnsi="Times New Roman" w:cs="Times New Roman"/>
-          <w:bCs/>
-          <w:noProof/>
-          <w:sz w:val="26"/>
-          <w:szCs w:val="26"/>
-          <w:lang w:val="vi-VN"/>
-        </w:rPr>
-        <w:t xml:space="preserve"> đã chọn</w:t>
-      </w:r>
-    </w:p>
-    <w:p>
-      <w:pPr>
-        <w:spacing w:after="120" w:line="240" w:lineRule="auto"/>
-        <w:rPr>
-          <w:rFonts w:ascii="Times New Roman" w:hAnsi="Times New Roman" w:cs="Times New Roman"/>
-          <w:bCs/>
-          <w:noProof/>
-          <w:sz w:val="26"/>
-          <w:szCs w:val="26"/>
-          <w:lang w:val="vi-VN"/>
-        </w:rPr>
-      </w:pPr>
-      <w:r>
-        <w:rPr>
-          <w:rFonts w:ascii="Times New Roman" w:hAnsi="Times New Roman" w:cs="Times New Roman"/>
-          <w:bCs/>
-          <w:noProof/>
-          <w:sz w:val="26"/>
-          <w:szCs w:val="26"/>
-          <w:lang w:val="vi-VN"/>
-        </w:rPr>
-        <w:t>30. Thông tin chung</w:t>
-      </w:r>
-    </w:p>
-    <w:p>
-      <w:pPr>
-        <w:spacing w:after="120" w:line="240" w:lineRule="auto"/>
-        <w:rPr>
-          <w:rFonts w:ascii="Times New Roman" w:hAnsi="Times New Roman" w:cs="Times New Roman"/>
-          <w:bCs/>
-          <w:noProof/>
-          <w:sz w:val="26"/>
-          <w:szCs w:val="26"/>
-          <w:lang w:val="vi-VN"/>
-        </w:rPr>
-      </w:pPr>
-      <w:r>
-        <w:rPr>
-          <w:rFonts w:ascii="Times New Roman" w:hAnsi="Times New Roman" w:cs="Times New Roman"/>
-          <w:bCs/>
-          <w:noProof/>
-          <w:sz w:val="26"/>
-          <w:szCs w:val="26"/>
-          <w:lang w:val="vi-VN"/>
-        </w:rPr>
-        <w:t>31. Tổng doanh thu trung bình</w:t>
-      </w:r>
-    </w:p>
-    <w:p>
-      <w:pPr>
-        <w:spacing w:after="120" w:line="240" w:lineRule="auto"/>
-        <w:rPr>
-          <w:rFonts w:ascii="Times New Roman" w:hAnsi="Times New Roman" w:cs="Times New Roman"/>
-          <w:bCs/>
-          <w:noProof/>
-          <w:sz w:val="26"/>
-          <w:szCs w:val="26"/>
-          <w:lang w:val="vi-VN"/>
-        </w:rPr>
-      </w:pPr>
-      <w:r>
-        <w:rPr>
-          <w:rFonts w:ascii="Times New Roman" w:hAnsi="Times New Roman" w:cs="Times New Roman"/>
-          <w:bCs/>
-          <w:noProof/>
-          <w:sz w:val="26"/>
-          <w:szCs w:val="26"/>
-          <w:lang w:val="vi-VN"/>
-        </w:rPr>
-        <w:t>32. Tổng chi tiết doanh thu</w:t>
-      </w:r>
-    </w:p>
-    <w:p>
-      <w:pPr>
-        <w:spacing w:after="120" w:line="240" w:lineRule="auto"/>
-        <w:rPr>
-          <w:rFonts w:ascii="Times New Roman" w:hAnsi="Times New Roman" w:cs="Times New Roman"/>
-          <w:bCs/>
-          <w:noProof/>
-          <w:sz w:val="26"/>
-          <w:szCs w:val="26"/>
-          <w:lang w:val="vi-VN"/>
-        </w:rPr>
-      </w:pPr>
-      <w:r>
-        <w:rPr>
-          <w:rFonts w:ascii="Times New Roman" w:hAnsi="Times New Roman" w:cs="Times New Roman"/>
-          <w:bCs/>
-          <w:noProof/>
-          <w:sz w:val="26"/>
-          <w:szCs w:val="26"/>
-          <w:lang w:val="vi-VN"/>
-        </w:rPr>
-        <w:t>33. Danh sách khách hàng đã đến trong ngày</w:t>
-      </w:r>
-      <w:r>
-        <w:rPr>
-          <w:rFonts w:ascii="Times New Roman" w:hAnsi="Times New Roman" w:cs="Times New Roman"/>
-          <w:bCs/>
-          <w:noProof/>
-          <w:sz w:val="26"/>
-          <w:szCs w:val="26"/>
-          <w:lang w:val="vi-VN"/>
-        </w:rPr>
-        <w:t xml:space="preserve"> đã chọn</w:t>
-      </w:r>
-    </w:p>
-    <w:p>
-      <w:pPr>
-        <w:spacing w:after="120" w:line="240" w:lineRule="auto"/>
-        <w:rPr>
-          <w:rFonts w:ascii="Times New Roman" w:hAnsi="Times New Roman" w:cs="Times New Roman"/>
-          <w:bCs/>
-          <w:noProof/>
-          <w:sz w:val="26"/>
-          <w:szCs w:val="26"/>
-          <w:lang w:val="vi-VN"/>
-        </w:rPr>
-      </w:pPr>
-      <w:r>
-        <w:rPr>
-          <w:rFonts w:ascii="Times New Roman" w:hAnsi="Times New Roman" w:cs="Times New Roman"/>
-          <w:bCs/>
-          <w:noProof/>
-          <w:sz w:val="26"/>
-          <w:szCs w:val="26"/>
-          <w:lang w:val="vi-VN"/>
-        </w:rPr>
-        <w:t>34. Tổng tiền khách hàng đã chi</w:t>
-      </w:r>
-    </w:p>
-    <w:p>
-      <w:pPr>
-        <w:spacing w:after="120" w:line="240" w:lineRule="auto"/>
-        <w:rPr>
-          <w:rFonts w:ascii="Times New Roman" w:hAnsi="Times New Roman" w:cs="Times New Roman"/>
-          <w:bCs/>
-          <w:noProof/>
-          <w:sz w:val="26"/>
-          <w:szCs w:val="26"/>
-          <w:lang w:val="vi-VN"/>
-        </w:rPr>
-      </w:pPr>
-      <w:r>
-        <w:rPr>
-          <w:rFonts w:ascii="Times New Roman" w:hAnsi="Times New Roman" w:cs="Times New Roman"/>
-          <w:bCs/>
-          <w:noProof/>
-          <w:sz w:val="26"/>
-          <w:szCs w:val="26"/>
-        </w:rPr>
-        <w:lastRenderedPageBreak/>
-        <w:t xml:space="preserve">35. </w:t>
-      </w:r>
-      <w:r>
-        <w:rPr>
-          <w:rFonts w:ascii="Times New Roman" w:hAnsi="Times New Roman" w:cs="Times New Roman"/>
-          <w:bCs/>
-          <w:noProof/>
-          <w:sz w:val="26"/>
-          <w:szCs w:val="26"/>
-          <w:lang w:val="vi-VN"/>
-        </w:rPr>
-        <w:t>Thông tin phòng cần thêm dịch vụ</w:t>
-      </w:r>
-    </w:p>
-    <w:p>
-      <w:pPr>
-        <w:spacing w:after="120" w:line="240" w:lineRule="auto"/>
-        <w:rPr>
-          <w:rFonts w:ascii="Times New Roman" w:hAnsi="Times New Roman" w:cs="Times New Roman"/>
-          <w:bCs/>
-          <w:noProof/>
-          <w:sz w:val="26"/>
-          <w:szCs w:val="26"/>
-          <w:lang w:val="vi-VN"/>
-        </w:rPr>
-      </w:pPr>
-      <w:r>
-        <w:rPr>
-          <w:rFonts w:ascii="Times New Roman" w:hAnsi="Times New Roman" w:cs="Times New Roman"/>
-          <w:bCs/>
-          <w:noProof/>
-          <w:sz w:val="26"/>
-          <w:szCs w:val="26"/>
-          <w:lang w:val="vi-VN"/>
-        </w:rPr>
-        <w:t>36. Button đổi mật khẩu của quản lý</w:t>
-      </w:r>
-    </w:p>
-    <w:p>
-      <w:pPr>
-        <w:spacing w:after="120" w:line="240" w:lineRule="auto"/>
-        <w:rPr>
-          <w:rFonts w:ascii="Times New Roman" w:hAnsi="Times New Roman" w:cs="Times New Roman"/>
-          <w:bCs/>
-          <w:noProof/>
-          <w:sz w:val="26"/>
-          <w:szCs w:val="26"/>
-          <w:lang w:val="vi-VN"/>
-        </w:rPr>
-      </w:pPr>
-      <w:r>
-        <w:rPr>
-          <w:rFonts w:ascii="Times New Roman" w:hAnsi="Times New Roman" w:cs="Times New Roman"/>
-          <w:bCs/>
-          <w:noProof/>
-          <w:sz w:val="26"/>
-          <w:szCs w:val="26"/>
-          <w:lang w:val="vi-VN"/>
-        </w:rPr>
-        <w:t>37. Button tìm kiếm nhân viên</w:t>
-      </w:r>
     </w:p>
     <w:p>
       <w:pPr>
@@ -8308,9 +8315,9 @@
           <w:lang w:val="vi-VN"/>
         </w:rPr>
         <w:drawing>
-          <wp:inline distT="0" distB="0" distL="0" distR="0" wp14:anchorId="7EE77DB4" wp14:editId="155B445F">
-            <wp:extent cx="6623685" cy="4122341"/>
-            <wp:effectExtent l="0" t="0" r="5715" b="0"/>
+          <wp:inline distT="0" distB="0" distL="0" distR="0" wp14:anchorId="7EE77DB4" wp14:editId="34B4EC6D">
+            <wp:extent cx="6647815" cy="4162294"/>
+            <wp:effectExtent l="0" t="0" r="635" b="0"/>
             <wp:docPr id="570542837" name="Picture 2"/>
             <wp:cNvGraphicFramePr>
               <a:graphicFrameLocks xmlns:a="http://schemas.openxmlformats.org/drawingml/2006/main" noChangeAspect="1"/>
@@ -8330,13 +8337,13 @@
                         </a:ext>
                       </a:extLst>
                     </a:blip>
-                    <a:srcRect l="-460" t="-1163" r="17162" b="7907"/>
+                    <a:srcRect l="-559" t="-1151" r="16920" b="8064"/>
                     <a:stretch/>
                   </pic:blipFill>
                   <pic:spPr bwMode="auto">
                     <a:xfrm>
                       <a:off x="0" y="0"/>
-                      <a:ext cx="6644001" cy="4134985"/>
+                      <a:ext cx="6687154" cy="4186925"/>
                     </a:xfrm>
                     <a:prstGeom prst="rect">
                       <a:avLst/>
@@ -9645,14 +9652,14 @@
         <v:path o:extrusionok="f" gradientshapeok="t" o:connecttype="rect"/>
         <o:lock v:ext="edit" aspectratio="t"/>
       </v:shapetype>
-      <v:shape id="_x0000_i1036" type="#_x0000_t75" style="width:25.5pt;height:24pt;visibility:visible;mso-wrap-style:square" o:bullet="t">
+      <v:shape id="_x0000_i1040" type="#_x0000_t75" style="width:25.5pt;height:24pt;visibility:visible;mso-wrap-style:square" o:bullet="t">
         <v:imagedata r:id="rId1" o:title=""/>
       </v:shape>
     </w:pict>
   </w:numPicBullet>
   <w:numPicBullet w:numPicBulletId="1">
     <w:pict>
-      <v:shape id="_x0000_i1037" type="#_x0000_t75" style="width:525pt;height:342.75pt;visibility:visible;mso-wrap-style:square" o:bullet="t">
+      <v:shape id="_x0000_i1041" type="#_x0000_t75" style="width:525pt;height:342.75pt;visibility:visible;mso-wrap-style:square" o:bullet="t">
         <v:imagedata r:id="rId2" o:title=""/>
       </v:shape>
     </w:pict>

</xml_diff>